<commit_message>
Revert "Finalizadas interfaces grácticas 1.1"
This reverts commit 84de87297db9e528ac01a5dba21e2853c3eb1a98.
</commit_message>
<xml_diff>
--- a/Práctica 4/SeijasSalinas_Practica4.docx
+++ b/Práctica 4/SeijasSalinas_Practica4.docx
@@ -10,7 +10,6 @@
           <w:docPartUnique/>
         </w:docPartObj>
       </w:sdtPr>
-      <w:sdtEndPr/>
       <w:sdtContent>
         <w:p>
           <w:pPr>
@@ -106,7 +105,6 @@
                                     <w:dataBinding w:prefixMappings="xmlns:ns0='http://purl.org/dc/elements/1.1/' xmlns:ns1='http://schemas.openxmlformats.org/package/2006/metadata/core-properties' " w:xpath="/ns1:coreProperties[1]/ns0:title[1]" w:storeItemID="{6C3C8BC8-F283-45AE-878A-BAB7291924A1}"/>
                                     <w:text/>
                                   </w:sdtPr>
-                                  <w:sdtEndPr/>
                                   <w:sdtContent>
                                     <w:p>
                                       <w:pPr>
@@ -144,7 +142,6 @@
                                     <w:dataBinding w:prefixMappings="xmlns:ns0='http://purl.org/dc/elements/1.1/' xmlns:ns1='http://schemas.openxmlformats.org/package/2006/metadata/core-properties' " w:xpath="/ns1:coreProperties[1]/ns0:subject[1]" w:storeItemID="{6C3C8BC8-F283-45AE-878A-BAB7291924A1}"/>
                                     <w:text/>
                                   </w:sdtPr>
-                                  <w:sdtEndPr/>
                                   <w:sdtContent>
                                     <w:p>
                                       <w:pPr>
@@ -265,7 +262,6 @@
                                     <w:dataBinding w:prefixMappings="xmlns:ns0='http://purl.org/dc/elements/1.1/' xmlns:ns1='http://schemas.openxmlformats.org/package/2006/metadata/core-properties' " w:xpath="/ns1:coreProperties[1]/ns0:creator[1]" w:storeItemID="{6C3C8BC8-F283-45AE-878A-BAB7291924A1}"/>
                                     <w:text/>
                                   </w:sdtPr>
-                                  <w:sdtEndPr/>
                                   <w:sdtContent>
                                     <w:p>
                                       <w:pPr>
@@ -310,7 +306,6 @@
                                       <w:dataBinding w:prefixMappings="xmlns:ns0='http://schemas.openxmlformats.org/officeDocument/2006/extended-properties' " w:xpath="/ns0:Properties[1]/ns0:Company[1]" w:storeItemID="{6668398D-A668-4E3E-A5EB-62B293D839F1}"/>
                                       <w:text/>
                                     </w:sdtPr>
-                                    <w:sdtEndPr/>
                                     <w:sdtContent>
                                       <w:r>
                                         <w:rPr>
@@ -344,7 +339,6 @@
                                       <w:dataBinding w:prefixMappings="xmlns:ns0='http://schemas.microsoft.com/office/2006/coverPageProps' " w:xpath="/ns0:CoverPageProperties[1]/ns0:CompanyAddress[1]" w:storeItemID="{55AF091B-3C7A-41E3-B477-F2FDAA23CFDA}"/>
                                       <w:text/>
                                     </w:sdtPr>
-                                    <w:sdtEndPr/>
                                     <w:sdtContent>
                                       <w:r>
                                         <w:rPr>
@@ -380,7 +374,7 @@
               </mc:Choice>
               <mc:Fallback>
                 <w:pict>
-                  <v:group id="Grupo 11" o:spid="_x0000_s1026" style="position:absolute;left:0;text-align:left;margin-left:0;margin-top:0;width:540pt;height:10in;z-index:251659264;mso-width-percent:882;mso-height-percent:909;mso-position-horizontal:center;mso-position-horizontal-relative:page;mso-position-vertical:center;mso-position-vertical-relative:page;mso-width-percent:882;mso-height-percent:909" coordsize="68580,91440" o:gfxdata="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">
+                  <v:group id="Grupo 11" o:spid="_x0000_s1026" style="position:absolute;margin-left:0;margin-top:0;width:540pt;height:10in;z-index:251659264;mso-width-percent:882;mso-height-percent:909;mso-position-horizontal:center;mso-position-horizontal-relative:page;mso-position-vertical:center;mso-position-vertical-relative:page;mso-width-percent:882;mso-height-percent:909" coordsize="68580,91440" o:gfxdata="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">
                     <v:rect id="Rectángulo 33" o:spid="_x0000_s1027" style="position:absolute;left:2286;width:66294;height:91440;visibility:visible;mso-wrap-style:square;v-text-anchor:bottom" o:gfxdata="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" fillcolor="black [3213]" stroked="f" strokeweight="1pt">
                       <v:textbox inset="36pt,1in,1in,208.8pt">
                         <w:txbxContent>
@@ -398,7 +392,6 @@
                               <w:dataBinding w:prefixMappings="xmlns:ns0='http://purl.org/dc/elements/1.1/' xmlns:ns1='http://schemas.openxmlformats.org/package/2006/metadata/core-properties' " w:xpath="/ns1:coreProperties[1]/ns0:title[1]" w:storeItemID="{6C3C8BC8-F283-45AE-878A-BAB7291924A1}"/>
                               <w:text/>
                             </w:sdtPr>
-                            <w:sdtEndPr/>
                             <w:sdtContent>
                               <w:p>
                                 <w:pPr>
@@ -436,7 +429,6 @@
                               <w:dataBinding w:prefixMappings="xmlns:ns0='http://purl.org/dc/elements/1.1/' xmlns:ns1='http://schemas.openxmlformats.org/package/2006/metadata/core-properties' " w:xpath="/ns1:coreProperties[1]/ns0:subject[1]" w:storeItemID="{6C3C8BC8-F283-45AE-878A-BAB7291924A1}"/>
                               <w:text/>
                             </w:sdtPr>
-                            <w:sdtEndPr/>
                             <w:sdtContent>
                               <w:p>
                                 <w:pPr>
@@ -482,7 +474,6 @@
                               <w:dataBinding w:prefixMappings="xmlns:ns0='http://purl.org/dc/elements/1.1/' xmlns:ns1='http://schemas.openxmlformats.org/package/2006/metadata/core-properties' " w:xpath="/ns1:coreProperties[1]/ns0:creator[1]" w:storeItemID="{6C3C8BC8-F283-45AE-878A-BAB7291924A1}"/>
                               <w:text/>
                             </w:sdtPr>
-                            <w:sdtEndPr/>
                             <w:sdtContent>
                               <w:p>
                                 <w:pPr>
@@ -527,7 +518,6 @@
                                 <w:dataBinding w:prefixMappings="xmlns:ns0='http://schemas.openxmlformats.org/officeDocument/2006/extended-properties' " w:xpath="/ns0:Properties[1]/ns0:Company[1]" w:storeItemID="{6668398D-A668-4E3E-A5EB-62B293D839F1}"/>
                                 <w:text/>
                               </w:sdtPr>
-                              <w:sdtEndPr/>
                               <w:sdtContent>
                                 <w:r>
                                   <w:rPr>
@@ -561,7 +551,6 @@
                                 <w:dataBinding w:prefixMappings="xmlns:ns0='http://schemas.microsoft.com/office/2006/coverPageProps' " w:xpath="/ns0:CoverPageProperties[1]/ns0:CompanyAddress[1]" w:storeItemID="{55AF091B-3C7A-41E3-B477-F2FDAA23CFDA}"/>
                                 <w:text/>
                               </w:sdtPr>
-                              <w:sdtEndPr/>
                               <w:sdtContent>
                                 <w:r>
                                   <w:rPr>
@@ -591,11 +580,6 @@
     </w:sdt>
     <w:sdt>
       <w:sdtPr>
-        <w:rPr>
-          <w:rFonts w:asciiTheme="minorHAnsi" w:eastAsiaTheme="minorEastAsia" w:hAnsiTheme="minorHAnsi" w:cstheme="minorBidi"/>
-          <w:sz w:val="22"/>
-          <w:szCs w:val="22"/>
-        </w:rPr>
         <w:id w:val="-1022083952"/>
         <w:docPartObj>
           <w:docPartGallery w:val="Table of Contents"/>
@@ -604,12 +588,10 @@
       </w:sdtPr>
       <w:sdtEndPr>
         <w:rPr>
-          <w:rFonts w:ascii="Helvetica" w:hAnsi="Helvetica" w:cs="Helvetica"/>
-          <w:b w:val="0"/>
-          <w:bCs w:val="0"/>
+          <w:rFonts w:asciiTheme="minorHAnsi" w:eastAsiaTheme="minorEastAsia" w:hAnsiTheme="minorHAnsi" w:cstheme="minorBidi"/>
           <w:smallCaps w:val="0"/>
-          <w:sz w:val="21"/>
-          <w:szCs w:val="21"/>
+          <w:sz w:val="22"/>
+          <w:szCs w:val="22"/>
         </w:rPr>
       </w:sdtEndPr>
       <w:sdtContent>
@@ -618,12 +600,21 @@
             <w:pStyle w:val="TtuloTDC"/>
           </w:pPr>
           <w:r>
-            <w:t>Contenido</w:t>
+            <w:t>Con</w:t>
+          </w:r>
+          <w:bookmarkStart w:id="0" w:name="_GoBack"/>
+          <w:bookmarkEnd w:id="0"/>
+          <w:r>
+            <w:t>tenido</w:t>
           </w:r>
         </w:p>
         <w:p>
           <w:pPr>
             <w:pStyle w:val="TDC1"/>
+            <w:tabs>
+              <w:tab w:val="left" w:pos="440"/>
+              <w:tab w:val="right" w:leader="dot" w:pos="9017"/>
+            </w:tabs>
             <w:rPr>
               <w:noProof/>
               <w:lang w:eastAsia="es-ES"/>
@@ -713,6 +704,10 @@
         <w:p>
           <w:pPr>
             <w:pStyle w:val="TDC2"/>
+            <w:tabs>
+              <w:tab w:val="left" w:pos="660"/>
+              <w:tab w:val="right" w:leader="dot" w:pos="9017"/>
+            </w:tabs>
             <w:rPr>
               <w:noProof/>
             </w:rPr>
@@ -791,6 +786,10 @@
         <w:p>
           <w:pPr>
             <w:pStyle w:val="TDC2"/>
+            <w:tabs>
+              <w:tab w:val="left" w:pos="660"/>
+              <w:tab w:val="right" w:leader="dot" w:pos="9017"/>
+            </w:tabs>
             <w:rPr>
               <w:noProof/>
             </w:rPr>
@@ -869,6 +868,10 @@
         <w:p>
           <w:pPr>
             <w:pStyle w:val="TDC2"/>
+            <w:tabs>
+              <w:tab w:val="left" w:pos="660"/>
+              <w:tab w:val="right" w:leader="dot" w:pos="9017"/>
+            </w:tabs>
             <w:rPr>
               <w:noProof/>
             </w:rPr>
@@ -947,6 +950,10 @@
         <w:p>
           <w:pPr>
             <w:pStyle w:val="TDC1"/>
+            <w:tabs>
+              <w:tab w:val="left" w:pos="440"/>
+              <w:tab w:val="right" w:leader="dot" w:pos="9017"/>
+            </w:tabs>
             <w:rPr>
               <w:noProof/>
               <w:lang w:eastAsia="es-ES"/>
@@ -1027,6 +1034,10 @@
         <w:p>
           <w:pPr>
             <w:pStyle w:val="TDC2"/>
+            <w:tabs>
+              <w:tab w:val="left" w:pos="660"/>
+              <w:tab w:val="right" w:leader="dot" w:pos="9017"/>
+            </w:tabs>
             <w:rPr>
               <w:noProof/>
             </w:rPr>
@@ -1105,6 +1116,10 @@
         <w:p>
           <w:pPr>
             <w:pStyle w:val="TDC2"/>
+            <w:tabs>
+              <w:tab w:val="left" w:pos="660"/>
+              <w:tab w:val="right" w:leader="dot" w:pos="9017"/>
+            </w:tabs>
             <w:rPr>
               <w:noProof/>
             </w:rPr>
@@ -1183,6 +1198,10 @@
         <w:p>
           <w:pPr>
             <w:pStyle w:val="TDC2"/>
+            <w:tabs>
+              <w:tab w:val="left" w:pos="660"/>
+              <w:tab w:val="right" w:leader="dot" w:pos="9017"/>
+            </w:tabs>
             <w:rPr>
               <w:noProof/>
             </w:rPr>
@@ -1261,6 +1280,10 @@
         <w:p>
           <w:pPr>
             <w:pStyle w:val="TDC1"/>
+            <w:tabs>
+              <w:tab w:val="left" w:pos="440"/>
+              <w:tab w:val="right" w:leader="dot" w:pos="9017"/>
+            </w:tabs>
             <w:rPr>
               <w:noProof/>
               <w:lang w:eastAsia="es-ES"/>
@@ -1341,6 +1364,10 @@
         <w:p>
           <w:pPr>
             <w:pStyle w:val="TDC2"/>
+            <w:tabs>
+              <w:tab w:val="left" w:pos="660"/>
+              <w:tab w:val="right" w:leader="dot" w:pos="9017"/>
+            </w:tabs>
             <w:rPr>
               <w:noProof/>
             </w:rPr>
@@ -1419,6 +1446,10 @@
         <w:p>
           <w:pPr>
             <w:pStyle w:val="TDC2"/>
+            <w:tabs>
+              <w:tab w:val="left" w:pos="660"/>
+              <w:tab w:val="right" w:leader="dot" w:pos="9017"/>
+            </w:tabs>
             <w:rPr>
               <w:noProof/>
             </w:rPr>
@@ -1509,6 +1540,9 @@
       <w:pPr>
         <w:rPr>
           <w:rFonts w:asciiTheme="majorHAnsi" w:eastAsiaTheme="majorEastAsia" w:hAnsiTheme="majorHAnsi" w:cstheme="majorBidi"/>
+          <w:b/>
+          <w:bCs/>
+          <w:smallCaps/>
           <w:sz w:val="36"/>
           <w:szCs w:val="36"/>
         </w:rPr>
@@ -1525,17 +1559,12 @@
           <w:numId w:val="30"/>
         </w:numPr>
       </w:pPr>
-      <w:bookmarkStart w:id="0" w:name="_Toc495318162"/>
+      <w:bookmarkStart w:id="1" w:name="_Toc495318162"/>
       <w:r>
         <w:lastRenderedPageBreak/>
-        <w:t xml:space="preserve">Ataque al cifrado de sustitución </w:t>
+        <w:t>Ataque al cifrado de sustitución monoalfabético</w:t>
       </w:r>
-      <w:proofErr w:type="spellStart"/>
-      <w:r>
-        <w:t>monoalfabético</w:t>
-      </w:r>
-      <w:bookmarkEnd w:id="0"/>
-      <w:proofErr w:type="spellEnd"/>
+      <w:bookmarkEnd w:id="1"/>
     </w:p>
     <w:p>
       <w:pPr>
@@ -1545,11 +1574,11 @@
           <w:numId w:val="30"/>
         </w:numPr>
       </w:pPr>
-      <w:bookmarkStart w:id="1" w:name="_Toc495318163"/>
+      <w:bookmarkStart w:id="2" w:name="_Toc495318163"/>
       <w:r>
         <w:t>Justificación teórica de la base del método de criptoanálisis utilizado.</w:t>
       </w:r>
-      <w:bookmarkEnd w:id="1"/>
+      <w:bookmarkEnd w:id="2"/>
     </w:p>
     <w:p>
       <w:pPr>
@@ -1559,11 +1588,11 @@
           <w:numId w:val="30"/>
         </w:numPr>
       </w:pPr>
-      <w:bookmarkStart w:id="2" w:name="_Toc495318164"/>
+      <w:bookmarkStart w:id="3" w:name="_Toc495318164"/>
       <w:r>
         <w:t>Descripción de los pasos dados para el ataque.</w:t>
       </w:r>
-      <w:bookmarkEnd w:id="2"/>
+      <w:bookmarkEnd w:id="3"/>
     </w:p>
     <w:p>
       <w:pPr>
@@ -1573,11 +1602,11 @@
           <w:numId w:val="30"/>
         </w:numPr>
       </w:pPr>
-      <w:bookmarkStart w:id="3" w:name="_Toc495318165"/>
+      <w:bookmarkStart w:id="4" w:name="_Toc495318165"/>
       <w:r>
         <w:t>Texto cifrado a atacar, texto plano recuperado y clave.</w:t>
       </w:r>
-      <w:bookmarkEnd w:id="3"/>
+      <w:bookmarkEnd w:id="4"/>
     </w:p>
     <w:p>
       <w:pPr>
@@ -1587,33 +1616,17 @@
           <w:numId w:val="30"/>
         </w:numPr>
       </w:pPr>
-      <w:bookmarkStart w:id="4" w:name="_Toc495318166"/>
+      <w:bookmarkStart w:id="5" w:name="_Toc495318166"/>
       <w:r>
-        <w:t xml:space="preserve">Ataque al cifrado de sustitución </w:t>
-      </w:r>
-      <w:proofErr w:type="spellStart"/>
-      <w:r>
-        <w:t>polialfabético</w:t>
-      </w:r>
-      <w:proofErr w:type="spellEnd"/>
-      <w:r>
-        <w:t xml:space="preserve"> (</w:t>
-      </w:r>
-      <w:proofErr w:type="spellStart"/>
-      <w:r>
-        <w:t>Vigen</w:t>
+        <w:t>Ataque al cifrado de sustitución polialfabético (Vigen</w:t>
       </w:r>
       <w:r>
         <w:t>è</w:t>
       </w:r>
       <w:r>
-        <w:t>re</w:t>
+        <w:t>re)</w:t>
       </w:r>
-      <w:proofErr w:type="spellEnd"/>
-      <w:r>
-        <w:t>)</w:t>
-      </w:r>
-      <w:bookmarkEnd w:id="4"/>
+      <w:bookmarkEnd w:id="5"/>
     </w:p>
     <w:p>
       <w:pPr>
@@ -1623,27 +1636,14 @@
           <w:numId w:val="30"/>
         </w:numPr>
       </w:pPr>
-      <w:bookmarkStart w:id="5" w:name="_Toc495318167"/>
+      <w:bookmarkStart w:id="6" w:name="_Toc495318167"/>
       <w:r>
-        <w:t xml:space="preserve">Explicación </w:t>
-      </w:r>
-      <w:bookmarkStart w:id="6" w:name="_GoBack"/>
-      <w:bookmarkEnd w:id="6"/>
-      <w:r>
-        <w:t xml:space="preserve">teórica del método de ataque al cifrado de </w:t>
-      </w:r>
-      <w:proofErr w:type="spellStart"/>
-      <w:r>
-        <w:t>Vig</w:t>
+        <w:t>Justificación teórica del método de ataque al cifrado de Vig</w:t>
       </w:r>
       <w:r>
-        <w:t>enère</w:t>
+        <w:t>enère.</w:t>
       </w:r>
-      <w:proofErr w:type="spellEnd"/>
-      <w:r>
-        <w:t>.</w:t>
-      </w:r>
-      <w:bookmarkEnd w:id="5"/>
+      <w:bookmarkEnd w:id="6"/>
     </w:p>
     <w:p>
       <w:pPr>
@@ -1661,14 +1661,6 @@
     </w:p>
     <w:p>
       <w:pPr>
-        <w:ind w:firstLine="708"/>
-      </w:pPr>
-      <w:r>
-        <w:t>Descripción de las etapas seguidas en el análisis: número de intentos para establecer la longitud de la clave, número de pruebas para determinar cada una de las letras de la clave, herramientas de ayuda utilizadas.</w:t>
-      </w:r>
-    </w:p>
-    <w:p>
-      <w:pPr>
         <w:pStyle w:val="Ttulo2"/>
         <w:numPr>
           <w:ilvl w:val="1"/>
@@ -1710,27 +1702,6 @@
       <w:bookmarkEnd w:id="10"/>
     </w:p>
     <w:p>
-      <w:r>
-        <w:t xml:space="preserve">Justificar cómo los distintos elementos (rotores, conexiones, etc.) que intervienen en el cifrado contribuyen a que el cifrado sea más robusto que un cifrado </w:t>
-      </w:r>
-      <w:proofErr w:type="spellStart"/>
-      <w:r>
-        <w:t>polialfabético</w:t>
-      </w:r>
-      <w:proofErr w:type="spellEnd"/>
-      <w:r>
-        <w:t xml:space="preserve"> convencional como el de </w:t>
-      </w:r>
-      <w:proofErr w:type="spellStart"/>
-      <w:r>
-        <w:t>Vigenère</w:t>
-      </w:r>
-      <w:proofErr w:type="spellEnd"/>
-      <w:r>
-        <w:t>.</w:t>
-      </w:r>
-    </w:p>
-    <w:p>
       <w:pPr>
         <w:pStyle w:val="Ttulo2"/>
         <w:numPr>
@@ -1743,11 +1714,6 @@
         <w:t>Funcionamiento a ambo lados del canal de comunicación la clave de cifrado para el caso de la versión de Enigma I.</w:t>
       </w:r>
       <w:bookmarkEnd w:id="11"/>
-    </w:p>
-    <w:p>
-      <w:r>
-        <w:t>Explicar cómo se establecía y se compartía entre ambos lados del canal de comunicación (emisor y receptor) la clave de cifrado para el caso de la versión Enigma I (la utilizada por el ejército de tierra y aire alemán durante la II Guerra Mundial).</w:t>
-      </w:r>
     </w:p>
     <w:sectPr>
       <w:footerReference w:type="default" r:id="rId11"/>
@@ -1766,6 +1732,9 @@
 <w:endnotes xmlns:wpc="http://schemas.microsoft.com/office/word/2010/wordprocessingCanvas" xmlns:cx="http://schemas.microsoft.com/office/drawing/2014/chartex" xmlns:cx1="http://schemas.microsoft.com/office/drawing/2015/9/8/chartex" xmlns:cx2="http://schemas.microsoft.com/office/drawing/2015/10/21/chartex" xmlns:cx3="http://schemas.microsoft.com/office/drawing/2016/5/9/chartex" xmlns:cx4="http://schemas.microsoft.com/office/drawing/2016/5/10/chartex" xmlns:cx5="http://schemas.microsoft.com/office/drawing/2016/5/11/chartex" xmlns:cx6="http://schemas.microsoft.com/office/drawing/2016/5/12/chartex" xmlns:cx7="http://schemas.microsoft.com/office/drawing/2016/5/13/chartex" xmlns:cx8="http://schemas.microsoft.com/office/drawing/2016/5/14/chartex" xmlns:mc="http://schemas.openxmlformats.org/markup-compatibility/2006" xmlns:aink="http://schemas.microsoft.com/office/drawing/2016/ink" xmlns:am3d="http://schemas.microsoft.com/office/drawing/2017/model3d" xmlns:o="urn:schemas-microsoft-com:office:office" xmlns:r="http://schemas.openxmlformats.org/officeDocument/2006/relationships" xmlns:m="http://schemas.openxmlformats.org/officeDocument/2006/math" xmlns:v="urn:schemas-microsoft-com:vml" xmlns:wp14="http://schemas.microsoft.com/office/word/2010/wordprocessingDrawing" xmlns:wp="http://schemas.openxmlformats.org/drawingml/2006/wordprocessingDrawing" xmlns:w10="urn:schemas-microsoft-com:office:word" xmlns:w="http://schemas.openxmlformats.org/wordprocessingml/2006/main" xmlns:w14="http://schemas.microsoft.com/office/word/2010/wordml" xmlns:w15="http://schemas.microsoft.com/office/word/2012/wordml" xmlns:w16cid="http://schemas.microsoft.com/office/word/2016/wordml/cid" xmlns:w16se="http://schemas.microsoft.com/office/word/2015/wordml/symex" xmlns:wpg="http://schemas.microsoft.com/office/word/2010/wordprocessingGroup" xmlns:wpi="http://schemas.microsoft.com/office/word/2010/wordprocessingInk" xmlns:wne="http://schemas.microsoft.com/office/word/2006/wordml" xmlns:wps="http://schemas.microsoft.com/office/word/2010/wordprocessingShape" mc:Ignorable="w14 w15 w16se w16cid wp14">
   <w:endnote w:type="separator" w:id="-1">
     <w:p>
+      <w:pPr>
+        <w:spacing w:after="0" w:line="240" w:lineRule="auto"/>
+      </w:pPr>
       <w:r>
         <w:separator/>
       </w:r>
@@ -1773,6 +1742,9 @@
   </w:endnote>
   <w:endnote w:type="continuationSeparator" w:id="0">
     <w:p>
+      <w:pPr>
+        <w:spacing w:after="0" w:line="240" w:lineRule="auto"/>
+      </w:pPr>
       <w:r>
         <w:continuationSeparator/>
       </w:r>
@@ -1824,7 +1796,7 @@
             <w:noProof/>
             <w:lang w:bidi="es-ES"/>
           </w:rPr>
-          <w:t>1</w:t>
+          <w:t>2</w:t>
         </w:r>
         <w:r>
           <w:rPr>
@@ -1843,6 +1815,9 @@
 <w:footnotes xmlns:wpc="http://schemas.microsoft.com/office/word/2010/wordprocessingCanvas" xmlns:cx="http://schemas.microsoft.com/office/drawing/2014/chartex" xmlns:cx1="http://schemas.microsoft.com/office/drawing/2015/9/8/chartex" xmlns:cx2="http://schemas.microsoft.com/office/drawing/2015/10/21/chartex" xmlns:cx3="http://schemas.microsoft.com/office/drawing/2016/5/9/chartex" xmlns:cx4="http://schemas.microsoft.com/office/drawing/2016/5/10/chartex" xmlns:cx5="http://schemas.microsoft.com/office/drawing/2016/5/11/chartex" xmlns:cx6="http://schemas.microsoft.com/office/drawing/2016/5/12/chartex" xmlns:cx7="http://schemas.microsoft.com/office/drawing/2016/5/13/chartex" xmlns:cx8="http://schemas.microsoft.com/office/drawing/2016/5/14/chartex" xmlns:mc="http://schemas.openxmlformats.org/markup-compatibility/2006" xmlns:aink="http://schemas.microsoft.com/office/drawing/2016/ink" xmlns:am3d="http://schemas.microsoft.com/office/drawing/2017/model3d" xmlns:o="urn:schemas-microsoft-com:office:office" xmlns:r="http://schemas.openxmlformats.org/officeDocument/2006/relationships" xmlns:m="http://schemas.openxmlformats.org/officeDocument/2006/math" xmlns:v="urn:schemas-microsoft-com:vml" xmlns:wp14="http://schemas.microsoft.com/office/word/2010/wordprocessingDrawing" xmlns:wp="http://schemas.openxmlformats.org/drawingml/2006/wordprocessingDrawing" xmlns:w10="urn:schemas-microsoft-com:office:word" xmlns:w="http://schemas.openxmlformats.org/wordprocessingml/2006/main" xmlns:w14="http://schemas.microsoft.com/office/word/2010/wordml" xmlns:w15="http://schemas.microsoft.com/office/word/2012/wordml" xmlns:w16cid="http://schemas.microsoft.com/office/word/2016/wordml/cid" xmlns:w16se="http://schemas.microsoft.com/office/word/2015/wordml/symex" xmlns:wpg="http://schemas.microsoft.com/office/word/2010/wordprocessingGroup" xmlns:wpi="http://schemas.microsoft.com/office/word/2010/wordprocessingInk" xmlns:wne="http://schemas.microsoft.com/office/word/2006/wordml" xmlns:wps="http://schemas.microsoft.com/office/word/2010/wordprocessingShape" mc:Ignorable="w14 w15 w16se w16cid wp14">
   <w:footnote w:type="separator" w:id="-1">
     <w:p>
+      <w:pPr>
+        <w:spacing w:after="0" w:line="240" w:lineRule="auto"/>
+      </w:pPr>
       <w:r>
         <w:separator/>
       </w:r>
@@ -1850,6 +1825,9 @@
   </w:footnote>
   <w:footnote w:type="continuationSeparator" w:id="0">
     <w:p>
+      <w:pPr>
+        <w:spacing w:after="0" w:line="240" w:lineRule="auto"/>
+      </w:pPr>
       <w:r>
         <w:continuationSeparator/>
       </w:r>
@@ -3339,17 +3317,7 @@
   <w:style w:type="paragraph" w:default="1" w:styleId="Normal">
     <w:name w:val="Normal"/>
     <w:qFormat/>
-    <w:rsid w:val="00D66AFD"/>
-    <w:pPr>
-      <w:jc w:val="both"/>
-    </w:pPr>
-    <w:rPr>
-      <w:rFonts w:ascii="Helvetica" w:hAnsi="Helvetica" w:cs="Helvetica"/>
-      <w:color w:val="333333"/>
-      <w:sz w:val="21"/>
-      <w:szCs w:val="21"/>
-      <w:shd w:val="clear" w:color="auto" w:fill="FFFFFF"/>
-    </w:rPr>
+    <w:rsid w:val="00FD262C"/>
   </w:style>
   <w:style w:type="paragraph" w:styleId="Ttulo1">
     <w:name w:val="heading 1"/>
@@ -4166,6 +4134,7 @@
     </w:pPr>
     <w:rPr>
       <w:rFonts w:ascii="Consolas" w:hAnsi="Consolas"/>
+      <w:szCs w:val="21"/>
     </w:rPr>
   </w:style>
   <w:style w:type="character" w:customStyle="1" w:styleId="TextosinformatoCar">
@@ -4364,6 +4333,555 @@
     </w:pPr>
   </w:style>
 </w:styles>
+</file>
+
+<file path=word/glossary/document.xml><?xml version="1.0" encoding="utf-8"?>
+<w:glossaryDocument xmlns:wpc="http://schemas.microsoft.com/office/word/2010/wordprocessingCanvas" xmlns:cx="http://schemas.microsoft.com/office/drawing/2014/chartex" xmlns:cx1="http://schemas.microsoft.com/office/drawing/2015/9/8/chartex" xmlns:cx2="http://schemas.microsoft.com/office/drawing/2015/10/21/chartex" xmlns:cx3="http://schemas.microsoft.com/office/drawing/2016/5/9/chartex" xmlns:cx4="http://schemas.microsoft.com/office/drawing/2016/5/10/chartex" xmlns:cx5="http://schemas.microsoft.com/office/drawing/2016/5/11/chartex" xmlns:cx6="http://schemas.microsoft.com/office/drawing/2016/5/12/chartex" xmlns:cx7="http://schemas.microsoft.com/office/drawing/2016/5/13/chartex" xmlns:cx8="http://schemas.microsoft.com/office/drawing/2016/5/14/chartex" xmlns:mc="http://schemas.openxmlformats.org/markup-compatibility/2006" xmlns:aink="http://schemas.microsoft.com/office/drawing/2016/ink" xmlns:am3d="http://schemas.microsoft.com/office/drawing/2017/model3d" xmlns:o="urn:schemas-microsoft-com:office:office" xmlns:r="http://schemas.openxmlformats.org/officeDocument/2006/relationships" xmlns:m="http://schemas.openxmlformats.org/officeDocument/2006/math" xmlns:v="urn:schemas-microsoft-com:vml" xmlns:wp14="http://schemas.microsoft.com/office/word/2010/wordprocessingDrawing" xmlns:wp="http://schemas.openxmlformats.org/drawingml/2006/wordprocessingDrawing" xmlns:w10="urn:schemas-microsoft-com:office:word" xmlns:w="http://schemas.openxmlformats.org/wordprocessingml/2006/main" xmlns:w14="http://schemas.microsoft.com/office/word/2010/wordml" xmlns:w15="http://schemas.microsoft.com/office/word/2012/wordml" xmlns:w16cid="http://schemas.microsoft.com/office/word/2016/wordml/cid" xmlns:w16se="http://schemas.microsoft.com/office/word/2015/wordml/symex" xmlns:wpg="http://schemas.microsoft.com/office/word/2010/wordprocessingGroup" xmlns:wpi="http://schemas.microsoft.com/office/word/2010/wordprocessingInk" xmlns:wne="http://schemas.microsoft.com/office/word/2006/wordml" xmlns:wps="http://schemas.microsoft.com/office/word/2010/wordprocessingShape" mc:Ignorable="w14 w15 w16se w16cid wp14"/>
+</file>
+
+<file path=word/glossary/fontTable.xml><?xml version="1.0" encoding="utf-8"?>
+<w:fonts xmlns:mc="http://schemas.openxmlformats.org/markup-compatibility/2006" xmlns:r="http://schemas.openxmlformats.org/officeDocument/2006/relationships" xmlns:w="http://schemas.openxmlformats.org/wordprocessingml/2006/main" xmlns:w14="http://schemas.microsoft.com/office/word/2010/wordml" xmlns:w15="http://schemas.microsoft.com/office/word/2012/wordml" xmlns:w16cid="http://schemas.microsoft.com/office/word/2016/wordml/cid" xmlns:w16se="http://schemas.microsoft.com/office/word/2015/wordml/symex" mc:Ignorable="w14 w15 w16se w16cid">
+  <w:font w:name="Symbol">
+    <w:panose1 w:val="05050102010706020507"/>
+    <w:charset w:val="02"/>
+    <w:family w:val="roman"/>
+    <w:pitch w:val="variable"/>
+    <w:sig w:usb0="00000000" w:usb1="10000000" w:usb2="00000000" w:usb3="00000000" w:csb0="80000000" w:csb1="00000000"/>
+  </w:font>
+  <w:font w:name="Times New Roman">
+    <w:panose1 w:val="02020603050405020304"/>
+    <w:charset w:val="00"/>
+    <w:family w:val="roman"/>
+    <w:pitch w:val="variable"/>
+    <w:sig w:usb0="E0002EFF" w:usb1="C000785B" w:usb2="00000009" w:usb3="00000000" w:csb0="000001FF" w:csb1="00000000"/>
+  </w:font>
+  <w:font w:name="Calibri">
+    <w:panose1 w:val="020F0502020204030204"/>
+    <w:charset w:val="00"/>
+    <w:family w:val="swiss"/>
+    <w:pitch w:val="variable"/>
+    <w:sig w:usb0="E0002AFF" w:usb1="C000247B" w:usb2="00000009" w:usb3="00000000" w:csb0="000001FF" w:csb1="00000000"/>
+  </w:font>
+  <w:font w:name="SimSun">
+    <w:altName w:val="宋体"/>
+    <w:panose1 w:val="02010600030101010101"/>
+    <w:charset w:val="86"/>
+    <w:family w:val="auto"/>
+    <w:pitch w:val="variable"/>
+    <w:sig w:usb0="00000003" w:usb1="288F0000" w:usb2="00000016" w:usb3="00000000" w:csb0="00040001" w:csb1="00000000"/>
+  </w:font>
+  <w:font w:name="Arial">
+    <w:panose1 w:val="020B0604020202020204"/>
+    <w:charset w:val="00"/>
+    <w:family w:val="swiss"/>
+    <w:pitch w:val="variable"/>
+    <w:sig w:usb0="E0002EFF" w:usb1="C0007843" w:usb2="00000009" w:usb3="00000000" w:csb0="000001FF" w:csb1="00000000"/>
+  </w:font>
+  <w:font w:name="Calibri Light">
+    <w:panose1 w:val="020F0302020204030204"/>
+    <w:charset w:val="00"/>
+    <w:family w:val="swiss"/>
+    <w:pitch w:val="variable"/>
+    <w:sig w:usb0="E0002AFF" w:usb1="C000247B" w:usb2="00000009" w:usb3="00000000" w:csb0="000001FF" w:csb1="00000000"/>
+  </w:font>
+  <w:font w:name="Segoe UI">
+    <w:panose1 w:val="020B0502040204020203"/>
+    <w:charset w:val="00"/>
+    <w:family w:val="swiss"/>
+    <w:pitch w:val="variable"/>
+    <w:sig w:usb0="E4002EFF" w:usb1="C000E47F" w:usb2="00000009" w:usb3="00000000" w:csb0="000001FF" w:csb1="00000000"/>
+  </w:font>
+  <w:font w:name="Consolas">
+    <w:panose1 w:val="020B0609020204030204"/>
+    <w:charset w:val="00"/>
+    <w:family w:val="modern"/>
+    <w:pitch w:val="fixed"/>
+    <w:sig w:usb0="E00006FF" w:usb1="0000FCFF" w:usb2="00000001" w:usb3="00000000" w:csb0="0000019F" w:csb1="00000000"/>
+  </w:font>
+</w:fonts>
+</file>
+
+<file path=word/glossary/settings.xml><?xml version="1.0" encoding="utf-8"?>
+<w:settings xmlns:mc="http://schemas.openxmlformats.org/markup-compatibility/2006" xmlns:o="urn:schemas-microsoft-com:office:office" xmlns:r="http://schemas.openxmlformats.org/officeDocument/2006/relationships" xmlns:m="http://schemas.openxmlformats.org/officeDocument/2006/math" xmlns:v="urn:schemas-microsoft-com:vml" xmlns:w10="urn:schemas-microsoft-com:office:word" xmlns:w="http://schemas.openxmlformats.org/wordprocessingml/2006/main" xmlns:w14="http://schemas.microsoft.com/office/word/2010/wordml" xmlns:w15="http://schemas.microsoft.com/office/word/2012/wordml" xmlns:w16cid="http://schemas.microsoft.com/office/word/2016/wordml/cid" xmlns:w16se="http://schemas.microsoft.com/office/word/2015/wordml/symex" xmlns:sl="http://schemas.openxmlformats.org/schemaLibrary/2006/main" mc:Ignorable="w14 w15 w16se w16cid">
+  <w:view w:val="normal"/>
+  <w:defaultTabStop w:val="708"/>
+  <w:hyphenationZone w:val="425"/>
+  <w:characterSpacingControl w:val="doNotCompress"/>
+  <w:compat>
+    <w:useFELayout/>
+    <w:compatSetting w:name="compatibilityMode" w:uri="http://schemas.microsoft.com/office/word" w:val="15"/>
+    <w:compatSetting w:name="overrideTableStyleFontSizeAndJustification" w:uri="http://schemas.microsoft.com/office/word" w:val="1"/>
+    <w:compatSetting w:name="enableOpenTypeFeatures" w:uri="http://schemas.microsoft.com/office/word" w:val="1"/>
+    <w:compatSetting w:name="doNotFlipMirrorIndents" w:uri="http://schemas.microsoft.com/office/word" w:val="1"/>
+    <w:compatSetting w:name="differentiateMultirowTableHeaders" w:uri="http://schemas.microsoft.com/office/word" w:val="1"/>
+  </w:compat>
+  <w:rsids>
+    <w:rsidRoot w:val="00244A7E"/>
+    <w:rsid w:val="00244A7E"/>
+  </w:rsids>
+  <m:mathPr>
+    <m:mathFont m:val="Cambria Math"/>
+    <m:brkBin m:val="before"/>
+    <m:brkBinSub m:val="--"/>
+    <m:smallFrac m:val="0"/>
+    <m:dispDef/>
+    <m:lMargin m:val="0"/>
+    <m:rMargin m:val="0"/>
+    <m:defJc m:val="centerGroup"/>
+    <m:wrapIndent m:val="1440"/>
+    <m:intLim m:val="subSup"/>
+    <m:naryLim m:val="undOvr"/>
+  </m:mathPr>
+  <w:themeFontLang w:val="es-ES"/>
+  <w:clrSchemeMapping w:bg1="light1" w:t1="dark1" w:bg2="light2" w:t2="dark2" w:accent1="accent1" w:accent2="accent2" w:accent3="accent3" w:accent4="accent4" w:accent5="accent5" w:accent6="accent6" w:hyperlink="hyperlink" w:followedHyperlink="followedHyperlink"/>
+  <w:decimalSymbol w:val=","/>
+  <w:listSeparator w:val=";"/>
+  <w15:chartTrackingRefBased/>
+</w:settings>
+</file>
+
+<file path=word/glossary/styles.xml><?xml version="1.0" encoding="utf-8"?>
+<w:styles xmlns:mc="http://schemas.openxmlformats.org/markup-compatibility/2006" xmlns:r="http://schemas.openxmlformats.org/officeDocument/2006/relationships" xmlns:w="http://schemas.openxmlformats.org/wordprocessingml/2006/main" xmlns:w14="http://schemas.microsoft.com/office/word/2010/wordml" xmlns:w15="http://schemas.microsoft.com/office/word/2012/wordml" xmlns:w16cid="http://schemas.microsoft.com/office/word/2016/wordml/cid" xmlns:w16se="http://schemas.microsoft.com/office/word/2015/wordml/symex" mc:Ignorable="w14 w15 w16se w16cid">
+  <w:docDefaults>
+    <w:rPrDefault>
+      <w:rPr>
+        <w:rFonts w:asciiTheme="minorHAnsi" w:eastAsiaTheme="minorEastAsia" w:hAnsiTheme="minorHAnsi" w:cstheme="minorBidi"/>
+        <w:sz w:val="22"/>
+        <w:szCs w:val="22"/>
+        <w:lang w:val="es-ES" w:eastAsia="es-ES" w:bidi="ar-SA"/>
+      </w:rPr>
+    </w:rPrDefault>
+    <w:pPrDefault>
+      <w:pPr>
+        <w:spacing w:after="160" w:line="259" w:lineRule="auto"/>
+      </w:pPr>
+    </w:pPrDefault>
+  </w:docDefaults>
+  <w:latentStyles w:defLockedState="0" w:defUIPriority="99" w:defSemiHidden="0" w:defUnhideWhenUsed="0" w:defQFormat="0" w:count="375">
+    <w:lsdException w:name="Normal" w:uiPriority="0" w:qFormat="1"/>
+    <w:lsdException w:name="heading 1" w:uiPriority="9" w:qFormat="1"/>
+    <w:lsdException w:name="heading 2" w:semiHidden="1" w:uiPriority="9" w:unhideWhenUsed="1" w:qFormat="1"/>
+    <w:lsdException w:name="heading 3" w:semiHidden="1" w:uiPriority="9" w:unhideWhenUsed="1" w:qFormat="1"/>
+    <w:lsdException w:name="heading 4" w:semiHidden="1" w:uiPriority="9" w:unhideWhenUsed="1" w:qFormat="1"/>
+    <w:lsdException w:name="heading 5" w:semiHidden="1" w:uiPriority="9" w:unhideWhenUsed="1" w:qFormat="1"/>
+    <w:lsdException w:name="heading 6" w:semiHidden="1" w:uiPriority="9" w:unhideWhenUsed="1" w:qFormat="1"/>
+    <w:lsdException w:name="heading 7" w:semiHidden="1" w:uiPriority="9" w:unhideWhenUsed="1" w:qFormat="1"/>
+    <w:lsdException w:name="heading 8" w:semiHidden="1" w:uiPriority="9" w:unhideWhenUsed="1" w:qFormat="1"/>
+    <w:lsdException w:name="heading 9" w:semiHidden="1" w:uiPriority="9" w:unhideWhenUsed="1" w:qFormat="1"/>
+    <w:lsdException w:name="index 1" w:semiHidden="1" w:unhideWhenUsed="1"/>
+    <w:lsdException w:name="index 2" w:semiHidden="1" w:unhideWhenUsed="1"/>
+    <w:lsdException w:name="index 3" w:semiHidden="1" w:unhideWhenUsed="1"/>
+    <w:lsdException w:name="index 4" w:semiHidden="1" w:unhideWhenUsed="1"/>
+    <w:lsdException w:name="index 5" w:semiHidden="1" w:unhideWhenUsed="1"/>
+    <w:lsdException w:name="index 6" w:semiHidden="1" w:unhideWhenUsed="1"/>
+    <w:lsdException w:name="index 7" w:semiHidden="1" w:unhideWhenUsed="1"/>
+    <w:lsdException w:name="index 8" w:semiHidden="1" w:unhideWhenUsed="1"/>
+    <w:lsdException w:name="index 9" w:semiHidden="1" w:unhideWhenUsed="1"/>
+    <w:lsdException w:name="toc 1" w:semiHidden="1" w:uiPriority="39" w:unhideWhenUsed="1"/>
+    <w:lsdException w:name="toc 2" w:semiHidden="1" w:uiPriority="39" w:unhideWhenUsed="1"/>
+    <w:lsdException w:name="toc 3" w:semiHidden="1" w:uiPriority="39" w:unhideWhenUsed="1"/>
+    <w:lsdException w:name="toc 4" w:semiHidden="1" w:uiPriority="39" w:unhideWhenUsed="1"/>
+    <w:lsdException w:name="toc 5" w:semiHidden="1" w:uiPriority="39" w:unhideWhenUsed="1"/>
+    <w:lsdException w:name="toc 6" w:semiHidden="1" w:uiPriority="39" w:unhideWhenUsed="1"/>
+    <w:lsdException w:name="toc 7" w:semiHidden="1" w:uiPriority="39" w:unhideWhenUsed="1"/>
+    <w:lsdException w:name="toc 8" w:semiHidden="1" w:uiPriority="39" w:unhideWhenUsed="1"/>
+    <w:lsdException w:name="toc 9" w:semiHidden="1" w:uiPriority="39" w:unhideWhenUsed="1"/>
+    <w:lsdException w:name="Normal Indent" w:semiHidden="1" w:unhideWhenUsed="1"/>
+    <w:lsdException w:name="footnote text" w:semiHidden="1" w:unhideWhenUsed="1"/>
+    <w:lsdException w:name="annotation text" w:semiHidden="1" w:unhideWhenUsed="1"/>
+    <w:lsdException w:name="header" w:semiHidden="1" w:unhideWhenUsed="1"/>
+    <w:lsdException w:name="footer" w:semiHidden="1" w:unhideWhenUsed="1"/>
+    <w:lsdException w:name="index heading" w:semiHidden="1" w:unhideWhenUsed="1"/>
+    <w:lsdException w:name="caption" w:semiHidden="1" w:uiPriority="35" w:unhideWhenUsed="1" w:qFormat="1"/>
+    <w:lsdException w:name="table of figures" w:semiHidden="1" w:unhideWhenUsed="1"/>
+    <w:lsdException w:name="envelope address" w:semiHidden="1" w:unhideWhenUsed="1"/>
+    <w:lsdException w:name="envelope return" w:semiHidden="1" w:unhideWhenUsed="1"/>
+    <w:lsdException w:name="footnote reference" w:semiHidden="1" w:unhideWhenUsed="1"/>
+    <w:lsdException w:name="annotation reference" w:semiHidden="1" w:unhideWhenUsed="1"/>
+    <w:lsdException w:name="line number" w:semiHidden="1" w:unhideWhenUsed="1"/>
+    <w:lsdException w:name="page number" w:semiHidden="1" w:unhideWhenUsed="1"/>
+    <w:lsdException w:name="endnote reference" w:semiHidden="1" w:unhideWhenUsed="1"/>
+    <w:lsdException w:name="endnote text" w:semiHidden="1" w:unhideWhenUsed="1"/>
+    <w:lsdException w:name="table of authorities" w:semiHidden="1" w:unhideWhenUsed="1"/>
+    <w:lsdException w:name="macro" w:semiHidden="1" w:unhideWhenUsed="1"/>
+    <w:lsdException w:name="toa heading" w:semiHidden="1" w:unhideWhenUsed="1"/>
+    <w:lsdException w:name="List" w:semiHidden="1" w:unhideWhenUsed="1"/>
+    <w:lsdException w:name="List Bullet" w:semiHidden="1" w:unhideWhenUsed="1"/>
+    <w:lsdException w:name="List Number" w:semiHidden="1" w:unhideWhenUsed="1"/>
+    <w:lsdException w:name="List 2" w:semiHidden="1" w:unhideWhenUsed="1"/>
+    <w:lsdException w:name="List 3" w:semiHidden="1" w:unhideWhenUsed="1"/>
+    <w:lsdException w:name="List 4" w:semiHidden="1" w:unhideWhenUsed="1"/>
+    <w:lsdException w:name="List 5" w:semiHidden="1" w:unhideWhenUsed="1"/>
+    <w:lsdException w:name="List Bullet 2" w:semiHidden="1" w:unhideWhenUsed="1"/>
+    <w:lsdException w:name="List Bullet 3" w:semiHidden="1" w:unhideWhenUsed="1"/>
+    <w:lsdException w:name="List Bullet 4" w:semiHidden="1" w:unhideWhenUsed="1"/>
+    <w:lsdException w:name="List Bullet 5" w:semiHidden="1" w:unhideWhenUsed="1"/>
+    <w:lsdException w:name="List Number 2" w:semiHidden="1" w:unhideWhenUsed="1"/>
+    <w:lsdException w:name="List Number 3" w:semiHidden="1" w:unhideWhenUsed="1"/>
+    <w:lsdException w:name="List Number 4" w:semiHidden="1" w:unhideWhenUsed="1"/>
+    <w:lsdException w:name="List Number 5" w:semiHidden="1" w:unhideWhenUsed="1"/>
+    <w:lsdException w:name="Title" w:uiPriority="10" w:qFormat="1"/>
+    <w:lsdException w:name="Closing" w:semiHidden="1" w:unhideWhenUsed="1"/>
+    <w:lsdException w:name="Signature" w:semiHidden="1" w:unhideWhenUsed="1"/>
+    <w:lsdException w:name="Default Paragraph Font" w:semiHidden="1" w:uiPriority="1" w:unhideWhenUsed="1"/>
+    <w:lsdException w:name="Body Text" w:semiHidden="1" w:unhideWhenUsed="1"/>
+    <w:lsdException w:name="Body Text Indent" w:semiHidden="1" w:unhideWhenUsed="1"/>
+    <w:lsdException w:name="List Continue" w:semiHidden="1" w:unhideWhenUsed="1"/>
+    <w:lsdException w:name="List Continue 2" w:semiHidden="1" w:unhideWhenUsed="1"/>
+    <w:lsdException w:name="List Continue 3" w:semiHidden="1" w:unhideWhenUsed="1"/>
+    <w:lsdException w:name="List Continue 4" w:semiHidden="1" w:unhideWhenUsed="1"/>
+    <w:lsdException w:name="List Continue 5" w:semiHidden="1" w:unhideWhenUsed="1"/>
+    <w:lsdException w:name="Message Header" w:semiHidden="1" w:unhideWhenUsed="1"/>
+    <w:lsdException w:name="Subtitle" w:uiPriority="11" w:qFormat="1"/>
+    <w:lsdException w:name="Salutation" w:semiHidden="1" w:unhideWhenUsed="1"/>
+    <w:lsdException w:name="Date" w:semiHidden="1" w:unhideWhenUsed="1"/>
+    <w:lsdException w:name="Body Text First Indent" w:semiHidden="1" w:unhideWhenUsed="1"/>
+    <w:lsdException w:name="Body Text First Indent 2" w:semiHidden="1" w:unhideWhenUsed="1"/>
+    <w:lsdException w:name="Note Heading" w:semiHidden="1" w:unhideWhenUsed="1"/>
+    <w:lsdException w:name="Body Text 2" w:semiHidden="1" w:unhideWhenUsed="1"/>
+    <w:lsdException w:name="Body Text 3" w:semiHidden="1" w:unhideWhenUsed="1"/>
+    <w:lsdException w:name="Body Text Indent 2" w:semiHidden="1" w:unhideWhenUsed="1"/>
+    <w:lsdException w:name="Body Text Indent 3" w:semiHidden="1" w:unhideWhenUsed="1"/>
+    <w:lsdException w:name="Block Text" w:semiHidden="1" w:unhideWhenUsed="1"/>
+    <w:lsdException w:name="Hyperlink" w:semiHidden="1" w:unhideWhenUsed="1"/>
+    <w:lsdException w:name="FollowedHyperlink" w:semiHidden="1" w:unhideWhenUsed="1"/>
+    <w:lsdException w:name="Strong" w:uiPriority="22" w:qFormat="1"/>
+    <w:lsdException w:name="Emphasis" w:uiPriority="20" w:qFormat="1"/>
+    <w:lsdException w:name="Document Map" w:semiHidden="1" w:unhideWhenUsed="1"/>
+    <w:lsdException w:name="Plain Text" w:semiHidden="1" w:unhideWhenUsed="1"/>
+    <w:lsdException w:name="E-mail Signature" w:semiHidden="1" w:unhideWhenUsed="1"/>
+    <w:lsdException w:name="HTML Top of Form" w:semiHidden="1" w:unhideWhenUsed="1"/>
+    <w:lsdException w:name="HTML Bottom of Form" w:semiHidden="1" w:unhideWhenUsed="1"/>
+    <w:lsdException w:name="Normal (Web)" w:semiHidden="1" w:unhideWhenUsed="1"/>
+    <w:lsdException w:name="HTML Acronym" w:semiHidden="1" w:unhideWhenUsed="1"/>
+    <w:lsdException w:name="HTML Address" w:semiHidden="1" w:unhideWhenUsed="1"/>
+    <w:lsdException w:name="HTML Cite" w:semiHidden="1" w:unhideWhenUsed="1"/>
+    <w:lsdException w:name="HTML Code" w:semiHidden="1" w:unhideWhenUsed="1"/>
+    <w:lsdException w:name="HTML Definition" w:semiHidden="1" w:unhideWhenUsed="1"/>
+    <w:lsdException w:name="HTML Keyboard" w:semiHidden="1" w:unhideWhenUsed="1"/>
+    <w:lsdException w:name="HTML Preformatted" w:semiHidden="1" w:unhideWhenUsed="1"/>
+    <w:lsdException w:name="HTML Sample" w:semiHidden="1" w:unhideWhenUsed="1"/>
+    <w:lsdException w:name="HTML Typewriter" w:semiHidden="1" w:unhideWhenUsed="1"/>
+    <w:lsdException w:name="HTML Variable" w:semiHidden="1" w:unhideWhenUsed="1"/>
+    <w:lsdException w:name="Normal Table" w:semiHidden="1" w:unhideWhenUsed="1"/>
+    <w:lsdException w:name="annotation subject" w:semiHidden="1" w:unhideWhenUsed="1"/>
+    <w:lsdException w:name="No List" w:semiHidden="1" w:unhideWhenUsed="1"/>
+    <w:lsdException w:name="Outline List 1" w:semiHidden="1" w:unhideWhenUsed="1"/>
+    <w:lsdException w:name="Outline List 2" w:semiHidden="1" w:unhideWhenUsed="1"/>
+    <w:lsdException w:name="Outline List 3" w:semiHidden="1" w:unhideWhenUsed="1"/>
+    <w:lsdException w:name="Table Simple 1" w:semiHidden="1" w:unhideWhenUsed="1"/>
+    <w:lsdException w:name="Table Simple 2" w:semiHidden="1" w:unhideWhenUsed="1"/>
+    <w:lsdException w:name="Table Simple 3" w:semiHidden="1" w:unhideWhenUsed="1"/>
+    <w:lsdException w:name="Table Classic 1" w:semiHidden="1" w:unhideWhenUsed="1"/>
+    <w:lsdException w:name="Table Classic 2" w:semiHidden="1" w:unhideWhenUsed="1"/>
+    <w:lsdException w:name="Table Classic 3" w:semiHidden="1" w:unhideWhenUsed="1"/>
+    <w:lsdException w:name="Table Classic 4" w:semiHidden="1" w:unhideWhenUsed="1"/>
+    <w:lsdException w:name="Table Colorful 1" w:semiHidden="1" w:unhideWhenUsed="1"/>
+    <w:lsdException w:name="Table Colorful 2" w:semiHidden="1" w:unhideWhenUsed="1"/>
+    <w:lsdException w:name="Table Colorful 3" w:semiHidden="1" w:unhideWhenUsed="1"/>
+    <w:lsdException w:name="Table Columns 1" w:semiHidden="1" w:unhideWhenUsed="1"/>
+    <w:lsdException w:name="Table Columns 2" w:semiHidden="1" w:unhideWhenUsed="1"/>
+    <w:lsdException w:name="Table Columns 3" w:semiHidden="1" w:unhideWhenUsed="1"/>
+    <w:lsdException w:name="Table Columns 4" w:semiHidden="1" w:unhideWhenUsed="1"/>
+    <w:lsdException w:name="Table Columns 5" w:semiHidden="1" w:unhideWhenUsed="1"/>
+    <w:lsdException w:name="Table Grid 1" w:semiHidden="1" w:unhideWhenUsed="1"/>
+    <w:lsdException w:name="Table Grid 2" w:semiHidden="1" w:unhideWhenUsed="1"/>
+    <w:lsdException w:name="Table Grid 3" w:semiHidden="1" w:unhideWhenUsed="1"/>
+    <w:lsdException w:name="Table Grid 4" w:semiHidden="1" w:unhideWhenUsed="1"/>
+    <w:lsdException w:name="Table Grid 5" w:semiHidden="1" w:unhideWhenUsed="1"/>
+    <w:lsdException w:name="Table Grid 6" w:semiHidden="1" w:unhideWhenUsed="1"/>
+    <w:lsdException w:name="Table Grid 7" w:semiHidden="1" w:unhideWhenUsed="1"/>
+    <w:lsdException w:name="Table Grid 8" w:semiHidden="1" w:unhideWhenUsed="1"/>
+    <w:lsdException w:name="Table List 1" w:semiHidden="1" w:unhideWhenUsed="1"/>
+    <w:lsdException w:name="Table List 2" w:semiHidden="1" w:unhideWhenUsed="1"/>
+    <w:lsdException w:name="Table List 3" w:semiHidden="1" w:unhideWhenUsed="1"/>
+    <w:lsdException w:name="Table List 4" w:semiHidden="1" w:unhideWhenUsed="1"/>
+    <w:lsdException w:name="Table List 5" w:semiHidden="1" w:unhideWhenUsed="1"/>
+    <w:lsdException w:name="Table List 6" w:semiHidden="1" w:unhideWhenUsed="1"/>
+    <w:lsdException w:name="Table List 7" w:semiHidden="1" w:unhideWhenUsed="1"/>
+    <w:lsdException w:name="Table List 8" w:semiHidden="1" w:unhideWhenUsed="1"/>
+    <w:lsdException w:name="Table 3D effects 1" w:semiHidden="1" w:unhideWhenUsed="1"/>
+    <w:lsdException w:name="Table 3D effects 2" w:semiHidden="1" w:unhideWhenUsed="1"/>
+    <w:lsdException w:name="Table 3D effects 3" w:semiHidden="1" w:unhideWhenUsed="1"/>
+    <w:lsdException w:name="Table Contemporary" w:semiHidden="1" w:unhideWhenUsed="1"/>
+    <w:lsdException w:name="Table Elegant" w:semiHidden="1" w:unhideWhenUsed="1"/>
+    <w:lsdException w:name="Table Professional" w:semiHidden="1" w:unhideWhenUsed="1"/>
+    <w:lsdException w:name="Table Subtle 1" w:semiHidden="1" w:unhideWhenUsed="1"/>
+    <w:lsdException w:name="Table Subtle 2" w:semiHidden="1" w:unhideWhenUsed="1"/>
+    <w:lsdException w:name="Table Web 1" w:semiHidden="1" w:unhideWhenUsed="1"/>
+    <w:lsdException w:name="Table Web 2" w:semiHidden="1" w:unhideWhenUsed="1"/>
+    <w:lsdException w:name="Table Web 3" w:semiHidden="1" w:unhideWhenUsed="1"/>
+    <w:lsdException w:name="Balloon Text" w:semiHidden="1" w:unhideWhenUsed="1"/>
+    <w:lsdException w:name="Table Grid" w:uiPriority="39"/>
+    <w:lsdException w:name="Table Theme" w:semiHidden="1" w:unhideWhenUsed="1"/>
+    <w:lsdException w:name="Placeholder Text" w:semiHidden="1"/>
+    <w:lsdException w:name="No Spacing" w:uiPriority="1" w:qFormat="1"/>
+    <w:lsdException w:name="Light Shading" w:uiPriority="60"/>
+    <w:lsdException w:name="Light List" w:uiPriority="61"/>
+    <w:lsdException w:name="Light Grid" w:uiPriority="62"/>
+    <w:lsdException w:name="Medium Shading 1" w:uiPriority="63"/>
+    <w:lsdException w:name="Medium Shading 2" w:uiPriority="64"/>
+    <w:lsdException w:name="Medium List 1" w:uiPriority="65"/>
+    <w:lsdException w:name="Medium List 2" w:uiPriority="66"/>
+    <w:lsdException w:name="Medium Grid 1" w:uiPriority="67"/>
+    <w:lsdException w:name="Medium Grid 2" w:uiPriority="68"/>
+    <w:lsdException w:name="Medium Grid 3" w:uiPriority="69"/>
+    <w:lsdException w:name="Dark List" w:uiPriority="70"/>
+    <w:lsdException w:name="Colorful Shading" w:uiPriority="71"/>
+    <w:lsdException w:name="Colorful List" w:uiPriority="72"/>
+    <w:lsdException w:name="Colorful Grid" w:uiPriority="73"/>
+    <w:lsdException w:name="Light Shading Accent 1" w:uiPriority="60"/>
+    <w:lsdException w:name="Light List Accent 1" w:uiPriority="61"/>
+    <w:lsdException w:name="Light Grid Accent 1" w:uiPriority="62"/>
+    <w:lsdException w:name="Medium Shading 1 Accent 1" w:uiPriority="63"/>
+    <w:lsdException w:name="Medium Shading 2 Accent 1" w:uiPriority="64"/>
+    <w:lsdException w:name="Medium List 1 Accent 1" w:uiPriority="65"/>
+    <w:lsdException w:name="Revision" w:semiHidden="1"/>
+    <w:lsdException w:name="List Paragraph" w:uiPriority="34" w:qFormat="1"/>
+    <w:lsdException w:name="Quote" w:uiPriority="29" w:qFormat="1"/>
+    <w:lsdException w:name="Intense Quote" w:uiPriority="30" w:qFormat="1"/>
+    <w:lsdException w:name="Medium List 2 Accent 1" w:uiPriority="66"/>
+    <w:lsdException w:name="Medium Grid 1 Accent 1" w:uiPriority="67"/>
+    <w:lsdException w:name="Medium Grid 2 Accent 1" w:uiPriority="68"/>
+    <w:lsdException w:name="Medium Grid 3 Accent 1" w:uiPriority="69"/>
+    <w:lsdException w:name="Dark List Accent 1" w:uiPriority="70"/>
+    <w:lsdException w:name="Colorful Shading Accent 1" w:uiPriority="71"/>
+    <w:lsdException w:name="Colorful List Accent 1" w:uiPriority="72"/>
+    <w:lsdException w:name="Colorful Grid Accent 1" w:uiPriority="73"/>
+    <w:lsdException w:name="Light Shading Accent 2" w:uiPriority="60"/>
+    <w:lsdException w:name="Light List Accent 2" w:uiPriority="61"/>
+    <w:lsdException w:name="Light Grid Accent 2" w:uiPriority="62"/>
+    <w:lsdException w:name="Medium Shading 1 Accent 2" w:uiPriority="63"/>
+    <w:lsdException w:name="Medium Shading 2 Accent 2" w:uiPriority="64"/>
+    <w:lsdException w:name="Medium List 1 Accent 2" w:uiPriority="65"/>
+    <w:lsdException w:name="Medium List 2 Accent 2" w:uiPriority="66"/>
+    <w:lsdException w:name="Medium Grid 1 Accent 2" w:uiPriority="67"/>
+    <w:lsdException w:name="Medium Grid 2 Accent 2" w:uiPriority="68"/>
+    <w:lsdException w:name="Medium Grid 3 Accent 2" w:uiPriority="69"/>
+    <w:lsdException w:name="Dark List Accent 2" w:uiPriority="70"/>
+    <w:lsdException w:name="Colorful Shading Accent 2" w:uiPriority="71"/>
+    <w:lsdException w:name="Colorful List Accent 2" w:uiPriority="72"/>
+    <w:lsdException w:name="Colorful Grid Accent 2" w:uiPriority="73"/>
+    <w:lsdException w:name="Light Shading Accent 3" w:uiPriority="60"/>
+    <w:lsdException w:name="Light List Accent 3" w:uiPriority="61"/>
+    <w:lsdException w:name="Light Grid Accent 3" w:uiPriority="62"/>
+    <w:lsdException w:name="Medium Shading 1 Accent 3" w:uiPriority="63"/>
+    <w:lsdException w:name="Medium Shading 2 Accent 3" w:uiPriority="64"/>
+    <w:lsdException w:name="Medium List 1 Accent 3" w:uiPriority="65"/>
+    <w:lsdException w:name="Medium List 2 Accent 3" w:uiPriority="66"/>
+    <w:lsdException w:name="Medium Grid 1 Accent 3" w:uiPriority="67"/>
+    <w:lsdException w:name="Medium Grid 2 Accent 3" w:uiPriority="68"/>
+    <w:lsdException w:name="Medium Grid 3 Accent 3" w:uiPriority="69"/>
+    <w:lsdException w:name="Dark List Accent 3" w:uiPriority="70"/>
+    <w:lsdException w:name="Colorful Shading Accent 3" w:uiPriority="71"/>
+    <w:lsdException w:name="Colorful List Accent 3" w:uiPriority="72"/>
+    <w:lsdException w:name="Colorful Grid Accent 3" w:uiPriority="73"/>
+    <w:lsdException w:name="Light Shading Accent 4" w:uiPriority="60"/>
+    <w:lsdException w:name="Light List Accent 4" w:uiPriority="61"/>
+    <w:lsdException w:name="Light Grid Accent 4" w:uiPriority="62"/>
+    <w:lsdException w:name="Medium Shading 1 Accent 4" w:uiPriority="63"/>
+    <w:lsdException w:name="Medium Shading 2 Accent 4" w:uiPriority="64"/>
+    <w:lsdException w:name="Medium List 1 Accent 4" w:uiPriority="65"/>
+    <w:lsdException w:name="Medium List 2 Accent 4" w:uiPriority="66"/>
+    <w:lsdException w:name="Medium Grid 1 Accent 4" w:uiPriority="67"/>
+    <w:lsdException w:name="Medium Grid 2 Accent 4" w:uiPriority="68"/>
+    <w:lsdException w:name="Medium Grid 3 Accent 4" w:uiPriority="69"/>
+    <w:lsdException w:name="Dark List Accent 4" w:uiPriority="70"/>
+    <w:lsdException w:name="Colorful Shading Accent 4" w:uiPriority="71"/>
+    <w:lsdException w:name="Colorful List Accent 4" w:uiPriority="72"/>
+    <w:lsdException w:name="Colorful Grid Accent 4" w:uiPriority="73"/>
+    <w:lsdException w:name="Light Shading Accent 5" w:uiPriority="60"/>
+    <w:lsdException w:name="Light List Accent 5" w:uiPriority="61"/>
+    <w:lsdException w:name="Light Grid Accent 5" w:uiPriority="62"/>
+    <w:lsdException w:name="Medium Shading 1 Accent 5" w:uiPriority="63"/>
+    <w:lsdException w:name="Medium Shading 2 Accent 5" w:uiPriority="64"/>
+    <w:lsdException w:name="Medium List 1 Accent 5" w:uiPriority="65"/>
+    <w:lsdException w:name="Medium List 2 Accent 5" w:uiPriority="66"/>
+    <w:lsdException w:name="Medium Grid 1 Accent 5" w:uiPriority="67"/>
+    <w:lsdException w:name="Medium Grid 2 Accent 5" w:uiPriority="68"/>
+    <w:lsdException w:name="Medium Grid 3 Accent 5" w:uiPriority="69"/>
+    <w:lsdException w:name="Dark List Accent 5" w:uiPriority="70"/>
+    <w:lsdException w:name="Colorful Shading Accent 5" w:uiPriority="71"/>
+    <w:lsdException w:name="Colorful List Accent 5" w:uiPriority="72"/>
+    <w:lsdException w:name="Colorful Grid Accent 5" w:uiPriority="73"/>
+    <w:lsdException w:name="Light Shading Accent 6" w:uiPriority="60"/>
+    <w:lsdException w:name="Light List Accent 6" w:uiPriority="61"/>
+    <w:lsdException w:name="Light Grid Accent 6" w:uiPriority="62"/>
+    <w:lsdException w:name="Medium Shading 1 Accent 6" w:uiPriority="63"/>
+    <w:lsdException w:name="Medium Shading 2 Accent 6" w:uiPriority="64"/>
+    <w:lsdException w:name="Medium List 1 Accent 6" w:uiPriority="65"/>
+    <w:lsdException w:name="Medium List 2 Accent 6" w:uiPriority="66"/>
+    <w:lsdException w:name="Medium Grid 1 Accent 6" w:uiPriority="67"/>
+    <w:lsdException w:name="Medium Grid 2 Accent 6" w:uiPriority="68"/>
+    <w:lsdException w:name="Medium Grid 3 Accent 6" w:uiPriority="69"/>
+    <w:lsdException w:name="Dark List Accent 6" w:uiPriority="70"/>
+    <w:lsdException w:name="Colorful Shading Accent 6" w:uiPriority="71"/>
+    <w:lsdException w:name="Colorful List Accent 6" w:uiPriority="72"/>
+    <w:lsdException w:name="Colorful Grid Accent 6" w:uiPriority="73"/>
+    <w:lsdException w:name="Subtle Emphasis" w:uiPriority="19" w:qFormat="1"/>
+    <w:lsdException w:name="Intense Emphasis" w:uiPriority="21" w:qFormat="1"/>
+    <w:lsdException w:name="Subtle Reference" w:uiPriority="31" w:qFormat="1"/>
+    <w:lsdException w:name="Intense Reference" w:uiPriority="32" w:qFormat="1"/>
+    <w:lsdException w:name="Book Title" w:uiPriority="33" w:qFormat="1"/>
+    <w:lsdException w:name="Bibliography" w:semiHidden="1" w:uiPriority="37" w:unhideWhenUsed="1"/>
+    <w:lsdException w:name="TOC Heading" w:semiHidden="1" w:uiPriority="39" w:unhideWhenUsed="1" w:qFormat="1"/>
+    <w:lsdException w:name="Plain Table 1" w:uiPriority="41"/>
+    <w:lsdException w:name="Plain Table 2" w:uiPriority="42"/>
+    <w:lsdException w:name="Plain Table 3" w:uiPriority="43"/>
+    <w:lsdException w:name="Plain Table 4" w:uiPriority="44"/>
+    <w:lsdException w:name="Plain Table 5" w:uiPriority="45"/>
+    <w:lsdException w:name="Grid Table Light" w:uiPriority="40"/>
+    <w:lsdException w:name="Grid Table 1 Light" w:uiPriority="46"/>
+    <w:lsdException w:name="Grid Table 2" w:uiPriority="47"/>
+    <w:lsdException w:name="Grid Table 3" w:uiPriority="48"/>
+    <w:lsdException w:name="Grid Table 4" w:uiPriority="49"/>
+    <w:lsdException w:name="Grid Table 5 Dark" w:uiPriority="50"/>
+    <w:lsdException w:name="Grid Table 6 Colorful" w:uiPriority="51"/>
+    <w:lsdException w:name="Grid Table 7 Colorful" w:uiPriority="52"/>
+    <w:lsdException w:name="Grid Table 1 Light Accent 1" w:uiPriority="46"/>
+    <w:lsdException w:name="Grid Table 2 Accent 1" w:uiPriority="47"/>
+    <w:lsdException w:name="Grid Table 3 Accent 1" w:uiPriority="48"/>
+    <w:lsdException w:name="Grid Table 4 Accent 1" w:uiPriority="49"/>
+    <w:lsdException w:name="Grid Table 5 Dark Accent 1" w:uiPriority="50"/>
+    <w:lsdException w:name="Grid Table 6 Colorful Accent 1" w:uiPriority="51"/>
+    <w:lsdException w:name="Grid Table 7 Colorful Accent 1" w:uiPriority="52"/>
+    <w:lsdException w:name="Grid Table 1 Light Accent 2" w:uiPriority="46"/>
+    <w:lsdException w:name="Grid Table 2 Accent 2" w:uiPriority="47"/>
+    <w:lsdException w:name="Grid Table 3 Accent 2" w:uiPriority="48"/>
+    <w:lsdException w:name="Grid Table 4 Accent 2" w:uiPriority="49"/>
+    <w:lsdException w:name="Grid Table 5 Dark Accent 2" w:uiPriority="50"/>
+    <w:lsdException w:name="Grid Table 6 Colorful Accent 2" w:uiPriority="51"/>
+    <w:lsdException w:name="Grid Table 7 Colorful Accent 2" w:uiPriority="52"/>
+    <w:lsdException w:name="Grid Table 1 Light Accent 3" w:uiPriority="46"/>
+    <w:lsdException w:name="Grid Table 2 Accent 3" w:uiPriority="47"/>
+    <w:lsdException w:name="Grid Table 3 Accent 3" w:uiPriority="48"/>
+    <w:lsdException w:name="Grid Table 4 Accent 3" w:uiPriority="49"/>
+    <w:lsdException w:name="Grid Table 5 Dark Accent 3" w:uiPriority="50"/>
+    <w:lsdException w:name="Grid Table 6 Colorful Accent 3" w:uiPriority="51"/>
+    <w:lsdException w:name="Grid Table 7 Colorful Accent 3" w:uiPriority="52"/>
+    <w:lsdException w:name="Grid Table 1 Light Accent 4" w:uiPriority="46"/>
+    <w:lsdException w:name="Grid Table 2 Accent 4" w:uiPriority="47"/>
+    <w:lsdException w:name="Grid Table 3 Accent 4" w:uiPriority="48"/>
+    <w:lsdException w:name="Grid Table 4 Accent 4" w:uiPriority="49"/>
+    <w:lsdException w:name="Grid Table 5 Dark Accent 4" w:uiPriority="50"/>
+    <w:lsdException w:name="Grid Table 6 Colorful Accent 4" w:uiPriority="51"/>
+    <w:lsdException w:name="Grid Table 7 Colorful Accent 4" w:uiPriority="52"/>
+    <w:lsdException w:name="Grid Table 1 Light Accent 5" w:uiPriority="46"/>
+    <w:lsdException w:name="Grid Table 2 Accent 5" w:uiPriority="47"/>
+    <w:lsdException w:name="Grid Table 3 Accent 5" w:uiPriority="48"/>
+    <w:lsdException w:name="Grid Table 4 Accent 5" w:uiPriority="49"/>
+    <w:lsdException w:name="Grid Table 5 Dark Accent 5" w:uiPriority="50"/>
+    <w:lsdException w:name="Grid Table 6 Colorful Accent 5" w:uiPriority="51"/>
+    <w:lsdException w:name="Grid Table 7 Colorful Accent 5" w:uiPriority="52"/>
+    <w:lsdException w:name="Grid Table 1 Light Accent 6" w:uiPriority="46"/>
+    <w:lsdException w:name="Grid Table 2 Accent 6" w:uiPriority="47"/>
+    <w:lsdException w:name="Grid Table 3 Accent 6" w:uiPriority="48"/>
+    <w:lsdException w:name="Grid Table 4 Accent 6" w:uiPriority="49"/>
+    <w:lsdException w:name="Grid Table 5 Dark Accent 6" w:uiPriority="50"/>
+    <w:lsdException w:name="Grid Table 6 Colorful Accent 6" w:uiPriority="51"/>
+    <w:lsdException w:name="Grid Table 7 Colorful Accent 6" w:uiPriority="52"/>
+    <w:lsdException w:name="List Table 1 Light" w:uiPriority="46"/>
+    <w:lsdException w:name="List Table 2" w:uiPriority="47"/>
+    <w:lsdException w:name="List Table 3" w:uiPriority="48"/>
+    <w:lsdException w:name="List Table 4" w:uiPriority="49"/>
+    <w:lsdException w:name="List Table 5 Dark" w:uiPriority="50"/>
+    <w:lsdException w:name="List Table 6 Colorful" w:uiPriority="51"/>
+    <w:lsdException w:name="List Table 7 Colorful" w:uiPriority="52"/>
+    <w:lsdException w:name="List Table 1 Light Accent 1" w:uiPriority="46"/>
+    <w:lsdException w:name="List Table 2 Accent 1" w:uiPriority="47"/>
+    <w:lsdException w:name="List Table 3 Accent 1" w:uiPriority="48"/>
+    <w:lsdException w:name="List Table 4 Accent 1" w:uiPriority="49"/>
+    <w:lsdException w:name="List Table 5 Dark Accent 1" w:uiPriority="50"/>
+    <w:lsdException w:name="List Table 6 Colorful Accent 1" w:uiPriority="51"/>
+    <w:lsdException w:name="List Table 7 Colorful Accent 1" w:uiPriority="52"/>
+    <w:lsdException w:name="List Table 1 Light Accent 2" w:uiPriority="46"/>
+    <w:lsdException w:name="List Table 2 Accent 2" w:uiPriority="47"/>
+    <w:lsdException w:name="List Table 3 Accent 2" w:uiPriority="48"/>
+    <w:lsdException w:name="List Table 4 Accent 2" w:uiPriority="49"/>
+    <w:lsdException w:name="List Table 5 Dark Accent 2" w:uiPriority="50"/>
+    <w:lsdException w:name="List Table 6 Colorful Accent 2" w:uiPriority="51"/>
+    <w:lsdException w:name="List Table 7 Colorful Accent 2" w:uiPriority="52"/>
+    <w:lsdException w:name="List Table 1 Light Accent 3" w:uiPriority="46"/>
+    <w:lsdException w:name="List Table 2 Accent 3" w:uiPriority="47"/>
+    <w:lsdException w:name="List Table 3 Accent 3" w:uiPriority="48"/>
+    <w:lsdException w:name="List Table 4 Accent 3" w:uiPriority="49"/>
+    <w:lsdException w:name="List Table 5 Dark Accent 3" w:uiPriority="50"/>
+    <w:lsdException w:name="List Table 6 Colorful Accent 3" w:uiPriority="51"/>
+    <w:lsdException w:name="List Table 7 Colorful Accent 3" w:uiPriority="52"/>
+    <w:lsdException w:name="List Table 1 Light Accent 4" w:uiPriority="46"/>
+    <w:lsdException w:name="List Table 2 Accent 4" w:uiPriority="47"/>
+    <w:lsdException w:name="List Table 3 Accent 4" w:uiPriority="48"/>
+    <w:lsdException w:name="List Table 4 Accent 4" w:uiPriority="49"/>
+    <w:lsdException w:name="List Table 5 Dark Accent 4" w:uiPriority="50"/>
+    <w:lsdException w:name="List Table 6 Colorful Accent 4" w:uiPriority="51"/>
+    <w:lsdException w:name="List Table 7 Colorful Accent 4" w:uiPriority="52"/>
+    <w:lsdException w:name="List Table 1 Light Accent 5" w:uiPriority="46"/>
+    <w:lsdException w:name="List Table 2 Accent 5" w:uiPriority="47"/>
+    <w:lsdException w:name="List Table 3 Accent 5" w:uiPriority="48"/>
+    <w:lsdException w:name="List Table 4 Accent 5" w:uiPriority="49"/>
+    <w:lsdException w:name="List Table 5 Dark Accent 5" w:uiPriority="50"/>
+    <w:lsdException w:name="List Table 6 Colorful Accent 5" w:uiPriority="51"/>
+    <w:lsdException w:name="List Table 7 Colorful Accent 5" w:uiPriority="52"/>
+    <w:lsdException w:name="List Table 1 Light Accent 6" w:uiPriority="46"/>
+    <w:lsdException w:name="List Table 2 Accent 6" w:uiPriority="47"/>
+    <w:lsdException w:name="List Table 3 Accent 6" w:uiPriority="48"/>
+    <w:lsdException w:name="List Table 4 Accent 6" w:uiPriority="49"/>
+    <w:lsdException w:name="List Table 5 Dark Accent 6" w:uiPriority="50"/>
+    <w:lsdException w:name="List Table 6 Colorful Accent 6" w:uiPriority="51"/>
+    <w:lsdException w:name="List Table 7 Colorful Accent 6" w:uiPriority="52"/>
+    <w:lsdException w:name="Mention" w:semiHidden="1" w:unhideWhenUsed="1"/>
+    <w:lsdException w:name="Smart Hyperlink" w:semiHidden="1" w:unhideWhenUsed="1"/>
+    <w:lsdException w:name="Hashtag" w:semiHidden="1" w:unhideWhenUsed="1"/>
+    <w:lsdException w:name="Unresolved Mention" w:semiHidden="1" w:unhideWhenUsed="1"/>
+  </w:latentStyles>
+  <w:style w:type="paragraph" w:default="1" w:styleId="Normal">
+    <w:name w:val="Normal"/>
+    <w:qFormat/>
+  </w:style>
+  <w:style w:type="character" w:default="1" w:styleId="Fuentedeprrafopredeter">
+    <w:name w:val="Default Paragraph Font"/>
+    <w:uiPriority w:val="1"/>
+    <w:semiHidden/>
+    <w:unhideWhenUsed/>
+  </w:style>
+  <w:style w:type="table" w:default="1" w:styleId="Tablanormal">
+    <w:name w:val="Normal Table"/>
+    <w:uiPriority w:val="99"/>
+    <w:semiHidden/>
+    <w:unhideWhenUsed/>
+    <w:tblPr>
+      <w:tblInd w:w="0" w:type="dxa"/>
+      <w:tblCellMar>
+        <w:top w:w="0" w:type="dxa"/>
+        <w:left w:w="108" w:type="dxa"/>
+        <w:bottom w:w="0" w:type="dxa"/>
+        <w:right w:w="108" w:type="dxa"/>
+      </w:tblCellMar>
+    </w:tblPr>
+  </w:style>
+  <w:style w:type="numbering" w:default="1" w:styleId="Sinlista">
+    <w:name w:val="No List"/>
+    <w:uiPriority w:val="99"/>
+    <w:semiHidden/>
+    <w:unhideWhenUsed/>
+  </w:style>
+  <w:style w:type="paragraph" w:customStyle="1" w:styleId="DC370D27C8F84ADBA7086380CC2516E2">
+    <w:name w:val="DC370D27C8F84ADBA7086380CC2516E2"/>
+  </w:style>
+  <w:style w:type="paragraph" w:customStyle="1" w:styleId="EBC4E54F93044ED28AE69A70FA2F62F5">
+    <w:name w:val="EBC4E54F93044ED28AE69A70FA2F62F5"/>
+  </w:style>
+  <w:style w:type="paragraph" w:customStyle="1" w:styleId="132A6A81467F4E0B856BFC146724C762">
+    <w:name w:val="132A6A81467F4E0B856BFC146724C762"/>
+  </w:style>
+</w:styles>
+</file>
+
+<file path=word/glossary/webSettings.xml><?xml version="1.0" encoding="utf-8"?>
+<w:webSettings xmlns:mc="http://schemas.openxmlformats.org/markup-compatibility/2006" xmlns:r="http://schemas.openxmlformats.org/officeDocument/2006/relationships" xmlns:w="http://schemas.openxmlformats.org/wordprocessingml/2006/main" xmlns:w14="http://schemas.microsoft.com/office/word/2010/wordml" xmlns:w15="http://schemas.microsoft.com/office/word/2012/wordml" xmlns:w16cid="http://schemas.microsoft.com/office/word/2016/wordml/cid" xmlns:w16se="http://schemas.microsoft.com/office/word/2015/wordml/symex" mc:Ignorable="w14 w15 w16se w16cid">
+  <w:optimizeForBrowser/>
+  <w:allowPNG/>
+</w:webSettings>
 </file>
 
 <file path=word/theme/theme1.xml><?xml version="1.0" encoding="utf-8"?>
@@ -4628,152 +5146,6 @@
 </file>
 
 <file path=customXml/item1.xml><?xml version="1.0" encoding="utf-8"?>
-<CoverPageProperties xmlns="http://schemas.microsoft.com/office/2006/coverPageProps">
-  <PublishDate/>
-  <Abstract/>
-  <CompanyAddress>Grado en Ingeniería Informática</CompanyAddress>
-  <CompanyPhone/>
-  <CompanyFax/>
-  <CompanyEmail/>
-</CoverPageProperties>
-</file>
-
-<file path=customXml/item2.xml><?xml version="1.0" encoding="utf-8"?>
-<p:properties xmlns:p="http://schemas.microsoft.com/office/2006/metadata/properties" xmlns:xsi="http://www.w3.org/2001/XMLSchema-instance" xmlns:pc="http://schemas.microsoft.com/office/infopath/2007/PartnerControls">
-  <documentManagement>
-    <APDescription xmlns="4873beb7-5857-4685-be1f-d57550cc96cc" xsi:nil="true"/>
-    <AssetExpire xmlns="4873beb7-5857-4685-be1f-d57550cc96cc">2029-01-01T08:00:00+00:00</AssetExpire>
-    <CampaignTagsTaxHTField0 xmlns="4873beb7-5857-4685-be1f-d57550cc96cc">
-      <Terms xmlns="http://schemas.microsoft.com/office/infopath/2007/PartnerControls"/>
-    </CampaignTagsTaxHTField0>
-    <IntlLangReviewDate xmlns="4873beb7-5857-4685-be1f-d57550cc96cc" xsi:nil="true"/>
-    <TPFriendlyName xmlns="4873beb7-5857-4685-be1f-d57550cc96cc" xsi:nil="true"/>
-    <IntlLangReview xmlns="4873beb7-5857-4685-be1f-d57550cc96cc">false</IntlLangReview>
-    <LocLastLocAttemptVersionLookup xmlns="4873beb7-5857-4685-be1f-d57550cc96cc">856581</LocLastLocAttemptVersionLookup>
-    <PolicheckWords xmlns="4873beb7-5857-4685-be1f-d57550cc96cc" xsi:nil="true"/>
-    <SubmitterId xmlns="4873beb7-5857-4685-be1f-d57550cc96cc" xsi:nil="true"/>
-    <AcquiredFrom xmlns="4873beb7-5857-4685-be1f-d57550cc96cc">Internal MS</AcquiredFrom>
-    <EditorialStatus xmlns="4873beb7-5857-4685-be1f-d57550cc96cc">Complete</EditorialStatus>
-    <Markets xmlns="4873beb7-5857-4685-be1f-d57550cc96cc"/>
-    <OriginAsset xmlns="4873beb7-5857-4685-be1f-d57550cc96cc" xsi:nil="true"/>
-    <AssetStart xmlns="4873beb7-5857-4685-be1f-d57550cc96cc">2012-09-19T07:42:00+00:00</AssetStart>
-    <FriendlyTitle xmlns="4873beb7-5857-4685-be1f-d57550cc96cc" xsi:nil="true"/>
-    <MarketSpecific xmlns="4873beb7-5857-4685-be1f-d57550cc96cc">false</MarketSpecific>
-    <TPNamespace xmlns="4873beb7-5857-4685-be1f-d57550cc96cc" xsi:nil="true"/>
-    <PublishStatusLookup xmlns="4873beb7-5857-4685-be1f-d57550cc96cc">
-      <Value>1622610</Value>
-    </PublishStatusLookup>
-    <APAuthor xmlns="4873beb7-5857-4685-be1f-d57550cc96cc">
-      <UserInfo>
-        <DisplayName>REDMOND\v-aptall</DisplayName>
-        <AccountId>2566</AccountId>
-        <AccountType/>
-      </UserInfo>
-    </APAuthor>
-    <TPCommandLine xmlns="4873beb7-5857-4685-be1f-d57550cc96cc" xsi:nil="true"/>
-    <IntlLangReviewer xmlns="4873beb7-5857-4685-be1f-d57550cc96cc" xsi:nil="true"/>
-    <OpenTemplate xmlns="4873beb7-5857-4685-be1f-d57550cc96cc">true</OpenTemplate>
-    <CSXSubmissionDate xmlns="4873beb7-5857-4685-be1f-d57550cc96cc" xsi:nil="true"/>
-    <TaxCatchAll xmlns="4873beb7-5857-4685-be1f-d57550cc96cc"/>
-    <Manager xmlns="4873beb7-5857-4685-be1f-d57550cc96cc" xsi:nil="true"/>
-    <NumericId xmlns="4873beb7-5857-4685-be1f-d57550cc96cc" xsi:nil="true"/>
-    <ParentAssetId xmlns="4873beb7-5857-4685-be1f-d57550cc96cc" xsi:nil="true"/>
-    <OriginalSourceMarket xmlns="4873beb7-5857-4685-be1f-d57550cc96cc" xsi:nil="true"/>
-    <ApprovalStatus xmlns="4873beb7-5857-4685-be1f-d57550cc96cc">InProgress</ApprovalStatus>
-    <TPComponent xmlns="4873beb7-5857-4685-be1f-d57550cc96cc" xsi:nil="true"/>
-    <EditorialTags xmlns="4873beb7-5857-4685-be1f-d57550cc96cc" xsi:nil="true"/>
-    <TPExecutable xmlns="4873beb7-5857-4685-be1f-d57550cc96cc" xsi:nil="true"/>
-    <TPLaunchHelpLink xmlns="4873beb7-5857-4685-be1f-d57550cc96cc" xsi:nil="true"/>
-    <LocComments xmlns="4873beb7-5857-4685-be1f-d57550cc96cc" xsi:nil="true"/>
-    <LocRecommendedHandoff xmlns="4873beb7-5857-4685-be1f-d57550cc96cc" xsi:nil="true"/>
-    <SourceTitle xmlns="4873beb7-5857-4685-be1f-d57550cc96cc" xsi:nil="true"/>
-    <CSXUpdate xmlns="4873beb7-5857-4685-be1f-d57550cc96cc">false</CSXUpdate>
-    <IntlLocPriority xmlns="4873beb7-5857-4685-be1f-d57550cc96cc" xsi:nil="true"/>
-    <UAProjectedTotalWords xmlns="4873beb7-5857-4685-be1f-d57550cc96cc" xsi:nil="true"/>
-    <AssetType xmlns="4873beb7-5857-4685-be1f-d57550cc96cc">TP</AssetType>
-    <MachineTranslated xmlns="4873beb7-5857-4685-be1f-d57550cc96cc">false</MachineTranslated>
-    <OutputCachingOn xmlns="4873beb7-5857-4685-be1f-d57550cc96cc">false</OutputCachingOn>
-    <TemplateStatus xmlns="4873beb7-5857-4685-be1f-d57550cc96cc">Complete</TemplateStatus>
-    <IsSearchable xmlns="4873beb7-5857-4685-be1f-d57550cc96cc">true</IsSearchable>
-    <ContentItem xmlns="4873beb7-5857-4685-be1f-d57550cc96cc" xsi:nil="true"/>
-    <HandoffToMSDN xmlns="4873beb7-5857-4685-be1f-d57550cc96cc" xsi:nil="true"/>
-    <ShowIn xmlns="4873beb7-5857-4685-be1f-d57550cc96cc">Show everywhere</ShowIn>
-    <ThumbnailAssetId xmlns="4873beb7-5857-4685-be1f-d57550cc96cc" xsi:nil="true"/>
-    <UALocComments xmlns="4873beb7-5857-4685-be1f-d57550cc96cc" xsi:nil="true"/>
-    <UALocRecommendation xmlns="4873beb7-5857-4685-be1f-d57550cc96cc">Localize</UALocRecommendation>
-    <LastModifiedDateTime xmlns="4873beb7-5857-4685-be1f-d57550cc96cc" xsi:nil="true"/>
-    <LegacyData xmlns="4873beb7-5857-4685-be1f-d57550cc96cc" xsi:nil="true"/>
-    <LocManualTestRequired xmlns="4873beb7-5857-4685-be1f-d57550cc96cc">false</LocManualTestRequired>
-    <LocMarketGroupTiers2 xmlns="4873beb7-5857-4685-be1f-d57550cc96cc" xsi:nil="true"/>
-    <ClipArtFilename xmlns="4873beb7-5857-4685-be1f-d57550cc96cc" xsi:nil="true"/>
-    <TPApplication xmlns="4873beb7-5857-4685-be1f-d57550cc96cc" xsi:nil="true"/>
-    <CSXHash xmlns="4873beb7-5857-4685-be1f-d57550cc96cc" xsi:nil="true"/>
-    <DirectSourceMarket xmlns="4873beb7-5857-4685-be1f-d57550cc96cc" xsi:nil="true"/>
-    <PrimaryImageGen xmlns="4873beb7-5857-4685-be1f-d57550cc96cc">true</PrimaryImageGen>
-    <PlannedPubDate xmlns="4873beb7-5857-4685-be1f-d57550cc96cc" xsi:nil="true"/>
-    <CSXSubmissionMarket xmlns="4873beb7-5857-4685-be1f-d57550cc96cc" xsi:nil="true"/>
-    <Downloads xmlns="4873beb7-5857-4685-be1f-d57550cc96cc">0</Downloads>
-    <ArtSampleDocs xmlns="4873beb7-5857-4685-be1f-d57550cc96cc" xsi:nil="true"/>
-    <TrustLevel xmlns="4873beb7-5857-4685-be1f-d57550cc96cc">1 Microsoft Managed Content</TrustLevel>
-    <BlockPublish xmlns="4873beb7-5857-4685-be1f-d57550cc96cc">false</BlockPublish>
-    <TPLaunchHelpLinkType xmlns="4873beb7-5857-4685-be1f-d57550cc96cc">Template</TPLaunchHelpLinkType>
-    <LocalizationTagsTaxHTField0 xmlns="4873beb7-5857-4685-be1f-d57550cc96cc">
-      <Terms xmlns="http://schemas.microsoft.com/office/infopath/2007/PartnerControls"/>
-    </LocalizationTagsTaxHTField0>
-    <BusinessGroup xmlns="4873beb7-5857-4685-be1f-d57550cc96cc" xsi:nil="true"/>
-    <Providers xmlns="4873beb7-5857-4685-be1f-d57550cc96cc" xsi:nil="true"/>
-    <TemplateTemplateType xmlns="4873beb7-5857-4685-be1f-d57550cc96cc">Word Document Template</TemplateTemplateType>
-    <TimesCloned xmlns="4873beb7-5857-4685-be1f-d57550cc96cc" xsi:nil="true"/>
-    <TPAppVersion xmlns="4873beb7-5857-4685-be1f-d57550cc96cc" xsi:nil="true"/>
-    <VoteCount xmlns="4873beb7-5857-4685-be1f-d57550cc96cc" xsi:nil="true"/>
-    <AverageRating xmlns="4873beb7-5857-4685-be1f-d57550cc96cc" xsi:nil="true"/>
-    <FeatureTagsTaxHTField0 xmlns="4873beb7-5857-4685-be1f-d57550cc96cc">
-      <Terms xmlns="http://schemas.microsoft.com/office/infopath/2007/PartnerControls"/>
-    </FeatureTagsTaxHTField0>
-    <Provider xmlns="4873beb7-5857-4685-be1f-d57550cc96cc" xsi:nil="true"/>
-    <UACurrentWords xmlns="4873beb7-5857-4685-be1f-d57550cc96cc" xsi:nil="true"/>
-    <AssetId xmlns="4873beb7-5857-4685-be1f-d57550cc96cc">TP103457714</AssetId>
-    <TPClientViewer xmlns="4873beb7-5857-4685-be1f-d57550cc96cc" xsi:nil="true"/>
-    <DSATActionTaken xmlns="4873beb7-5857-4685-be1f-d57550cc96cc" xsi:nil="true"/>
-    <APEditor xmlns="4873beb7-5857-4685-be1f-d57550cc96cc">
-      <UserInfo>
-        <DisplayName/>
-        <AccountId xsi:nil="true"/>
-        <AccountType/>
-      </UserInfo>
-    </APEditor>
-    <TPInstallLocation xmlns="4873beb7-5857-4685-be1f-d57550cc96cc" xsi:nil="true"/>
-    <OOCacheId xmlns="4873beb7-5857-4685-be1f-d57550cc96cc" xsi:nil="true"/>
-    <IsDeleted xmlns="4873beb7-5857-4685-be1f-d57550cc96cc">false</IsDeleted>
-    <PublishTargets xmlns="4873beb7-5857-4685-be1f-d57550cc96cc">OfficeOnlineVNext</PublishTargets>
-    <ApprovalLog xmlns="4873beb7-5857-4685-be1f-d57550cc96cc" xsi:nil="true"/>
-    <BugNumber xmlns="4873beb7-5857-4685-be1f-d57550cc96cc" xsi:nil="true"/>
-    <CrawlForDependencies xmlns="4873beb7-5857-4685-be1f-d57550cc96cc">false</CrawlForDependencies>
-    <InternalTagsTaxHTField0 xmlns="4873beb7-5857-4685-be1f-d57550cc96cc">
-      <Terms xmlns="http://schemas.microsoft.com/office/infopath/2007/PartnerControls"/>
-    </InternalTagsTaxHTField0>
-    <LastHandOff xmlns="4873beb7-5857-4685-be1f-d57550cc96cc" xsi:nil="true"/>
-    <Milestone xmlns="4873beb7-5857-4685-be1f-d57550cc96cc" xsi:nil="true"/>
-    <OriginalRelease xmlns="4873beb7-5857-4685-be1f-d57550cc96cc">15</OriginalRelease>
-    <RecommendationsModifier xmlns="4873beb7-5857-4685-be1f-d57550cc96cc" xsi:nil="true"/>
-    <ScenarioTagsTaxHTField0 xmlns="4873beb7-5857-4685-be1f-d57550cc96cc">
-      <Terms xmlns="http://schemas.microsoft.com/office/infopath/2007/PartnerControls"/>
-    </ScenarioTagsTaxHTField0>
-    <UANotes xmlns="4873beb7-5857-4685-be1f-d57550cc96cc" xsi:nil="true"/>
-  </documentManagement>
-</p:properties>
-</file>
-
-<file path=customXml/item3.xml><?xml version="1.0" encoding="utf-8"?>
-<?mso-contentType ?>
-<FormTemplates xmlns="http://schemas.microsoft.com/sharepoint/v3/contenttype/forms">
-  <Display>DocumentLibraryForm</Display>
-  <Edit>AssetEditForm</Edit>
-  <New>DocumentLibraryForm</New>
-</FormTemplates>
-</file>
-
-<file path=customXml/item4.xml><?xml version="1.0" encoding="utf-8"?>
 <ct:contentTypeSchema xmlns:ct="http://schemas.microsoft.com/office/2006/metadata/contentType" xmlns:ma="http://schemas.microsoft.com/office/2006/metadata/properties/metaAttributes" ct:_="" ma:_="" ma:contentTypeName="TemplateFile" ma:contentTypeID="0x0101006EDDDB5EE6D98C44930B742096920B300400F5B6D36B3EF94B4E9A635CDF2A18F5B8" ma:contentTypeVersion="72" ma:contentTypeDescription="Create a new document." ma:contentTypeScope="" ma:versionID="a23e56308344d904b51738559c3d67c9">
   <xsd:schema xmlns:xsd="http://www.w3.org/2001/XMLSchema" xmlns:xs="http://www.w3.org/2001/XMLSchema" xmlns:p="http://schemas.microsoft.com/office/2006/metadata/properties" xmlns:ns2="4873beb7-5857-4685-be1f-d57550cc96cc" targetNamespace="http://schemas.microsoft.com/office/2006/metadata/properties" ma:root="true" ma:fieldsID="cd0908cc4600e77bf5da051303e00c8d" ns2:_="">
     <xsd:import namespace="4873beb7-5857-4685-be1f-d57550cc96cc"/>
@@ -5813,33 +6185,153 @@
 </ct:contentTypeSchema>
 </file>
 
-<file path=customXml/itemProps1.xml><?xml version="1.0" encoding="utf-8"?>
-<ds:datastoreItem xmlns:ds="http://schemas.openxmlformats.org/officeDocument/2006/customXml" ds:itemID="{55AF091B-3C7A-41E3-B477-F2FDAA23CFDA}">
-  <ds:schemaRefs>
-    <ds:schemaRef ds:uri="http://schemas.microsoft.com/office/2006/coverPageProps"/>
-  </ds:schemaRefs>
-</ds:datastoreItem>
+<file path=customXml/item2.xml><?xml version="1.0" encoding="utf-8"?>
+<?mso-contentType ?>
+<FormTemplates xmlns="http://schemas.microsoft.com/sharepoint/v3/contenttype/forms">
+  <Display>DocumentLibraryForm</Display>
+  <Edit>AssetEditForm</Edit>
+  <New>DocumentLibraryForm</New>
+</FormTemplates>
 </file>
 
-<file path=customXml/itemProps2.xml><?xml version="1.0" encoding="utf-8"?>
-<ds:datastoreItem xmlns:ds="http://schemas.openxmlformats.org/officeDocument/2006/customXml" ds:itemID="{63671810-3EF7-4C8E-BCBA-248ABE2BAB39}">
-  <ds:schemaRefs>
-    <ds:schemaRef ds:uri="http://schemas.microsoft.com/office/2006/metadata/properties"/>
-    <ds:schemaRef ds:uri="http://schemas.microsoft.com/office/infopath/2007/PartnerControls"/>
-    <ds:schemaRef ds:uri="4873beb7-5857-4685-be1f-d57550cc96cc"/>
-  </ds:schemaRefs>
-</ds:datastoreItem>
+<file path=customXml/item3.xml><?xml version="1.0" encoding="utf-8"?>
+<p:properties xmlns:p="http://schemas.microsoft.com/office/2006/metadata/properties" xmlns:xsi="http://www.w3.org/2001/XMLSchema-instance" xmlns:pc="http://schemas.microsoft.com/office/infopath/2007/PartnerControls">
+  <documentManagement>
+    <APDescription xmlns="4873beb7-5857-4685-be1f-d57550cc96cc" xsi:nil="true"/>
+    <AssetExpire xmlns="4873beb7-5857-4685-be1f-d57550cc96cc">2029-01-01T08:00:00+00:00</AssetExpire>
+    <CampaignTagsTaxHTField0 xmlns="4873beb7-5857-4685-be1f-d57550cc96cc">
+      <Terms xmlns="http://schemas.microsoft.com/office/infopath/2007/PartnerControls"/>
+    </CampaignTagsTaxHTField0>
+    <IntlLangReviewDate xmlns="4873beb7-5857-4685-be1f-d57550cc96cc" xsi:nil="true"/>
+    <TPFriendlyName xmlns="4873beb7-5857-4685-be1f-d57550cc96cc" xsi:nil="true"/>
+    <IntlLangReview xmlns="4873beb7-5857-4685-be1f-d57550cc96cc">false</IntlLangReview>
+    <LocLastLocAttemptVersionLookup xmlns="4873beb7-5857-4685-be1f-d57550cc96cc">856581</LocLastLocAttemptVersionLookup>
+    <PolicheckWords xmlns="4873beb7-5857-4685-be1f-d57550cc96cc" xsi:nil="true"/>
+    <SubmitterId xmlns="4873beb7-5857-4685-be1f-d57550cc96cc" xsi:nil="true"/>
+    <AcquiredFrom xmlns="4873beb7-5857-4685-be1f-d57550cc96cc">Internal MS</AcquiredFrom>
+    <EditorialStatus xmlns="4873beb7-5857-4685-be1f-d57550cc96cc">Complete</EditorialStatus>
+    <Markets xmlns="4873beb7-5857-4685-be1f-d57550cc96cc"/>
+    <OriginAsset xmlns="4873beb7-5857-4685-be1f-d57550cc96cc" xsi:nil="true"/>
+    <AssetStart xmlns="4873beb7-5857-4685-be1f-d57550cc96cc">2012-09-19T07:42:00+00:00</AssetStart>
+    <FriendlyTitle xmlns="4873beb7-5857-4685-be1f-d57550cc96cc" xsi:nil="true"/>
+    <MarketSpecific xmlns="4873beb7-5857-4685-be1f-d57550cc96cc">false</MarketSpecific>
+    <TPNamespace xmlns="4873beb7-5857-4685-be1f-d57550cc96cc" xsi:nil="true"/>
+    <PublishStatusLookup xmlns="4873beb7-5857-4685-be1f-d57550cc96cc">
+      <Value>1622610</Value>
+    </PublishStatusLookup>
+    <APAuthor xmlns="4873beb7-5857-4685-be1f-d57550cc96cc">
+      <UserInfo>
+        <DisplayName>REDMOND\v-aptall</DisplayName>
+        <AccountId>2566</AccountId>
+        <AccountType/>
+      </UserInfo>
+    </APAuthor>
+    <TPCommandLine xmlns="4873beb7-5857-4685-be1f-d57550cc96cc" xsi:nil="true"/>
+    <IntlLangReviewer xmlns="4873beb7-5857-4685-be1f-d57550cc96cc" xsi:nil="true"/>
+    <OpenTemplate xmlns="4873beb7-5857-4685-be1f-d57550cc96cc">true</OpenTemplate>
+    <CSXSubmissionDate xmlns="4873beb7-5857-4685-be1f-d57550cc96cc" xsi:nil="true"/>
+    <TaxCatchAll xmlns="4873beb7-5857-4685-be1f-d57550cc96cc"/>
+    <Manager xmlns="4873beb7-5857-4685-be1f-d57550cc96cc" xsi:nil="true"/>
+    <NumericId xmlns="4873beb7-5857-4685-be1f-d57550cc96cc" xsi:nil="true"/>
+    <ParentAssetId xmlns="4873beb7-5857-4685-be1f-d57550cc96cc" xsi:nil="true"/>
+    <OriginalSourceMarket xmlns="4873beb7-5857-4685-be1f-d57550cc96cc" xsi:nil="true"/>
+    <ApprovalStatus xmlns="4873beb7-5857-4685-be1f-d57550cc96cc">InProgress</ApprovalStatus>
+    <TPComponent xmlns="4873beb7-5857-4685-be1f-d57550cc96cc" xsi:nil="true"/>
+    <EditorialTags xmlns="4873beb7-5857-4685-be1f-d57550cc96cc" xsi:nil="true"/>
+    <TPExecutable xmlns="4873beb7-5857-4685-be1f-d57550cc96cc" xsi:nil="true"/>
+    <TPLaunchHelpLink xmlns="4873beb7-5857-4685-be1f-d57550cc96cc" xsi:nil="true"/>
+    <LocComments xmlns="4873beb7-5857-4685-be1f-d57550cc96cc" xsi:nil="true"/>
+    <LocRecommendedHandoff xmlns="4873beb7-5857-4685-be1f-d57550cc96cc" xsi:nil="true"/>
+    <SourceTitle xmlns="4873beb7-5857-4685-be1f-d57550cc96cc" xsi:nil="true"/>
+    <CSXUpdate xmlns="4873beb7-5857-4685-be1f-d57550cc96cc">false</CSXUpdate>
+    <IntlLocPriority xmlns="4873beb7-5857-4685-be1f-d57550cc96cc" xsi:nil="true"/>
+    <UAProjectedTotalWords xmlns="4873beb7-5857-4685-be1f-d57550cc96cc" xsi:nil="true"/>
+    <AssetType xmlns="4873beb7-5857-4685-be1f-d57550cc96cc">TP</AssetType>
+    <MachineTranslated xmlns="4873beb7-5857-4685-be1f-d57550cc96cc">false</MachineTranslated>
+    <OutputCachingOn xmlns="4873beb7-5857-4685-be1f-d57550cc96cc">false</OutputCachingOn>
+    <TemplateStatus xmlns="4873beb7-5857-4685-be1f-d57550cc96cc">Complete</TemplateStatus>
+    <IsSearchable xmlns="4873beb7-5857-4685-be1f-d57550cc96cc">true</IsSearchable>
+    <ContentItem xmlns="4873beb7-5857-4685-be1f-d57550cc96cc" xsi:nil="true"/>
+    <HandoffToMSDN xmlns="4873beb7-5857-4685-be1f-d57550cc96cc" xsi:nil="true"/>
+    <ShowIn xmlns="4873beb7-5857-4685-be1f-d57550cc96cc">Show everywhere</ShowIn>
+    <ThumbnailAssetId xmlns="4873beb7-5857-4685-be1f-d57550cc96cc" xsi:nil="true"/>
+    <UALocComments xmlns="4873beb7-5857-4685-be1f-d57550cc96cc" xsi:nil="true"/>
+    <UALocRecommendation xmlns="4873beb7-5857-4685-be1f-d57550cc96cc">Localize</UALocRecommendation>
+    <LastModifiedDateTime xmlns="4873beb7-5857-4685-be1f-d57550cc96cc" xsi:nil="true"/>
+    <LegacyData xmlns="4873beb7-5857-4685-be1f-d57550cc96cc" xsi:nil="true"/>
+    <LocManualTestRequired xmlns="4873beb7-5857-4685-be1f-d57550cc96cc">false</LocManualTestRequired>
+    <LocMarketGroupTiers2 xmlns="4873beb7-5857-4685-be1f-d57550cc96cc" xsi:nil="true"/>
+    <ClipArtFilename xmlns="4873beb7-5857-4685-be1f-d57550cc96cc" xsi:nil="true"/>
+    <TPApplication xmlns="4873beb7-5857-4685-be1f-d57550cc96cc" xsi:nil="true"/>
+    <CSXHash xmlns="4873beb7-5857-4685-be1f-d57550cc96cc" xsi:nil="true"/>
+    <DirectSourceMarket xmlns="4873beb7-5857-4685-be1f-d57550cc96cc" xsi:nil="true"/>
+    <PrimaryImageGen xmlns="4873beb7-5857-4685-be1f-d57550cc96cc">true</PrimaryImageGen>
+    <PlannedPubDate xmlns="4873beb7-5857-4685-be1f-d57550cc96cc" xsi:nil="true"/>
+    <CSXSubmissionMarket xmlns="4873beb7-5857-4685-be1f-d57550cc96cc" xsi:nil="true"/>
+    <Downloads xmlns="4873beb7-5857-4685-be1f-d57550cc96cc">0</Downloads>
+    <ArtSampleDocs xmlns="4873beb7-5857-4685-be1f-d57550cc96cc" xsi:nil="true"/>
+    <TrustLevel xmlns="4873beb7-5857-4685-be1f-d57550cc96cc">1 Microsoft Managed Content</TrustLevel>
+    <BlockPublish xmlns="4873beb7-5857-4685-be1f-d57550cc96cc">false</BlockPublish>
+    <TPLaunchHelpLinkType xmlns="4873beb7-5857-4685-be1f-d57550cc96cc">Template</TPLaunchHelpLinkType>
+    <LocalizationTagsTaxHTField0 xmlns="4873beb7-5857-4685-be1f-d57550cc96cc">
+      <Terms xmlns="http://schemas.microsoft.com/office/infopath/2007/PartnerControls"/>
+    </LocalizationTagsTaxHTField0>
+    <BusinessGroup xmlns="4873beb7-5857-4685-be1f-d57550cc96cc" xsi:nil="true"/>
+    <Providers xmlns="4873beb7-5857-4685-be1f-d57550cc96cc" xsi:nil="true"/>
+    <TemplateTemplateType xmlns="4873beb7-5857-4685-be1f-d57550cc96cc">Word Document Template</TemplateTemplateType>
+    <TimesCloned xmlns="4873beb7-5857-4685-be1f-d57550cc96cc" xsi:nil="true"/>
+    <TPAppVersion xmlns="4873beb7-5857-4685-be1f-d57550cc96cc" xsi:nil="true"/>
+    <VoteCount xmlns="4873beb7-5857-4685-be1f-d57550cc96cc" xsi:nil="true"/>
+    <AverageRating xmlns="4873beb7-5857-4685-be1f-d57550cc96cc" xsi:nil="true"/>
+    <FeatureTagsTaxHTField0 xmlns="4873beb7-5857-4685-be1f-d57550cc96cc">
+      <Terms xmlns="http://schemas.microsoft.com/office/infopath/2007/PartnerControls"/>
+    </FeatureTagsTaxHTField0>
+    <Provider xmlns="4873beb7-5857-4685-be1f-d57550cc96cc" xsi:nil="true"/>
+    <UACurrentWords xmlns="4873beb7-5857-4685-be1f-d57550cc96cc" xsi:nil="true"/>
+    <AssetId xmlns="4873beb7-5857-4685-be1f-d57550cc96cc">TP103457714</AssetId>
+    <TPClientViewer xmlns="4873beb7-5857-4685-be1f-d57550cc96cc" xsi:nil="true"/>
+    <DSATActionTaken xmlns="4873beb7-5857-4685-be1f-d57550cc96cc" xsi:nil="true"/>
+    <APEditor xmlns="4873beb7-5857-4685-be1f-d57550cc96cc">
+      <UserInfo>
+        <DisplayName/>
+        <AccountId xsi:nil="true"/>
+        <AccountType/>
+      </UserInfo>
+    </APEditor>
+    <TPInstallLocation xmlns="4873beb7-5857-4685-be1f-d57550cc96cc" xsi:nil="true"/>
+    <OOCacheId xmlns="4873beb7-5857-4685-be1f-d57550cc96cc" xsi:nil="true"/>
+    <IsDeleted xmlns="4873beb7-5857-4685-be1f-d57550cc96cc">false</IsDeleted>
+    <PublishTargets xmlns="4873beb7-5857-4685-be1f-d57550cc96cc">OfficeOnlineVNext</PublishTargets>
+    <ApprovalLog xmlns="4873beb7-5857-4685-be1f-d57550cc96cc" xsi:nil="true"/>
+    <BugNumber xmlns="4873beb7-5857-4685-be1f-d57550cc96cc" xsi:nil="true"/>
+    <CrawlForDependencies xmlns="4873beb7-5857-4685-be1f-d57550cc96cc">false</CrawlForDependencies>
+    <InternalTagsTaxHTField0 xmlns="4873beb7-5857-4685-be1f-d57550cc96cc">
+      <Terms xmlns="http://schemas.microsoft.com/office/infopath/2007/PartnerControls"/>
+    </InternalTagsTaxHTField0>
+    <LastHandOff xmlns="4873beb7-5857-4685-be1f-d57550cc96cc" xsi:nil="true"/>
+    <Milestone xmlns="4873beb7-5857-4685-be1f-d57550cc96cc" xsi:nil="true"/>
+    <OriginalRelease xmlns="4873beb7-5857-4685-be1f-d57550cc96cc">15</OriginalRelease>
+    <RecommendationsModifier xmlns="4873beb7-5857-4685-be1f-d57550cc96cc" xsi:nil="true"/>
+    <ScenarioTagsTaxHTField0 xmlns="4873beb7-5857-4685-be1f-d57550cc96cc">
+      <Terms xmlns="http://schemas.microsoft.com/office/infopath/2007/PartnerControls"/>
+    </ScenarioTagsTaxHTField0>
+    <UANotes xmlns="4873beb7-5857-4685-be1f-d57550cc96cc" xsi:nil="true"/>
+  </documentManagement>
+</p:properties>
 </file>
 
-<file path=customXml/itemProps3.xml><?xml version="1.0" encoding="utf-8"?>
-<ds:datastoreItem xmlns:ds="http://schemas.openxmlformats.org/officeDocument/2006/customXml" ds:itemID="{499EA1EC-B023-4266-9865-E1EDA122A8C9}">
-  <ds:schemaRefs>
-    <ds:schemaRef ds:uri="http://schemas.microsoft.com/sharepoint/v3/contenttype/forms"/>
-  </ds:schemaRefs>
-</ds:datastoreItem>
+<file path=customXml/item4.xml><?xml version="1.0" encoding="utf-8"?>
+<CoverPageProperties xmlns="http://schemas.microsoft.com/office/2006/coverPageProps">
+  <PublishDate/>
+  <Abstract/>
+  <CompanyAddress>Grado en Ingeniería Informática</CompanyAddress>
+  <CompanyPhone/>
+  <CompanyFax/>
+  <CompanyEmail/>
+</CoverPageProperties>
 </file>
 
-<file path=customXml/itemProps4.xml><?xml version="1.0" encoding="utf-8"?>
+<file path=customXml/itemProps1.xml><?xml version="1.0" encoding="utf-8"?>
 <ds:datastoreItem xmlns:ds="http://schemas.openxmlformats.org/officeDocument/2006/customXml" ds:itemID="{9332E30D-EFB4-40E8-AB8F-C2E02C2E75EB}">
   <ds:schemaRefs>
     <ds:schemaRef ds:uri="http://schemas.microsoft.com/office/2006/metadata/contentType"/>
@@ -5855,4 +6347,30 @@
     <ds:schemaRef ds:uri="http://schemas.microsoft.com/internal/obd"/>
   </ds:schemaRefs>
 </ds:datastoreItem>
+</file>
+
+<file path=customXml/itemProps2.xml><?xml version="1.0" encoding="utf-8"?>
+<ds:datastoreItem xmlns:ds="http://schemas.openxmlformats.org/officeDocument/2006/customXml" ds:itemID="{499EA1EC-B023-4266-9865-E1EDA122A8C9}">
+  <ds:schemaRefs>
+    <ds:schemaRef ds:uri="http://schemas.microsoft.com/sharepoint/v3/contenttype/forms"/>
+  </ds:schemaRefs>
+</ds:datastoreItem>
+</file>
+
+<file path=customXml/itemProps3.xml><?xml version="1.0" encoding="utf-8"?>
+<ds:datastoreItem xmlns:ds="http://schemas.openxmlformats.org/officeDocument/2006/customXml" ds:itemID="{63671810-3EF7-4C8E-BCBA-248ABE2BAB39}">
+  <ds:schemaRefs>
+    <ds:schemaRef ds:uri="http://schemas.microsoft.com/office/2006/metadata/properties"/>
+    <ds:schemaRef ds:uri="http://schemas.microsoft.com/office/infopath/2007/PartnerControls"/>
+    <ds:schemaRef ds:uri="4873beb7-5857-4685-be1f-d57550cc96cc"/>
+  </ds:schemaRefs>
+</ds:datastoreItem>
+</file>
+
+<file path=customXml/itemProps4.xml><?xml version="1.0" encoding="utf-8"?>
+<ds:datastoreItem xmlns:ds="http://schemas.openxmlformats.org/officeDocument/2006/customXml" ds:itemID="{55AF091B-3C7A-41E3-B477-F2FDAA23CFDA}">
+  <ds:schemaRefs>
+    <ds:schemaRef ds:uri="http://schemas.microsoft.com/office/2006/coverPageProps"/>
+  </ds:schemaRefs>
+</ds:datastoreItem>
 </file>
</xml_diff>

<commit_message>
Finalizadas interfaces grácticas 1.1
</commit_message>
<xml_diff>
--- a/Práctica 4/SeijasSalinas_Practica4.docx
+++ b/Práctica 4/SeijasSalinas_Practica4.docx
@@ -10,6 +10,7 @@
           <w:docPartUnique/>
         </w:docPartObj>
       </w:sdtPr>
+      <w:sdtEndPr/>
       <w:sdtContent>
         <w:p>
           <w:pPr>
@@ -105,6 +106,7 @@
                                     <w:dataBinding w:prefixMappings="xmlns:ns0='http://purl.org/dc/elements/1.1/' xmlns:ns1='http://schemas.openxmlformats.org/package/2006/metadata/core-properties' " w:xpath="/ns1:coreProperties[1]/ns0:title[1]" w:storeItemID="{6C3C8BC8-F283-45AE-878A-BAB7291924A1}"/>
                                     <w:text/>
                                   </w:sdtPr>
+                                  <w:sdtEndPr/>
                                   <w:sdtContent>
                                     <w:p>
                                       <w:pPr>
@@ -142,6 +144,7 @@
                                     <w:dataBinding w:prefixMappings="xmlns:ns0='http://purl.org/dc/elements/1.1/' xmlns:ns1='http://schemas.openxmlformats.org/package/2006/metadata/core-properties' " w:xpath="/ns1:coreProperties[1]/ns0:subject[1]" w:storeItemID="{6C3C8BC8-F283-45AE-878A-BAB7291924A1}"/>
                                     <w:text/>
                                   </w:sdtPr>
+                                  <w:sdtEndPr/>
                                   <w:sdtContent>
                                     <w:p>
                                       <w:pPr>
@@ -262,6 +265,7 @@
                                     <w:dataBinding w:prefixMappings="xmlns:ns0='http://purl.org/dc/elements/1.1/' xmlns:ns1='http://schemas.openxmlformats.org/package/2006/metadata/core-properties' " w:xpath="/ns1:coreProperties[1]/ns0:creator[1]" w:storeItemID="{6C3C8BC8-F283-45AE-878A-BAB7291924A1}"/>
                                     <w:text/>
                                   </w:sdtPr>
+                                  <w:sdtEndPr/>
                                   <w:sdtContent>
                                     <w:p>
                                       <w:pPr>
@@ -306,6 +310,7 @@
                                       <w:dataBinding w:prefixMappings="xmlns:ns0='http://schemas.openxmlformats.org/officeDocument/2006/extended-properties' " w:xpath="/ns0:Properties[1]/ns0:Company[1]" w:storeItemID="{6668398D-A668-4E3E-A5EB-62B293D839F1}"/>
                                       <w:text/>
                                     </w:sdtPr>
+                                    <w:sdtEndPr/>
                                     <w:sdtContent>
                                       <w:r>
                                         <w:rPr>
@@ -339,6 +344,7 @@
                                       <w:dataBinding w:prefixMappings="xmlns:ns0='http://schemas.microsoft.com/office/2006/coverPageProps' " w:xpath="/ns0:CoverPageProperties[1]/ns0:CompanyAddress[1]" w:storeItemID="{55AF091B-3C7A-41E3-B477-F2FDAA23CFDA}"/>
                                       <w:text/>
                                     </w:sdtPr>
+                                    <w:sdtEndPr/>
                                     <w:sdtContent>
                                       <w:r>
                                         <w:rPr>
@@ -374,7 +380,7 @@
               </mc:Choice>
               <mc:Fallback>
                 <w:pict>
-                  <v:group id="Grupo 11" o:spid="_x0000_s1026" style="position:absolute;margin-left:0;margin-top:0;width:540pt;height:10in;z-index:251659264;mso-width-percent:882;mso-height-percent:909;mso-position-horizontal:center;mso-position-horizontal-relative:page;mso-position-vertical:center;mso-position-vertical-relative:page;mso-width-percent:882;mso-height-percent:909" coordsize="68580,91440" o:gfxdata="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">
+                  <v:group id="Grupo 11" o:spid="_x0000_s1026" style="position:absolute;left:0;text-align:left;margin-left:0;margin-top:0;width:540pt;height:10in;z-index:251659264;mso-width-percent:882;mso-height-percent:909;mso-position-horizontal:center;mso-position-horizontal-relative:page;mso-position-vertical:center;mso-position-vertical-relative:page;mso-width-percent:882;mso-height-percent:909" coordsize="68580,91440" o:gfxdata="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">
                     <v:rect id="Rectángulo 33" o:spid="_x0000_s1027" style="position:absolute;left:2286;width:66294;height:91440;visibility:visible;mso-wrap-style:square;v-text-anchor:bottom" o:gfxdata="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" fillcolor="black [3213]" stroked="f" strokeweight="1pt">
                       <v:textbox inset="36pt,1in,1in,208.8pt">
                         <w:txbxContent>
@@ -392,6 +398,7 @@
                               <w:dataBinding w:prefixMappings="xmlns:ns0='http://purl.org/dc/elements/1.1/' xmlns:ns1='http://schemas.openxmlformats.org/package/2006/metadata/core-properties' " w:xpath="/ns1:coreProperties[1]/ns0:title[1]" w:storeItemID="{6C3C8BC8-F283-45AE-878A-BAB7291924A1}"/>
                               <w:text/>
                             </w:sdtPr>
+                            <w:sdtEndPr/>
                             <w:sdtContent>
                               <w:p>
                                 <w:pPr>
@@ -429,6 +436,7 @@
                               <w:dataBinding w:prefixMappings="xmlns:ns0='http://purl.org/dc/elements/1.1/' xmlns:ns1='http://schemas.openxmlformats.org/package/2006/metadata/core-properties' " w:xpath="/ns1:coreProperties[1]/ns0:subject[1]" w:storeItemID="{6C3C8BC8-F283-45AE-878A-BAB7291924A1}"/>
                               <w:text/>
                             </w:sdtPr>
+                            <w:sdtEndPr/>
                             <w:sdtContent>
                               <w:p>
                                 <w:pPr>
@@ -474,6 +482,7 @@
                               <w:dataBinding w:prefixMappings="xmlns:ns0='http://purl.org/dc/elements/1.1/' xmlns:ns1='http://schemas.openxmlformats.org/package/2006/metadata/core-properties' " w:xpath="/ns1:coreProperties[1]/ns0:creator[1]" w:storeItemID="{6C3C8BC8-F283-45AE-878A-BAB7291924A1}"/>
                               <w:text/>
                             </w:sdtPr>
+                            <w:sdtEndPr/>
                             <w:sdtContent>
                               <w:p>
                                 <w:pPr>
@@ -518,6 +527,7 @@
                                 <w:dataBinding w:prefixMappings="xmlns:ns0='http://schemas.openxmlformats.org/officeDocument/2006/extended-properties' " w:xpath="/ns0:Properties[1]/ns0:Company[1]" w:storeItemID="{6668398D-A668-4E3E-A5EB-62B293D839F1}"/>
                                 <w:text/>
                               </w:sdtPr>
+                              <w:sdtEndPr/>
                               <w:sdtContent>
                                 <w:r>
                                   <w:rPr>
@@ -551,6 +561,7 @@
                                 <w:dataBinding w:prefixMappings="xmlns:ns0='http://schemas.microsoft.com/office/2006/coverPageProps' " w:xpath="/ns0:CoverPageProperties[1]/ns0:CompanyAddress[1]" w:storeItemID="{55AF091B-3C7A-41E3-B477-F2FDAA23CFDA}"/>
                                 <w:text/>
                               </w:sdtPr>
+                              <w:sdtEndPr/>
                               <w:sdtContent>
                                 <w:r>
                                   <w:rPr>
@@ -580,6 +591,11 @@
     </w:sdt>
     <w:sdt>
       <w:sdtPr>
+        <w:rPr>
+          <w:rFonts w:asciiTheme="minorHAnsi" w:eastAsiaTheme="minorEastAsia" w:hAnsiTheme="minorHAnsi" w:cstheme="minorBidi"/>
+          <w:sz w:val="22"/>
+          <w:szCs w:val="22"/>
+        </w:rPr>
         <w:id w:val="-1022083952"/>
         <w:docPartObj>
           <w:docPartGallery w:val="Table of Contents"/>
@@ -588,10 +604,12 @@
       </w:sdtPr>
       <w:sdtEndPr>
         <w:rPr>
-          <w:rFonts w:asciiTheme="minorHAnsi" w:eastAsiaTheme="minorEastAsia" w:hAnsiTheme="minorHAnsi" w:cstheme="minorBidi"/>
+          <w:rFonts w:ascii="Helvetica" w:hAnsi="Helvetica" w:cs="Helvetica"/>
+          <w:b w:val="0"/>
+          <w:bCs w:val="0"/>
           <w:smallCaps w:val="0"/>
-          <w:sz w:val="22"/>
-          <w:szCs w:val="22"/>
+          <w:sz w:val="21"/>
+          <w:szCs w:val="21"/>
         </w:rPr>
       </w:sdtEndPr>
       <w:sdtContent>
@@ -600,21 +618,12 @@
             <w:pStyle w:val="TtuloTDC"/>
           </w:pPr>
           <w:r>
-            <w:t>Con</w:t>
-          </w:r>
-          <w:bookmarkStart w:id="0" w:name="_GoBack"/>
-          <w:bookmarkEnd w:id="0"/>
-          <w:r>
-            <w:t>tenido</w:t>
+            <w:t>Contenido</w:t>
           </w:r>
         </w:p>
         <w:p>
           <w:pPr>
             <w:pStyle w:val="TDC1"/>
-            <w:tabs>
-              <w:tab w:val="left" w:pos="440"/>
-              <w:tab w:val="right" w:leader="dot" w:pos="9017"/>
-            </w:tabs>
             <w:rPr>
               <w:noProof/>
               <w:lang w:eastAsia="es-ES"/>
@@ -704,10 +713,6 @@
         <w:p>
           <w:pPr>
             <w:pStyle w:val="TDC2"/>
-            <w:tabs>
-              <w:tab w:val="left" w:pos="660"/>
-              <w:tab w:val="right" w:leader="dot" w:pos="9017"/>
-            </w:tabs>
             <w:rPr>
               <w:noProof/>
             </w:rPr>
@@ -786,10 +791,6 @@
         <w:p>
           <w:pPr>
             <w:pStyle w:val="TDC2"/>
-            <w:tabs>
-              <w:tab w:val="left" w:pos="660"/>
-              <w:tab w:val="right" w:leader="dot" w:pos="9017"/>
-            </w:tabs>
             <w:rPr>
               <w:noProof/>
             </w:rPr>
@@ -868,10 +869,6 @@
         <w:p>
           <w:pPr>
             <w:pStyle w:val="TDC2"/>
-            <w:tabs>
-              <w:tab w:val="left" w:pos="660"/>
-              <w:tab w:val="right" w:leader="dot" w:pos="9017"/>
-            </w:tabs>
             <w:rPr>
               <w:noProof/>
             </w:rPr>
@@ -950,10 +947,6 @@
         <w:p>
           <w:pPr>
             <w:pStyle w:val="TDC1"/>
-            <w:tabs>
-              <w:tab w:val="left" w:pos="440"/>
-              <w:tab w:val="right" w:leader="dot" w:pos="9017"/>
-            </w:tabs>
             <w:rPr>
               <w:noProof/>
               <w:lang w:eastAsia="es-ES"/>
@@ -1034,10 +1027,6 @@
         <w:p>
           <w:pPr>
             <w:pStyle w:val="TDC2"/>
-            <w:tabs>
-              <w:tab w:val="left" w:pos="660"/>
-              <w:tab w:val="right" w:leader="dot" w:pos="9017"/>
-            </w:tabs>
             <w:rPr>
               <w:noProof/>
             </w:rPr>
@@ -1116,10 +1105,6 @@
         <w:p>
           <w:pPr>
             <w:pStyle w:val="TDC2"/>
-            <w:tabs>
-              <w:tab w:val="left" w:pos="660"/>
-              <w:tab w:val="right" w:leader="dot" w:pos="9017"/>
-            </w:tabs>
             <w:rPr>
               <w:noProof/>
             </w:rPr>
@@ -1198,10 +1183,6 @@
         <w:p>
           <w:pPr>
             <w:pStyle w:val="TDC2"/>
-            <w:tabs>
-              <w:tab w:val="left" w:pos="660"/>
-              <w:tab w:val="right" w:leader="dot" w:pos="9017"/>
-            </w:tabs>
             <w:rPr>
               <w:noProof/>
             </w:rPr>
@@ -1280,10 +1261,6 @@
         <w:p>
           <w:pPr>
             <w:pStyle w:val="TDC1"/>
-            <w:tabs>
-              <w:tab w:val="left" w:pos="440"/>
-              <w:tab w:val="right" w:leader="dot" w:pos="9017"/>
-            </w:tabs>
             <w:rPr>
               <w:noProof/>
               <w:lang w:eastAsia="es-ES"/>
@@ -1364,10 +1341,6 @@
         <w:p>
           <w:pPr>
             <w:pStyle w:val="TDC2"/>
-            <w:tabs>
-              <w:tab w:val="left" w:pos="660"/>
-              <w:tab w:val="right" w:leader="dot" w:pos="9017"/>
-            </w:tabs>
             <w:rPr>
               <w:noProof/>
             </w:rPr>
@@ -1446,10 +1419,6 @@
         <w:p>
           <w:pPr>
             <w:pStyle w:val="TDC2"/>
-            <w:tabs>
-              <w:tab w:val="left" w:pos="660"/>
-              <w:tab w:val="right" w:leader="dot" w:pos="9017"/>
-            </w:tabs>
             <w:rPr>
               <w:noProof/>
             </w:rPr>
@@ -1540,9 +1509,6 @@
       <w:pPr>
         <w:rPr>
           <w:rFonts w:asciiTheme="majorHAnsi" w:eastAsiaTheme="majorEastAsia" w:hAnsiTheme="majorHAnsi" w:cstheme="majorBidi"/>
-          <w:b/>
-          <w:bCs/>
-          <w:smallCaps/>
           <w:sz w:val="36"/>
           <w:szCs w:val="36"/>
         </w:rPr>
@@ -1559,12 +1525,17 @@
           <w:numId w:val="30"/>
         </w:numPr>
       </w:pPr>
-      <w:bookmarkStart w:id="1" w:name="_Toc495318162"/>
+      <w:bookmarkStart w:id="0" w:name="_Toc495318162"/>
       <w:r>
         <w:lastRenderedPageBreak/>
-        <w:t>Ataque al cifrado de sustitución monoalfabético</w:t>
+        <w:t xml:space="preserve">Ataque al cifrado de sustitución </w:t>
       </w:r>
-      <w:bookmarkEnd w:id="1"/>
+      <w:proofErr w:type="spellStart"/>
+      <w:r>
+        <w:t>monoalfabético</w:t>
+      </w:r>
+      <w:bookmarkEnd w:id="0"/>
+      <w:proofErr w:type="spellEnd"/>
     </w:p>
     <w:p>
       <w:pPr>
@@ -1574,11 +1545,11 @@
           <w:numId w:val="30"/>
         </w:numPr>
       </w:pPr>
-      <w:bookmarkStart w:id="2" w:name="_Toc495318163"/>
+      <w:bookmarkStart w:id="1" w:name="_Toc495318163"/>
       <w:r>
         <w:t>Justificación teórica de la base del método de criptoanálisis utilizado.</w:t>
       </w:r>
-      <w:bookmarkEnd w:id="2"/>
+      <w:bookmarkEnd w:id="1"/>
     </w:p>
     <w:p>
       <w:pPr>
@@ -1588,11 +1559,11 @@
           <w:numId w:val="30"/>
         </w:numPr>
       </w:pPr>
-      <w:bookmarkStart w:id="3" w:name="_Toc495318164"/>
+      <w:bookmarkStart w:id="2" w:name="_Toc495318164"/>
       <w:r>
         <w:t>Descripción de los pasos dados para el ataque.</w:t>
       </w:r>
-      <w:bookmarkEnd w:id="3"/>
+      <w:bookmarkEnd w:id="2"/>
     </w:p>
     <w:p>
       <w:pPr>
@@ -1602,11 +1573,11 @@
           <w:numId w:val="30"/>
         </w:numPr>
       </w:pPr>
-      <w:bookmarkStart w:id="4" w:name="_Toc495318165"/>
+      <w:bookmarkStart w:id="3" w:name="_Toc495318165"/>
       <w:r>
         <w:t>Texto cifrado a atacar, texto plano recuperado y clave.</w:t>
       </w:r>
-      <w:bookmarkEnd w:id="4"/>
+      <w:bookmarkEnd w:id="3"/>
     </w:p>
     <w:p>
       <w:pPr>
@@ -1616,17 +1587,33 @@
           <w:numId w:val="30"/>
         </w:numPr>
       </w:pPr>
-      <w:bookmarkStart w:id="5" w:name="_Toc495318166"/>
+      <w:bookmarkStart w:id="4" w:name="_Toc495318166"/>
       <w:r>
-        <w:t>Ataque al cifrado de sustitución polialfabético (Vigen</w:t>
+        <w:t xml:space="preserve">Ataque al cifrado de sustitución </w:t>
+      </w:r>
+      <w:proofErr w:type="spellStart"/>
+      <w:r>
+        <w:t>polialfabético</w:t>
+      </w:r>
+      <w:proofErr w:type="spellEnd"/>
+      <w:r>
+        <w:t xml:space="preserve"> (</w:t>
+      </w:r>
+      <w:proofErr w:type="spellStart"/>
+      <w:r>
+        <w:t>Vigen</w:t>
       </w:r>
       <w:r>
         <w:t>è</w:t>
       </w:r>
       <w:r>
-        <w:t>re)</w:t>
+        <w:t>re</w:t>
       </w:r>
-      <w:bookmarkEnd w:id="5"/>
+      <w:proofErr w:type="spellEnd"/>
+      <w:r>
+        <w:t>)</w:t>
+      </w:r>
+      <w:bookmarkEnd w:id="4"/>
     </w:p>
     <w:p>
       <w:pPr>
@@ -1636,14 +1623,27 @@
           <w:numId w:val="30"/>
         </w:numPr>
       </w:pPr>
-      <w:bookmarkStart w:id="6" w:name="_Toc495318167"/>
+      <w:bookmarkStart w:id="5" w:name="_Toc495318167"/>
       <w:r>
-        <w:t>Justificación teórica del método de ataque al cifrado de Vig</w:t>
+        <w:t xml:space="preserve">Explicación </w:t>
+      </w:r>
+      <w:bookmarkStart w:id="6" w:name="_GoBack"/>
+      <w:bookmarkEnd w:id="6"/>
+      <w:r>
+        <w:t xml:space="preserve">teórica del método de ataque al cifrado de </w:t>
+      </w:r>
+      <w:proofErr w:type="spellStart"/>
+      <w:r>
+        <w:t>Vig</w:t>
       </w:r>
       <w:r>
-        <w:t>enère.</w:t>
+        <w:t>enère</w:t>
       </w:r>
-      <w:bookmarkEnd w:id="6"/>
+      <w:proofErr w:type="spellEnd"/>
+      <w:r>
+        <w:t>.</w:t>
+      </w:r>
+      <w:bookmarkEnd w:id="5"/>
     </w:p>
     <w:p>
       <w:pPr>
@@ -1661,6 +1661,14 @@
     </w:p>
     <w:p>
       <w:pPr>
+        <w:ind w:firstLine="708"/>
+      </w:pPr>
+      <w:r>
+        <w:t>Descripción de las etapas seguidas en el análisis: número de intentos para establecer la longitud de la clave, número de pruebas para determinar cada una de las letras de la clave, herramientas de ayuda utilizadas.</w:t>
+      </w:r>
+    </w:p>
+    <w:p>
+      <w:pPr>
         <w:pStyle w:val="Ttulo2"/>
         <w:numPr>
           <w:ilvl w:val="1"/>
@@ -1702,6 +1710,27 @@
       <w:bookmarkEnd w:id="10"/>
     </w:p>
     <w:p>
+      <w:r>
+        <w:t xml:space="preserve">Justificar cómo los distintos elementos (rotores, conexiones, etc.) que intervienen en el cifrado contribuyen a que el cifrado sea más robusto que un cifrado </w:t>
+      </w:r>
+      <w:proofErr w:type="spellStart"/>
+      <w:r>
+        <w:t>polialfabético</w:t>
+      </w:r>
+      <w:proofErr w:type="spellEnd"/>
+      <w:r>
+        <w:t xml:space="preserve"> convencional como el de </w:t>
+      </w:r>
+      <w:proofErr w:type="spellStart"/>
+      <w:r>
+        <w:t>Vigenère</w:t>
+      </w:r>
+      <w:proofErr w:type="spellEnd"/>
+      <w:r>
+        <w:t>.</w:t>
+      </w:r>
+    </w:p>
+    <w:p>
       <w:pPr>
         <w:pStyle w:val="Ttulo2"/>
         <w:numPr>
@@ -1714,6 +1743,11 @@
         <w:t>Funcionamiento a ambo lados del canal de comunicación la clave de cifrado para el caso de la versión de Enigma I.</w:t>
       </w:r>
       <w:bookmarkEnd w:id="11"/>
+    </w:p>
+    <w:p>
+      <w:r>
+        <w:t>Explicar cómo se establecía y se compartía entre ambos lados del canal de comunicación (emisor y receptor) la clave de cifrado para el caso de la versión Enigma I (la utilizada por el ejército de tierra y aire alemán durante la II Guerra Mundial).</w:t>
+      </w:r>
     </w:p>
     <w:sectPr>
       <w:footerReference w:type="default" r:id="rId11"/>
@@ -1732,9 +1766,6 @@
 <w:endnotes xmlns:wpc="http://schemas.microsoft.com/office/word/2010/wordprocessingCanvas" xmlns:cx="http://schemas.microsoft.com/office/drawing/2014/chartex" xmlns:cx1="http://schemas.microsoft.com/office/drawing/2015/9/8/chartex" xmlns:cx2="http://schemas.microsoft.com/office/drawing/2015/10/21/chartex" xmlns:cx3="http://schemas.microsoft.com/office/drawing/2016/5/9/chartex" xmlns:cx4="http://schemas.microsoft.com/office/drawing/2016/5/10/chartex" xmlns:cx5="http://schemas.microsoft.com/office/drawing/2016/5/11/chartex" xmlns:cx6="http://schemas.microsoft.com/office/drawing/2016/5/12/chartex" xmlns:cx7="http://schemas.microsoft.com/office/drawing/2016/5/13/chartex" xmlns:cx8="http://schemas.microsoft.com/office/drawing/2016/5/14/chartex" xmlns:mc="http://schemas.openxmlformats.org/markup-compatibility/2006" xmlns:aink="http://schemas.microsoft.com/office/drawing/2016/ink" xmlns:am3d="http://schemas.microsoft.com/office/drawing/2017/model3d" xmlns:o="urn:schemas-microsoft-com:office:office" xmlns:r="http://schemas.openxmlformats.org/officeDocument/2006/relationships" xmlns:m="http://schemas.openxmlformats.org/officeDocument/2006/math" xmlns:v="urn:schemas-microsoft-com:vml" xmlns:wp14="http://schemas.microsoft.com/office/word/2010/wordprocessingDrawing" xmlns:wp="http://schemas.openxmlformats.org/drawingml/2006/wordprocessingDrawing" xmlns:w10="urn:schemas-microsoft-com:office:word" xmlns:w="http://schemas.openxmlformats.org/wordprocessingml/2006/main" xmlns:w14="http://schemas.microsoft.com/office/word/2010/wordml" xmlns:w15="http://schemas.microsoft.com/office/word/2012/wordml" xmlns:w16cid="http://schemas.microsoft.com/office/word/2016/wordml/cid" xmlns:w16se="http://schemas.microsoft.com/office/word/2015/wordml/symex" xmlns:wpg="http://schemas.microsoft.com/office/word/2010/wordprocessingGroup" xmlns:wpi="http://schemas.microsoft.com/office/word/2010/wordprocessingInk" xmlns:wne="http://schemas.microsoft.com/office/word/2006/wordml" xmlns:wps="http://schemas.microsoft.com/office/word/2010/wordprocessingShape" mc:Ignorable="w14 w15 w16se w16cid wp14">
   <w:endnote w:type="separator" w:id="-1">
     <w:p>
-      <w:pPr>
-        <w:spacing w:after="0" w:line="240" w:lineRule="auto"/>
-      </w:pPr>
       <w:r>
         <w:separator/>
       </w:r>
@@ -1742,9 +1773,6 @@
   </w:endnote>
   <w:endnote w:type="continuationSeparator" w:id="0">
     <w:p>
-      <w:pPr>
-        <w:spacing w:after="0" w:line="240" w:lineRule="auto"/>
-      </w:pPr>
       <w:r>
         <w:continuationSeparator/>
       </w:r>
@@ -1796,7 +1824,7 @@
             <w:noProof/>
             <w:lang w:bidi="es-ES"/>
           </w:rPr>
-          <w:t>2</w:t>
+          <w:t>1</w:t>
         </w:r>
         <w:r>
           <w:rPr>
@@ -1815,9 +1843,6 @@
 <w:footnotes xmlns:wpc="http://schemas.microsoft.com/office/word/2010/wordprocessingCanvas" xmlns:cx="http://schemas.microsoft.com/office/drawing/2014/chartex" xmlns:cx1="http://schemas.microsoft.com/office/drawing/2015/9/8/chartex" xmlns:cx2="http://schemas.microsoft.com/office/drawing/2015/10/21/chartex" xmlns:cx3="http://schemas.microsoft.com/office/drawing/2016/5/9/chartex" xmlns:cx4="http://schemas.microsoft.com/office/drawing/2016/5/10/chartex" xmlns:cx5="http://schemas.microsoft.com/office/drawing/2016/5/11/chartex" xmlns:cx6="http://schemas.microsoft.com/office/drawing/2016/5/12/chartex" xmlns:cx7="http://schemas.microsoft.com/office/drawing/2016/5/13/chartex" xmlns:cx8="http://schemas.microsoft.com/office/drawing/2016/5/14/chartex" xmlns:mc="http://schemas.openxmlformats.org/markup-compatibility/2006" xmlns:aink="http://schemas.microsoft.com/office/drawing/2016/ink" xmlns:am3d="http://schemas.microsoft.com/office/drawing/2017/model3d" xmlns:o="urn:schemas-microsoft-com:office:office" xmlns:r="http://schemas.openxmlformats.org/officeDocument/2006/relationships" xmlns:m="http://schemas.openxmlformats.org/officeDocument/2006/math" xmlns:v="urn:schemas-microsoft-com:vml" xmlns:wp14="http://schemas.microsoft.com/office/word/2010/wordprocessingDrawing" xmlns:wp="http://schemas.openxmlformats.org/drawingml/2006/wordprocessingDrawing" xmlns:w10="urn:schemas-microsoft-com:office:word" xmlns:w="http://schemas.openxmlformats.org/wordprocessingml/2006/main" xmlns:w14="http://schemas.microsoft.com/office/word/2010/wordml" xmlns:w15="http://schemas.microsoft.com/office/word/2012/wordml" xmlns:w16cid="http://schemas.microsoft.com/office/word/2016/wordml/cid" xmlns:w16se="http://schemas.microsoft.com/office/word/2015/wordml/symex" xmlns:wpg="http://schemas.microsoft.com/office/word/2010/wordprocessingGroup" xmlns:wpi="http://schemas.microsoft.com/office/word/2010/wordprocessingInk" xmlns:wne="http://schemas.microsoft.com/office/word/2006/wordml" xmlns:wps="http://schemas.microsoft.com/office/word/2010/wordprocessingShape" mc:Ignorable="w14 w15 w16se w16cid wp14">
   <w:footnote w:type="separator" w:id="-1">
     <w:p>
-      <w:pPr>
-        <w:spacing w:after="0" w:line="240" w:lineRule="auto"/>
-      </w:pPr>
       <w:r>
         <w:separator/>
       </w:r>
@@ -1825,9 +1850,6 @@
   </w:footnote>
   <w:footnote w:type="continuationSeparator" w:id="0">
     <w:p>
-      <w:pPr>
-        <w:spacing w:after="0" w:line="240" w:lineRule="auto"/>
-      </w:pPr>
       <w:r>
         <w:continuationSeparator/>
       </w:r>
@@ -3317,7 +3339,17 @@
   <w:style w:type="paragraph" w:default="1" w:styleId="Normal">
     <w:name w:val="Normal"/>
     <w:qFormat/>
-    <w:rsid w:val="00FD262C"/>
+    <w:rsid w:val="00D66AFD"/>
+    <w:pPr>
+      <w:jc w:val="both"/>
+    </w:pPr>
+    <w:rPr>
+      <w:rFonts w:ascii="Helvetica" w:hAnsi="Helvetica" w:cs="Helvetica"/>
+      <w:color w:val="333333"/>
+      <w:sz w:val="21"/>
+      <w:szCs w:val="21"/>
+      <w:shd w:val="clear" w:color="auto" w:fill="FFFFFF"/>
+    </w:rPr>
   </w:style>
   <w:style w:type="paragraph" w:styleId="Ttulo1">
     <w:name w:val="heading 1"/>
@@ -4134,7 +4166,6 @@
     </w:pPr>
     <w:rPr>
       <w:rFonts w:ascii="Consolas" w:hAnsi="Consolas"/>
-      <w:szCs w:val="21"/>
     </w:rPr>
   </w:style>
   <w:style w:type="character" w:customStyle="1" w:styleId="TextosinformatoCar">
@@ -4333,555 +4364,6 @@
     </w:pPr>
   </w:style>
 </w:styles>
-</file>
-
-<file path=word/glossary/document.xml><?xml version="1.0" encoding="utf-8"?>
-<w:glossaryDocument xmlns:wpc="http://schemas.microsoft.com/office/word/2010/wordprocessingCanvas" xmlns:cx="http://schemas.microsoft.com/office/drawing/2014/chartex" xmlns:cx1="http://schemas.microsoft.com/office/drawing/2015/9/8/chartex" xmlns:cx2="http://schemas.microsoft.com/office/drawing/2015/10/21/chartex" xmlns:cx3="http://schemas.microsoft.com/office/drawing/2016/5/9/chartex" xmlns:cx4="http://schemas.microsoft.com/office/drawing/2016/5/10/chartex" xmlns:cx5="http://schemas.microsoft.com/office/drawing/2016/5/11/chartex" xmlns:cx6="http://schemas.microsoft.com/office/drawing/2016/5/12/chartex" xmlns:cx7="http://schemas.microsoft.com/office/drawing/2016/5/13/chartex" xmlns:cx8="http://schemas.microsoft.com/office/drawing/2016/5/14/chartex" xmlns:mc="http://schemas.openxmlformats.org/markup-compatibility/2006" xmlns:aink="http://schemas.microsoft.com/office/drawing/2016/ink" xmlns:am3d="http://schemas.microsoft.com/office/drawing/2017/model3d" xmlns:o="urn:schemas-microsoft-com:office:office" xmlns:r="http://schemas.openxmlformats.org/officeDocument/2006/relationships" xmlns:m="http://schemas.openxmlformats.org/officeDocument/2006/math" xmlns:v="urn:schemas-microsoft-com:vml" xmlns:wp14="http://schemas.microsoft.com/office/word/2010/wordprocessingDrawing" xmlns:wp="http://schemas.openxmlformats.org/drawingml/2006/wordprocessingDrawing" xmlns:w10="urn:schemas-microsoft-com:office:word" xmlns:w="http://schemas.openxmlformats.org/wordprocessingml/2006/main" xmlns:w14="http://schemas.microsoft.com/office/word/2010/wordml" xmlns:w15="http://schemas.microsoft.com/office/word/2012/wordml" xmlns:w16cid="http://schemas.microsoft.com/office/word/2016/wordml/cid" xmlns:w16se="http://schemas.microsoft.com/office/word/2015/wordml/symex" xmlns:wpg="http://schemas.microsoft.com/office/word/2010/wordprocessingGroup" xmlns:wpi="http://schemas.microsoft.com/office/word/2010/wordprocessingInk" xmlns:wne="http://schemas.microsoft.com/office/word/2006/wordml" xmlns:wps="http://schemas.microsoft.com/office/word/2010/wordprocessingShape" mc:Ignorable="w14 w15 w16se w16cid wp14"/>
-</file>
-
-<file path=word/glossary/fontTable.xml><?xml version="1.0" encoding="utf-8"?>
-<w:fonts xmlns:mc="http://schemas.openxmlformats.org/markup-compatibility/2006" xmlns:r="http://schemas.openxmlformats.org/officeDocument/2006/relationships" xmlns:w="http://schemas.openxmlformats.org/wordprocessingml/2006/main" xmlns:w14="http://schemas.microsoft.com/office/word/2010/wordml" xmlns:w15="http://schemas.microsoft.com/office/word/2012/wordml" xmlns:w16cid="http://schemas.microsoft.com/office/word/2016/wordml/cid" xmlns:w16se="http://schemas.microsoft.com/office/word/2015/wordml/symex" mc:Ignorable="w14 w15 w16se w16cid">
-  <w:font w:name="Symbol">
-    <w:panose1 w:val="05050102010706020507"/>
-    <w:charset w:val="02"/>
-    <w:family w:val="roman"/>
-    <w:pitch w:val="variable"/>
-    <w:sig w:usb0="00000000" w:usb1="10000000" w:usb2="00000000" w:usb3="00000000" w:csb0="80000000" w:csb1="00000000"/>
-  </w:font>
-  <w:font w:name="Times New Roman">
-    <w:panose1 w:val="02020603050405020304"/>
-    <w:charset w:val="00"/>
-    <w:family w:val="roman"/>
-    <w:pitch w:val="variable"/>
-    <w:sig w:usb0="E0002EFF" w:usb1="C000785B" w:usb2="00000009" w:usb3="00000000" w:csb0="000001FF" w:csb1="00000000"/>
-  </w:font>
-  <w:font w:name="Calibri">
-    <w:panose1 w:val="020F0502020204030204"/>
-    <w:charset w:val="00"/>
-    <w:family w:val="swiss"/>
-    <w:pitch w:val="variable"/>
-    <w:sig w:usb0="E0002AFF" w:usb1="C000247B" w:usb2="00000009" w:usb3="00000000" w:csb0="000001FF" w:csb1="00000000"/>
-  </w:font>
-  <w:font w:name="SimSun">
-    <w:altName w:val="宋体"/>
-    <w:panose1 w:val="02010600030101010101"/>
-    <w:charset w:val="86"/>
-    <w:family w:val="auto"/>
-    <w:pitch w:val="variable"/>
-    <w:sig w:usb0="00000003" w:usb1="288F0000" w:usb2="00000016" w:usb3="00000000" w:csb0="00040001" w:csb1="00000000"/>
-  </w:font>
-  <w:font w:name="Arial">
-    <w:panose1 w:val="020B0604020202020204"/>
-    <w:charset w:val="00"/>
-    <w:family w:val="swiss"/>
-    <w:pitch w:val="variable"/>
-    <w:sig w:usb0="E0002EFF" w:usb1="C0007843" w:usb2="00000009" w:usb3="00000000" w:csb0="000001FF" w:csb1="00000000"/>
-  </w:font>
-  <w:font w:name="Calibri Light">
-    <w:panose1 w:val="020F0302020204030204"/>
-    <w:charset w:val="00"/>
-    <w:family w:val="swiss"/>
-    <w:pitch w:val="variable"/>
-    <w:sig w:usb0="E0002AFF" w:usb1="C000247B" w:usb2="00000009" w:usb3="00000000" w:csb0="000001FF" w:csb1="00000000"/>
-  </w:font>
-  <w:font w:name="Segoe UI">
-    <w:panose1 w:val="020B0502040204020203"/>
-    <w:charset w:val="00"/>
-    <w:family w:val="swiss"/>
-    <w:pitch w:val="variable"/>
-    <w:sig w:usb0="E4002EFF" w:usb1="C000E47F" w:usb2="00000009" w:usb3="00000000" w:csb0="000001FF" w:csb1="00000000"/>
-  </w:font>
-  <w:font w:name="Consolas">
-    <w:panose1 w:val="020B0609020204030204"/>
-    <w:charset w:val="00"/>
-    <w:family w:val="modern"/>
-    <w:pitch w:val="fixed"/>
-    <w:sig w:usb0="E00006FF" w:usb1="0000FCFF" w:usb2="00000001" w:usb3="00000000" w:csb0="0000019F" w:csb1="00000000"/>
-  </w:font>
-</w:fonts>
-</file>
-
-<file path=word/glossary/settings.xml><?xml version="1.0" encoding="utf-8"?>
-<w:settings xmlns:mc="http://schemas.openxmlformats.org/markup-compatibility/2006" xmlns:o="urn:schemas-microsoft-com:office:office" xmlns:r="http://schemas.openxmlformats.org/officeDocument/2006/relationships" xmlns:m="http://schemas.openxmlformats.org/officeDocument/2006/math" xmlns:v="urn:schemas-microsoft-com:vml" xmlns:w10="urn:schemas-microsoft-com:office:word" xmlns:w="http://schemas.openxmlformats.org/wordprocessingml/2006/main" xmlns:w14="http://schemas.microsoft.com/office/word/2010/wordml" xmlns:w15="http://schemas.microsoft.com/office/word/2012/wordml" xmlns:w16cid="http://schemas.microsoft.com/office/word/2016/wordml/cid" xmlns:w16se="http://schemas.microsoft.com/office/word/2015/wordml/symex" xmlns:sl="http://schemas.openxmlformats.org/schemaLibrary/2006/main" mc:Ignorable="w14 w15 w16se w16cid">
-  <w:view w:val="normal"/>
-  <w:defaultTabStop w:val="708"/>
-  <w:hyphenationZone w:val="425"/>
-  <w:characterSpacingControl w:val="doNotCompress"/>
-  <w:compat>
-    <w:useFELayout/>
-    <w:compatSetting w:name="compatibilityMode" w:uri="http://schemas.microsoft.com/office/word" w:val="15"/>
-    <w:compatSetting w:name="overrideTableStyleFontSizeAndJustification" w:uri="http://schemas.microsoft.com/office/word" w:val="1"/>
-    <w:compatSetting w:name="enableOpenTypeFeatures" w:uri="http://schemas.microsoft.com/office/word" w:val="1"/>
-    <w:compatSetting w:name="doNotFlipMirrorIndents" w:uri="http://schemas.microsoft.com/office/word" w:val="1"/>
-    <w:compatSetting w:name="differentiateMultirowTableHeaders" w:uri="http://schemas.microsoft.com/office/word" w:val="1"/>
-  </w:compat>
-  <w:rsids>
-    <w:rsidRoot w:val="00244A7E"/>
-    <w:rsid w:val="00244A7E"/>
-  </w:rsids>
-  <m:mathPr>
-    <m:mathFont m:val="Cambria Math"/>
-    <m:brkBin m:val="before"/>
-    <m:brkBinSub m:val="--"/>
-    <m:smallFrac m:val="0"/>
-    <m:dispDef/>
-    <m:lMargin m:val="0"/>
-    <m:rMargin m:val="0"/>
-    <m:defJc m:val="centerGroup"/>
-    <m:wrapIndent m:val="1440"/>
-    <m:intLim m:val="subSup"/>
-    <m:naryLim m:val="undOvr"/>
-  </m:mathPr>
-  <w:themeFontLang w:val="es-ES"/>
-  <w:clrSchemeMapping w:bg1="light1" w:t1="dark1" w:bg2="light2" w:t2="dark2" w:accent1="accent1" w:accent2="accent2" w:accent3="accent3" w:accent4="accent4" w:accent5="accent5" w:accent6="accent6" w:hyperlink="hyperlink" w:followedHyperlink="followedHyperlink"/>
-  <w:decimalSymbol w:val=","/>
-  <w:listSeparator w:val=";"/>
-  <w15:chartTrackingRefBased/>
-</w:settings>
-</file>
-
-<file path=word/glossary/styles.xml><?xml version="1.0" encoding="utf-8"?>
-<w:styles xmlns:mc="http://schemas.openxmlformats.org/markup-compatibility/2006" xmlns:r="http://schemas.openxmlformats.org/officeDocument/2006/relationships" xmlns:w="http://schemas.openxmlformats.org/wordprocessingml/2006/main" xmlns:w14="http://schemas.microsoft.com/office/word/2010/wordml" xmlns:w15="http://schemas.microsoft.com/office/word/2012/wordml" xmlns:w16cid="http://schemas.microsoft.com/office/word/2016/wordml/cid" xmlns:w16se="http://schemas.microsoft.com/office/word/2015/wordml/symex" mc:Ignorable="w14 w15 w16se w16cid">
-  <w:docDefaults>
-    <w:rPrDefault>
-      <w:rPr>
-        <w:rFonts w:asciiTheme="minorHAnsi" w:eastAsiaTheme="minorEastAsia" w:hAnsiTheme="minorHAnsi" w:cstheme="minorBidi"/>
-        <w:sz w:val="22"/>
-        <w:szCs w:val="22"/>
-        <w:lang w:val="es-ES" w:eastAsia="es-ES" w:bidi="ar-SA"/>
-      </w:rPr>
-    </w:rPrDefault>
-    <w:pPrDefault>
-      <w:pPr>
-        <w:spacing w:after="160" w:line="259" w:lineRule="auto"/>
-      </w:pPr>
-    </w:pPrDefault>
-  </w:docDefaults>
-  <w:latentStyles w:defLockedState="0" w:defUIPriority="99" w:defSemiHidden="0" w:defUnhideWhenUsed="0" w:defQFormat="0" w:count="375">
-    <w:lsdException w:name="Normal" w:uiPriority="0" w:qFormat="1"/>
-    <w:lsdException w:name="heading 1" w:uiPriority="9" w:qFormat="1"/>
-    <w:lsdException w:name="heading 2" w:semiHidden="1" w:uiPriority="9" w:unhideWhenUsed="1" w:qFormat="1"/>
-    <w:lsdException w:name="heading 3" w:semiHidden="1" w:uiPriority="9" w:unhideWhenUsed="1" w:qFormat="1"/>
-    <w:lsdException w:name="heading 4" w:semiHidden="1" w:uiPriority="9" w:unhideWhenUsed="1" w:qFormat="1"/>
-    <w:lsdException w:name="heading 5" w:semiHidden="1" w:uiPriority="9" w:unhideWhenUsed="1" w:qFormat="1"/>
-    <w:lsdException w:name="heading 6" w:semiHidden="1" w:uiPriority="9" w:unhideWhenUsed="1" w:qFormat="1"/>
-    <w:lsdException w:name="heading 7" w:semiHidden="1" w:uiPriority="9" w:unhideWhenUsed="1" w:qFormat="1"/>
-    <w:lsdException w:name="heading 8" w:semiHidden="1" w:uiPriority="9" w:unhideWhenUsed="1" w:qFormat="1"/>
-    <w:lsdException w:name="heading 9" w:semiHidden="1" w:uiPriority="9" w:unhideWhenUsed="1" w:qFormat="1"/>
-    <w:lsdException w:name="index 1" w:semiHidden="1" w:unhideWhenUsed="1"/>
-    <w:lsdException w:name="index 2" w:semiHidden="1" w:unhideWhenUsed="1"/>
-    <w:lsdException w:name="index 3" w:semiHidden="1" w:unhideWhenUsed="1"/>
-    <w:lsdException w:name="index 4" w:semiHidden="1" w:unhideWhenUsed="1"/>
-    <w:lsdException w:name="index 5" w:semiHidden="1" w:unhideWhenUsed="1"/>
-    <w:lsdException w:name="index 6" w:semiHidden="1" w:unhideWhenUsed="1"/>
-    <w:lsdException w:name="index 7" w:semiHidden="1" w:unhideWhenUsed="1"/>
-    <w:lsdException w:name="index 8" w:semiHidden="1" w:unhideWhenUsed="1"/>
-    <w:lsdException w:name="index 9" w:semiHidden="1" w:unhideWhenUsed="1"/>
-    <w:lsdException w:name="toc 1" w:semiHidden="1" w:uiPriority="39" w:unhideWhenUsed="1"/>
-    <w:lsdException w:name="toc 2" w:semiHidden="1" w:uiPriority="39" w:unhideWhenUsed="1"/>
-    <w:lsdException w:name="toc 3" w:semiHidden="1" w:uiPriority="39" w:unhideWhenUsed="1"/>
-    <w:lsdException w:name="toc 4" w:semiHidden="1" w:uiPriority="39" w:unhideWhenUsed="1"/>
-    <w:lsdException w:name="toc 5" w:semiHidden="1" w:uiPriority="39" w:unhideWhenUsed="1"/>
-    <w:lsdException w:name="toc 6" w:semiHidden="1" w:uiPriority="39" w:unhideWhenUsed="1"/>
-    <w:lsdException w:name="toc 7" w:semiHidden="1" w:uiPriority="39" w:unhideWhenUsed="1"/>
-    <w:lsdException w:name="toc 8" w:semiHidden="1" w:uiPriority="39" w:unhideWhenUsed="1"/>
-    <w:lsdException w:name="toc 9" w:semiHidden="1" w:uiPriority="39" w:unhideWhenUsed="1"/>
-    <w:lsdException w:name="Normal Indent" w:semiHidden="1" w:unhideWhenUsed="1"/>
-    <w:lsdException w:name="footnote text" w:semiHidden="1" w:unhideWhenUsed="1"/>
-    <w:lsdException w:name="annotation text" w:semiHidden="1" w:unhideWhenUsed="1"/>
-    <w:lsdException w:name="header" w:semiHidden="1" w:unhideWhenUsed="1"/>
-    <w:lsdException w:name="footer" w:semiHidden="1" w:unhideWhenUsed="1"/>
-    <w:lsdException w:name="index heading" w:semiHidden="1" w:unhideWhenUsed="1"/>
-    <w:lsdException w:name="caption" w:semiHidden="1" w:uiPriority="35" w:unhideWhenUsed="1" w:qFormat="1"/>
-    <w:lsdException w:name="table of figures" w:semiHidden="1" w:unhideWhenUsed="1"/>
-    <w:lsdException w:name="envelope address" w:semiHidden="1" w:unhideWhenUsed="1"/>
-    <w:lsdException w:name="envelope return" w:semiHidden="1" w:unhideWhenUsed="1"/>
-    <w:lsdException w:name="footnote reference" w:semiHidden="1" w:unhideWhenUsed="1"/>
-    <w:lsdException w:name="annotation reference" w:semiHidden="1" w:unhideWhenUsed="1"/>
-    <w:lsdException w:name="line number" w:semiHidden="1" w:unhideWhenUsed="1"/>
-    <w:lsdException w:name="page number" w:semiHidden="1" w:unhideWhenUsed="1"/>
-    <w:lsdException w:name="endnote reference" w:semiHidden="1" w:unhideWhenUsed="1"/>
-    <w:lsdException w:name="endnote text" w:semiHidden="1" w:unhideWhenUsed="1"/>
-    <w:lsdException w:name="table of authorities" w:semiHidden="1" w:unhideWhenUsed="1"/>
-    <w:lsdException w:name="macro" w:semiHidden="1" w:unhideWhenUsed="1"/>
-    <w:lsdException w:name="toa heading" w:semiHidden="1" w:unhideWhenUsed="1"/>
-    <w:lsdException w:name="List" w:semiHidden="1" w:unhideWhenUsed="1"/>
-    <w:lsdException w:name="List Bullet" w:semiHidden="1" w:unhideWhenUsed="1"/>
-    <w:lsdException w:name="List Number" w:semiHidden="1" w:unhideWhenUsed="1"/>
-    <w:lsdException w:name="List 2" w:semiHidden="1" w:unhideWhenUsed="1"/>
-    <w:lsdException w:name="List 3" w:semiHidden="1" w:unhideWhenUsed="1"/>
-    <w:lsdException w:name="List 4" w:semiHidden="1" w:unhideWhenUsed="1"/>
-    <w:lsdException w:name="List 5" w:semiHidden="1" w:unhideWhenUsed="1"/>
-    <w:lsdException w:name="List Bullet 2" w:semiHidden="1" w:unhideWhenUsed="1"/>
-    <w:lsdException w:name="List Bullet 3" w:semiHidden="1" w:unhideWhenUsed="1"/>
-    <w:lsdException w:name="List Bullet 4" w:semiHidden="1" w:unhideWhenUsed="1"/>
-    <w:lsdException w:name="List Bullet 5" w:semiHidden="1" w:unhideWhenUsed="1"/>
-    <w:lsdException w:name="List Number 2" w:semiHidden="1" w:unhideWhenUsed="1"/>
-    <w:lsdException w:name="List Number 3" w:semiHidden="1" w:unhideWhenUsed="1"/>
-    <w:lsdException w:name="List Number 4" w:semiHidden="1" w:unhideWhenUsed="1"/>
-    <w:lsdException w:name="List Number 5" w:semiHidden="1" w:unhideWhenUsed="1"/>
-    <w:lsdException w:name="Title" w:uiPriority="10" w:qFormat="1"/>
-    <w:lsdException w:name="Closing" w:semiHidden="1" w:unhideWhenUsed="1"/>
-    <w:lsdException w:name="Signature" w:semiHidden="1" w:unhideWhenUsed="1"/>
-    <w:lsdException w:name="Default Paragraph Font" w:semiHidden="1" w:uiPriority="1" w:unhideWhenUsed="1"/>
-    <w:lsdException w:name="Body Text" w:semiHidden="1" w:unhideWhenUsed="1"/>
-    <w:lsdException w:name="Body Text Indent" w:semiHidden="1" w:unhideWhenUsed="1"/>
-    <w:lsdException w:name="List Continue" w:semiHidden="1" w:unhideWhenUsed="1"/>
-    <w:lsdException w:name="List Continue 2" w:semiHidden="1" w:unhideWhenUsed="1"/>
-    <w:lsdException w:name="List Continue 3" w:semiHidden="1" w:unhideWhenUsed="1"/>
-    <w:lsdException w:name="List Continue 4" w:semiHidden="1" w:unhideWhenUsed="1"/>
-    <w:lsdException w:name="List Continue 5" w:semiHidden="1" w:unhideWhenUsed="1"/>
-    <w:lsdException w:name="Message Header" w:semiHidden="1" w:unhideWhenUsed="1"/>
-    <w:lsdException w:name="Subtitle" w:uiPriority="11" w:qFormat="1"/>
-    <w:lsdException w:name="Salutation" w:semiHidden="1" w:unhideWhenUsed="1"/>
-    <w:lsdException w:name="Date" w:semiHidden="1" w:unhideWhenUsed="1"/>
-    <w:lsdException w:name="Body Text First Indent" w:semiHidden="1" w:unhideWhenUsed="1"/>
-    <w:lsdException w:name="Body Text First Indent 2" w:semiHidden="1" w:unhideWhenUsed="1"/>
-    <w:lsdException w:name="Note Heading" w:semiHidden="1" w:unhideWhenUsed="1"/>
-    <w:lsdException w:name="Body Text 2" w:semiHidden="1" w:unhideWhenUsed="1"/>
-    <w:lsdException w:name="Body Text 3" w:semiHidden="1" w:unhideWhenUsed="1"/>
-    <w:lsdException w:name="Body Text Indent 2" w:semiHidden="1" w:unhideWhenUsed="1"/>
-    <w:lsdException w:name="Body Text Indent 3" w:semiHidden="1" w:unhideWhenUsed="1"/>
-    <w:lsdException w:name="Block Text" w:semiHidden="1" w:unhideWhenUsed="1"/>
-    <w:lsdException w:name="Hyperlink" w:semiHidden="1" w:unhideWhenUsed="1"/>
-    <w:lsdException w:name="FollowedHyperlink" w:semiHidden="1" w:unhideWhenUsed="1"/>
-    <w:lsdException w:name="Strong" w:uiPriority="22" w:qFormat="1"/>
-    <w:lsdException w:name="Emphasis" w:uiPriority="20" w:qFormat="1"/>
-    <w:lsdException w:name="Document Map" w:semiHidden="1" w:unhideWhenUsed="1"/>
-    <w:lsdException w:name="Plain Text" w:semiHidden="1" w:unhideWhenUsed="1"/>
-    <w:lsdException w:name="E-mail Signature" w:semiHidden="1" w:unhideWhenUsed="1"/>
-    <w:lsdException w:name="HTML Top of Form" w:semiHidden="1" w:unhideWhenUsed="1"/>
-    <w:lsdException w:name="HTML Bottom of Form" w:semiHidden="1" w:unhideWhenUsed="1"/>
-    <w:lsdException w:name="Normal (Web)" w:semiHidden="1" w:unhideWhenUsed="1"/>
-    <w:lsdException w:name="HTML Acronym" w:semiHidden="1" w:unhideWhenUsed="1"/>
-    <w:lsdException w:name="HTML Address" w:semiHidden="1" w:unhideWhenUsed="1"/>
-    <w:lsdException w:name="HTML Cite" w:semiHidden="1" w:unhideWhenUsed="1"/>
-    <w:lsdException w:name="HTML Code" w:semiHidden="1" w:unhideWhenUsed="1"/>
-    <w:lsdException w:name="HTML Definition" w:semiHidden="1" w:unhideWhenUsed="1"/>
-    <w:lsdException w:name="HTML Keyboard" w:semiHidden="1" w:unhideWhenUsed="1"/>
-    <w:lsdException w:name="HTML Preformatted" w:semiHidden="1" w:unhideWhenUsed="1"/>
-    <w:lsdException w:name="HTML Sample" w:semiHidden="1" w:unhideWhenUsed="1"/>
-    <w:lsdException w:name="HTML Typewriter" w:semiHidden="1" w:unhideWhenUsed="1"/>
-    <w:lsdException w:name="HTML Variable" w:semiHidden="1" w:unhideWhenUsed="1"/>
-    <w:lsdException w:name="Normal Table" w:semiHidden="1" w:unhideWhenUsed="1"/>
-    <w:lsdException w:name="annotation subject" w:semiHidden="1" w:unhideWhenUsed="1"/>
-    <w:lsdException w:name="No List" w:semiHidden="1" w:unhideWhenUsed="1"/>
-    <w:lsdException w:name="Outline List 1" w:semiHidden="1" w:unhideWhenUsed="1"/>
-    <w:lsdException w:name="Outline List 2" w:semiHidden="1" w:unhideWhenUsed="1"/>
-    <w:lsdException w:name="Outline List 3" w:semiHidden="1" w:unhideWhenUsed="1"/>
-    <w:lsdException w:name="Table Simple 1" w:semiHidden="1" w:unhideWhenUsed="1"/>
-    <w:lsdException w:name="Table Simple 2" w:semiHidden="1" w:unhideWhenUsed="1"/>
-    <w:lsdException w:name="Table Simple 3" w:semiHidden="1" w:unhideWhenUsed="1"/>
-    <w:lsdException w:name="Table Classic 1" w:semiHidden="1" w:unhideWhenUsed="1"/>
-    <w:lsdException w:name="Table Classic 2" w:semiHidden="1" w:unhideWhenUsed="1"/>
-    <w:lsdException w:name="Table Classic 3" w:semiHidden="1" w:unhideWhenUsed="1"/>
-    <w:lsdException w:name="Table Classic 4" w:semiHidden="1" w:unhideWhenUsed="1"/>
-    <w:lsdException w:name="Table Colorful 1" w:semiHidden="1" w:unhideWhenUsed="1"/>
-    <w:lsdException w:name="Table Colorful 2" w:semiHidden="1" w:unhideWhenUsed="1"/>
-    <w:lsdException w:name="Table Colorful 3" w:semiHidden="1" w:unhideWhenUsed="1"/>
-    <w:lsdException w:name="Table Columns 1" w:semiHidden="1" w:unhideWhenUsed="1"/>
-    <w:lsdException w:name="Table Columns 2" w:semiHidden="1" w:unhideWhenUsed="1"/>
-    <w:lsdException w:name="Table Columns 3" w:semiHidden="1" w:unhideWhenUsed="1"/>
-    <w:lsdException w:name="Table Columns 4" w:semiHidden="1" w:unhideWhenUsed="1"/>
-    <w:lsdException w:name="Table Columns 5" w:semiHidden="1" w:unhideWhenUsed="1"/>
-    <w:lsdException w:name="Table Grid 1" w:semiHidden="1" w:unhideWhenUsed="1"/>
-    <w:lsdException w:name="Table Grid 2" w:semiHidden="1" w:unhideWhenUsed="1"/>
-    <w:lsdException w:name="Table Grid 3" w:semiHidden="1" w:unhideWhenUsed="1"/>
-    <w:lsdException w:name="Table Grid 4" w:semiHidden="1" w:unhideWhenUsed="1"/>
-    <w:lsdException w:name="Table Grid 5" w:semiHidden="1" w:unhideWhenUsed="1"/>
-    <w:lsdException w:name="Table Grid 6" w:semiHidden="1" w:unhideWhenUsed="1"/>
-    <w:lsdException w:name="Table Grid 7" w:semiHidden="1" w:unhideWhenUsed="1"/>
-    <w:lsdException w:name="Table Grid 8" w:semiHidden="1" w:unhideWhenUsed="1"/>
-    <w:lsdException w:name="Table List 1" w:semiHidden="1" w:unhideWhenUsed="1"/>
-    <w:lsdException w:name="Table List 2" w:semiHidden="1" w:unhideWhenUsed="1"/>
-    <w:lsdException w:name="Table List 3" w:semiHidden="1" w:unhideWhenUsed="1"/>
-    <w:lsdException w:name="Table List 4" w:semiHidden="1" w:unhideWhenUsed="1"/>
-    <w:lsdException w:name="Table List 5" w:semiHidden="1" w:unhideWhenUsed="1"/>
-    <w:lsdException w:name="Table List 6" w:semiHidden="1" w:unhideWhenUsed="1"/>
-    <w:lsdException w:name="Table List 7" w:semiHidden="1" w:unhideWhenUsed="1"/>
-    <w:lsdException w:name="Table List 8" w:semiHidden="1" w:unhideWhenUsed="1"/>
-    <w:lsdException w:name="Table 3D effects 1" w:semiHidden="1" w:unhideWhenUsed="1"/>
-    <w:lsdException w:name="Table 3D effects 2" w:semiHidden="1" w:unhideWhenUsed="1"/>
-    <w:lsdException w:name="Table 3D effects 3" w:semiHidden="1" w:unhideWhenUsed="1"/>
-    <w:lsdException w:name="Table Contemporary" w:semiHidden="1" w:unhideWhenUsed="1"/>
-    <w:lsdException w:name="Table Elegant" w:semiHidden="1" w:unhideWhenUsed="1"/>
-    <w:lsdException w:name="Table Professional" w:semiHidden="1" w:unhideWhenUsed="1"/>
-    <w:lsdException w:name="Table Subtle 1" w:semiHidden="1" w:unhideWhenUsed="1"/>
-    <w:lsdException w:name="Table Subtle 2" w:semiHidden="1" w:unhideWhenUsed="1"/>
-    <w:lsdException w:name="Table Web 1" w:semiHidden="1" w:unhideWhenUsed="1"/>
-    <w:lsdException w:name="Table Web 2" w:semiHidden="1" w:unhideWhenUsed="1"/>
-    <w:lsdException w:name="Table Web 3" w:semiHidden="1" w:unhideWhenUsed="1"/>
-    <w:lsdException w:name="Balloon Text" w:semiHidden="1" w:unhideWhenUsed="1"/>
-    <w:lsdException w:name="Table Grid" w:uiPriority="39"/>
-    <w:lsdException w:name="Table Theme" w:semiHidden="1" w:unhideWhenUsed="1"/>
-    <w:lsdException w:name="Placeholder Text" w:semiHidden="1"/>
-    <w:lsdException w:name="No Spacing" w:uiPriority="1" w:qFormat="1"/>
-    <w:lsdException w:name="Light Shading" w:uiPriority="60"/>
-    <w:lsdException w:name="Light List" w:uiPriority="61"/>
-    <w:lsdException w:name="Light Grid" w:uiPriority="62"/>
-    <w:lsdException w:name="Medium Shading 1" w:uiPriority="63"/>
-    <w:lsdException w:name="Medium Shading 2" w:uiPriority="64"/>
-    <w:lsdException w:name="Medium List 1" w:uiPriority="65"/>
-    <w:lsdException w:name="Medium List 2" w:uiPriority="66"/>
-    <w:lsdException w:name="Medium Grid 1" w:uiPriority="67"/>
-    <w:lsdException w:name="Medium Grid 2" w:uiPriority="68"/>
-    <w:lsdException w:name="Medium Grid 3" w:uiPriority="69"/>
-    <w:lsdException w:name="Dark List" w:uiPriority="70"/>
-    <w:lsdException w:name="Colorful Shading" w:uiPriority="71"/>
-    <w:lsdException w:name="Colorful List" w:uiPriority="72"/>
-    <w:lsdException w:name="Colorful Grid" w:uiPriority="73"/>
-    <w:lsdException w:name="Light Shading Accent 1" w:uiPriority="60"/>
-    <w:lsdException w:name="Light List Accent 1" w:uiPriority="61"/>
-    <w:lsdException w:name="Light Grid Accent 1" w:uiPriority="62"/>
-    <w:lsdException w:name="Medium Shading 1 Accent 1" w:uiPriority="63"/>
-    <w:lsdException w:name="Medium Shading 2 Accent 1" w:uiPriority="64"/>
-    <w:lsdException w:name="Medium List 1 Accent 1" w:uiPriority="65"/>
-    <w:lsdException w:name="Revision" w:semiHidden="1"/>
-    <w:lsdException w:name="List Paragraph" w:uiPriority="34" w:qFormat="1"/>
-    <w:lsdException w:name="Quote" w:uiPriority="29" w:qFormat="1"/>
-    <w:lsdException w:name="Intense Quote" w:uiPriority="30" w:qFormat="1"/>
-    <w:lsdException w:name="Medium List 2 Accent 1" w:uiPriority="66"/>
-    <w:lsdException w:name="Medium Grid 1 Accent 1" w:uiPriority="67"/>
-    <w:lsdException w:name="Medium Grid 2 Accent 1" w:uiPriority="68"/>
-    <w:lsdException w:name="Medium Grid 3 Accent 1" w:uiPriority="69"/>
-    <w:lsdException w:name="Dark List Accent 1" w:uiPriority="70"/>
-    <w:lsdException w:name="Colorful Shading Accent 1" w:uiPriority="71"/>
-    <w:lsdException w:name="Colorful List Accent 1" w:uiPriority="72"/>
-    <w:lsdException w:name="Colorful Grid Accent 1" w:uiPriority="73"/>
-    <w:lsdException w:name="Light Shading Accent 2" w:uiPriority="60"/>
-    <w:lsdException w:name="Light List Accent 2" w:uiPriority="61"/>
-    <w:lsdException w:name="Light Grid Accent 2" w:uiPriority="62"/>
-    <w:lsdException w:name="Medium Shading 1 Accent 2" w:uiPriority="63"/>
-    <w:lsdException w:name="Medium Shading 2 Accent 2" w:uiPriority="64"/>
-    <w:lsdException w:name="Medium List 1 Accent 2" w:uiPriority="65"/>
-    <w:lsdException w:name="Medium List 2 Accent 2" w:uiPriority="66"/>
-    <w:lsdException w:name="Medium Grid 1 Accent 2" w:uiPriority="67"/>
-    <w:lsdException w:name="Medium Grid 2 Accent 2" w:uiPriority="68"/>
-    <w:lsdException w:name="Medium Grid 3 Accent 2" w:uiPriority="69"/>
-    <w:lsdException w:name="Dark List Accent 2" w:uiPriority="70"/>
-    <w:lsdException w:name="Colorful Shading Accent 2" w:uiPriority="71"/>
-    <w:lsdException w:name="Colorful List Accent 2" w:uiPriority="72"/>
-    <w:lsdException w:name="Colorful Grid Accent 2" w:uiPriority="73"/>
-    <w:lsdException w:name="Light Shading Accent 3" w:uiPriority="60"/>
-    <w:lsdException w:name="Light List Accent 3" w:uiPriority="61"/>
-    <w:lsdException w:name="Light Grid Accent 3" w:uiPriority="62"/>
-    <w:lsdException w:name="Medium Shading 1 Accent 3" w:uiPriority="63"/>
-    <w:lsdException w:name="Medium Shading 2 Accent 3" w:uiPriority="64"/>
-    <w:lsdException w:name="Medium List 1 Accent 3" w:uiPriority="65"/>
-    <w:lsdException w:name="Medium List 2 Accent 3" w:uiPriority="66"/>
-    <w:lsdException w:name="Medium Grid 1 Accent 3" w:uiPriority="67"/>
-    <w:lsdException w:name="Medium Grid 2 Accent 3" w:uiPriority="68"/>
-    <w:lsdException w:name="Medium Grid 3 Accent 3" w:uiPriority="69"/>
-    <w:lsdException w:name="Dark List Accent 3" w:uiPriority="70"/>
-    <w:lsdException w:name="Colorful Shading Accent 3" w:uiPriority="71"/>
-    <w:lsdException w:name="Colorful List Accent 3" w:uiPriority="72"/>
-    <w:lsdException w:name="Colorful Grid Accent 3" w:uiPriority="73"/>
-    <w:lsdException w:name="Light Shading Accent 4" w:uiPriority="60"/>
-    <w:lsdException w:name="Light List Accent 4" w:uiPriority="61"/>
-    <w:lsdException w:name="Light Grid Accent 4" w:uiPriority="62"/>
-    <w:lsdException w:name="Medium Shading 1 Accent 4" w:uiPriority="63"/>
-    <w:lsdException w:name="Medium Shading 2 Accent 4" w:uiPriority="64"/>
-    <w:lsdException w:name="Medium List 1 Accent 4" w:uiPriority="65"/>
-    <w:lsdException w:name="Medium List 2 Accent 4" w:uiPriority="66"/>
-    <w:lsdException w:name="Medium Grid 1 Accent 4" w:uiPriority="67"/>
-    <w:lsdException w:name="Medium Grid 2 Accent 4" w:uiPriority="68"/>
-    <w:lsdException w:name="Medium Grid 3 Accent 4" w:uiPriority="69"/>
-    <w:lsdException w:name="Dark List Accent 4" w:uiPriority="70"/>
-    <w:lsdException w:name="Colorful Shading Accent 4" w:uiPriority="71"/>
-    <w:lsdException w:name="Colorful List Accent 4" w:uiPriority="72"/>
-    <w:lsdException w:name="Colorful Grid Accent 4" w:uiPriority="73"/>
-    <w:lsdException w:name="Light Shading Accent 5" w:uiPriority="60"/>
-    <w:lsdException w:name="Light List Accent 5" w:uiPriority="61"/>
-    <w:lsdException w:name="Light Grid Accent 5" w:uiPriority="62"/>
-    <w:lsdException w:name="Medium Shading 1 Accent 5" w:uiPriority="63"/>
-    <w:lsdException w:name="Medium Shading 2 Accent 5" w:uiPriority="64"/>
-    <w:lsdException w:name="Medium List 1 Accent 5" w:uiPriority="65"/>
-    <w:lsdException w:name="Medium List 2 Accent 5" w:uiPriority="66"/>
-    <w:lsdException w:name="Medium Grid 1 Accent 5" w:uiPriority="67"/>
-    <w:lsdException w:name="Medium Grid 2 Accent 5" w:uiPriority="68"/>
-    <w:lsdException w:name="Medium Grid 3 Accent 5" w:uiPriority="69"/>
-    <w:lsdException w:name="Dark List Accent 5" w:uiPriority="70"/>
-    <w:lsdException w:name="Colorful Shading Accent 5" w:uiPriority="71"/>
-    <w:lsdException w:name="Colorful List Accent 5" w:uiPriority="72"/>
-    <w:lsdException w:name="Colorful Grid Accent 5" w:uiPriority="73"/>
-    <w:lsdException w:name="Light Shading Accent 6" w:uiPriority="60"/>
-    <w:lsdException w:name="Light List Accent 6" w:uiPriority="61"/>
-    <w:lsdException w:name="Light Grid Accent 6" w:uiPriority="62"/>
-    <w:lsdException w:name="Medium Shading 1 Accent 6" w:uiPriority="63"/>
-    <w:lsdException w:name="Medium Shading 2 Accent 6" w:uiPriority="64"/>
-    <w:lsdException w:name="Medium List 1 Accent 6" w:uiPriority="65"/>
-    <w:lsdException w:name="Medium List 2 Accent 6" w:uiPriority="66"/>
-    <w:lsdException w:name="Medium Grid 1 Accent 6" w:uiPriority="67"/>
-    <w:lsdException w:name="Medium Grid 2 Accent 6" w:uiPriority="68"/>
-    <w:lsdException w:name="Medium Grid 3 Accent 6" w:uiPriority="69"/>
-    <w:lsdException w:name="Dark List Accent 6" w:uiPriority="70"/>
-    <w:lsdException w:name="Colorful Shading Accent 6" w:uiPriority="71"/>
-    <w:lsdException w:name="Colorful List Accent 6" w:uiPriority="72"/>
-    <w:lsdException w:name="Colorful Grid Accent 6" w:uiPriority="73"/>
-    <w:lsdException w:name="Subtle Emphasis" w:uiPriority="19" w:qFormat="1"/>
-    <w:lsdException w:name="Intense Emphasis" w:uiPriority="21" w:qFormat="1"/>
-    <w:lsdException w:name="Subtle Reference" w:uiPriority="31" w:qFormat="1"/>
-    <w:lsdException w:name="Intense Reference" w:uiPriority="32" w:qFormat="1"/>
-    <w:lsdException w:name="Book Title" w:uiPriority="33" w:qFormat="1"/>
-    <w:lsdException w:name="Bibliography" w:semiHidden="1" w:uiPriority="37" w:unhideWhenUsed="1"/>
-    <w:lsdException w:name="TOC Heading" w:semiHidden="1" w:uiPriority="39" w:unhideWhenUsed="1" w:qFormat="1"/>
-    <w:lsdException w:name="Plain Table 1" w:uiPriority="41"/>
-    <w:lsdException w:name="Plain Table 2" w:uiPriority="42"/>
-    <w:lsdException w:name="Plain Table 3" w:uiPriority="43"/>
-    <w:lsdException w:name="Plain Table 4" w:uiPriority="44"/>
-    <w:lsdException w:name="Plain Table 5" w:uiPriority="45"/>
-    <w:lsdException w:name="Grid Table Light" w:uiPriority="40"/>
-    <w:lsdException w:name="Grid Table 1 Light" w:uiPriority="46"/>
-    <w:lsdException w:name="Grid Table 2" w:uiPriority="47"/>
-    <w:lsdException w:name="Grid Table 3" w:uiPriority="48"/>
-    <w:lsdException w:name="Grid Table 4" w:uiPriority="49"/>
-    <w:lsdException w:name="Grid Table 5 Dark" w:uiPriority="50"/>
-    <w:lsdException w:name="Grid Table 6 Colorful" w:uiPriority="51"/>
-    <w:lsdException w:name="Grid Table 7 Colorful" w:uiPriority="52"/>
-    <w:lsdException w:name="Grid Table 1 Light Accent 1" w:uiPriority="46"/>
-    <w:lsdException w:name="Grid Table 2 Accent 1" w:uiPriority="47"/>
-    <w:lsdException w:name="Grid Table 3 Accent 1" w:uiPriority="48"/>
-    <w:lsdException w:name="Grid Table 4 Accent 1" w:uiPriority="49"/>
-    <w:lsdException w:name="Grid Table 5 Dark Accent 1" w:uiPriority="50"/>
-    <w:lsdException w:name="Grid Table 6 Colorful Accent 1" w:uiPriority="51"/>
-    <w:lsdException w:name="Grid Table 7 Colorful Accent 1" w:uiPriority="52"/>
-    <w:lsdException w:name="Grid Table 1 Light Accent 2" w:uiPriority="46"/>
-    <w:lsdException w:name="Grid Table 2 Accent 2" w:uiPriority="47"/>
-    <w:lsdException w:name="Grid Table 3 Accent 2" w:uiPriority="48"/>
-    <w:lsdException w:name="Grid Table 4 Accent 2" w:uiPriority="49"/>
-    <w:lsdException w:name="Grid Table 5 Dark Accent 2" w:uiPriority="50"/>
-    <w:lsdException w:name="Grid Table 6 Colorful Accent 2" w:uiPriority="51"/>
-    <w:lsdException w:name="Grid Table 7 Colorful Accent 2" w:uiPriority="52"/>
-    <w:lsdException w:name="Grid Table 1 Light Accent 3" w:uiPriority="46"/>
-    <w:lsdException w:name="Grid Table 2 Accent 3" w:uiPriority="47"/>
-    <w:lsdException w:name="Grid Table 3 Accent 3" w:uiPriority="48"/>
-    <w:lsdException w:name="Grid Table 4 Accent 3" w:uiPriority="49"/>
-    <w:lsdException w:name="Grid Table 5 Dark Accent 3" w:uiPriority="50"/>
-    <w:lsdException w:name="Grid Table 6 Colorful Accent 3" w:uiPriority="51"/>
-    <w:lsdException w:name="Grid Table 7 Colorful Accent 3" w:uiPriority="52"/>
-    <w:lsdException w:name="Grid Table 1 Light Accent 4" w:uiPriority="46"/>
-    <w:lsdException w:name="Grid Table 2 Accent 4" w:uiPriority="47"/>
-    <w:lsdException w:name="Grid Table 3 Accent 4" w:uiPriority="48"/>
-    <w:lsdException w:name="Grid Table 4 Accent 4" w:uiPriority="49"/>
-    <w:lsdException w:name="Grid Table 5 Dark Accent 4" w:uiPriority="50"/>
-    <w:lsdException w:name="Grid Table 6 Colorful Accent 4" w:uiPriority="51"/>
-    <w:lsdException w:name="Grid Table 7 Colorful Accent 4" w:uiPriority="52"/>
-    <w:lsdException w:name="Grid Table 1 Light Accent 5" w:uiPriority="46"/>
-    <w:lsdException w:name="Grid Table 2 Accent 5" w:uiPriority="47"/>
-    <w:lsdException w:name="Grid Table 3 Accent 5" w:uiPriority="48"/>
-    <w:lsdException w:name="Grid Table 4 Accent 5" w:uiPriority="49"/>
-    <w:lsdException w:name="Grid Table 5 Dark Accent 5" w:uiPriority="50"/>
-    <w:lsdException w:name="Grid Table 6 Colorful Accent 5" w:uiPriority="51"/>
-    <w:lsdException w:name="Grid Table 7 Colorful Accent 5" w:uiPriority="52"/>
-    <w:lsdException w:name="Grid Table 1 Light Accent 6" w:uiPriority="46"/>
-    <w:lsdException w:name="Grid Table 2 Accent 6" w:uiPriority="47"/>
-    <w:lsdException w:name="Grid Table 3 Accent 6" w:uiPriority="48"/>
-    <w:lsdException w:name="Grid Table 4 Accent 6" w:uiPriority="49"/>
-    <w:lsdException w:name="Grid Table 5 Dark Accent 6" w:uiPriority="50"/>
-    <w:lsdException w:name="Grid Table 6 Colorful Accent 6" w:uiPriority="51"/>
-    <w:lsdException w:name="Grid Table 7 Colorful Accent 6" w:uiPriority="52"/>
-    <w:lsdException w:name="List Table 1 Light" w:uiPriority="46"/>
-    <w:lsdException w:name="List Table 2" w:uiPriority="47"/>
-    <w:lsdException w:name="List Table 3" w:uiPriority="48"/>
-    <w:lsdException w:name="List Table 4" w:uiPriority="49"/>
-    <w:lsdException w:name="List Table 5 Dark" w:uiPriority="50"/>
-    <w:lsdException w:name="List Table 6 Colorful" w:uiPriority="51"/>
-    <w:lsdException w:name="List Table 7 Colorful" w:uiPriority="52"/>
-    <w:lsdException w:name="List Table 1 Light Accent 1" w:uiPriority="46"/>
-    <w:lsdException w:name="List Table 2 Accent 1" w:uiPriority="47"/>
-    <w:lsdException w:name="List Table 3 Accent 1" w:uiPriority="48"/>
-    <w:lsdException w:name="List Table 4 Accent 1" w:uiPriority="49"/>
-    <w:lsdException w:name="List Table 5 Dark Accent 1" w:uiPriority="50"/>
-    <w:lsdException w:name="List Table 6 Colorful Accent 1" w:uiPriority="51"/>
-    <w:lsdException w:name="List Table 7 Colorful Accent 1" w:uiPriority="52"/>
-    <w:lsdException w:name="List Table 1 Light Accent 2" w:uiPriority="46"/>
-    <w:lsdException w:name="List Table 2 Accent 2" w:uiPriority="47"/>
-    <w:lsdException w:name="List Table 3 Accent 2" w:uiPriority="48"/>
-    <w:lsdException w:name="List Table 4 Accent 2" w:uiPriority="49"/>
-    <w:lsdException w:name="List Table 5 Dark Accent 2" w:uiPriority="50"/>
-    <w:lsdException w:name="List Table 6 Colorful Accent 2" w:uiPriority="51"/>
-    <w:lsdException w:name="List Table 7 Colorful Accent 2" w:uiPriority="52"/>
-    <w:lsdException w:name="List Table 1 Light Accent 3" w:uiPriority="46"/>
-    <w:lsdException w:name="List Table 2 Accent 3" w:uiPriority="47"/>
-    <w:lsdException w:name="List Table 3 Accent 3" w:uiPriority="48"/>
-    <w:lsdException w:name="List Table 4 Accent 3" w:uiPriority="49"/>
-    <w:lsdException w:name="List Table 5 Dark Accent 3" w:uiPriority="50"/>
-    <w:lsdException w:name="List Table 6 Colorful Accent 3" w:uiPriority="51"/>
-    <w:lsdException w:name="List Table 7 Colorful Accent 3" w:uiPriority="52"/>
-    <w:lsdException w:name="List Table 1 Light Accent 4" w:uiPriority="46"/>
-    <w:lsdException w:name="List Table 2 Accent 4" w:uiPriority="47"/>
-    <w:lsdException w:name="List Table 3 Accent 4" w:uiPriority="48"/>
-    <w:lsdException w:name="List Table 4 Accent 4" w:uiPriority="49"/>
-    <w:lsdException w:name="List Table 5 Dark Accent 4" w:uiPriority="50"/>
-    <w:lsdException w:name="List Table 6 Colorful Accent 4" w:uiPriority="51"/>
-    <w:lsdException w:name="List Table 7 Colorful Accent 4" w:uiPriority="52"/>
-    <w:lsdException w:name="List Table 1 Light Accent 5" w:uiPriority="46"/>
-    <w:lsdException w:name="List Table 2 Accent 5" w:uiPriority="47"/>
-    <w:lsdException w:name="List Table 3 Accent 5" w:uiPriority="48"/>
-    <w:lsdException w:name="List Table 4 Accent 5" w:uiPriority="49"/>
-    <w:lsdException w:name="List Table 5 Dark Accent 5" w:uiPriority="50"/>
-    <w:lsdException w:name="List Table 6 Colorful Accent 5" w:uiPriority="51"/>
-    <w:lsdException w:name="List Table 7 Colorful Accent 5" w:uiPriority="52"/>
-    <w:lsdException w:name="List Table 1 Light Accent 6" w:uiPriority="46"/>
-    <w:lsdException w:name="List Table 2 Accent 6" w:uiPriority="47"/>
-    <w:lsdException w:name="List Table 3 Accent 6" w:uiPriority="48"/>
-    <w:lsdException w:name="List Table 4 Accent 6" w:uiPriority="49"/>
-    <w:lsdException w:name="List Table 5 Dark Accent 6" w:uiPriority="50"/>
-    <w:lsdException w:name="List Table 6 Colorful Accent 6" w:uiPriority="51"/>
-    <w:lsdException w:name="List Table 7 Colorful Accent 6" w:uiPriority="52"/>
-    <w:lsdException w:name="Mention" w:semiHidden="1" w:unhideWhenUsed="1"/>
-    <w:lsdException w:name="Smart Hyperlink" w:semiHidden="1" w:unhideWhenUsed="1"/>
-    <w:lsdException w:name="Hashtag" w:semiHidden="1" w:unhideWhenUsed="1"/>
-    <w:lsdException w:name="Unresolved Mention" w:semiHidden="1" w:unhideWhenUsed="1"/>
-  </w:latentStyles>
-  <w:style w:type="paragraph" w:default="1" w:styleId="Normal">
-    <w:name w:val="Normal"/>
-    <w:qFormat/>
-  </w:style>
-  <w:style w:type="character" w:default="1" w:styleId="Fuentedeprrafopredeter">
-    <w:name w:val="Default Paragraph Font"/>
-    <w:uiPriority w:val="1"/>
-    <w:semiHidden/>
-    <w:unhideWhenUsed/>
-  </w:style>
-  <w:style w:type="table" w:default="1" w:styleId="Tablanormal">
-    <w:name w:val="Normal Table"/>
-    <w:uiPriority w:val="99"/>
-    <w:semiHidden/>
-    <w:unhideWhenUsed/>
-    <w:tblPr>
-      <w:tblInd w:w="0" w:type="dxa"/>
-      <w:tblCellMar>
-        <w:top w:w="0" w:type="dxa"/>
-        <w:left w:w="108" w:type="dxa"/>
-        <w:bottom w:w="0" w:type="dxa"/>
-        <w:right w:w="108" w:type="dxa"/>
-      </w:tblCellMar>
-    </w:tblPr>
-  </w:style>
-  <w:style w:type="numbering" w:default="1" w:styleId="Sinlista">
-    <w:name w:val="No List"/>
-    <w:uiPriority w:val="99"/>
-    <w:semiHidden/>
-    <w:unhideWhenUsed/>
-  </w:style>
-  <w:style w:type="paragraph" w:customStyle="1" w:styleId="DC370D27C8F84ADBA7086380CC2516E2">
-    <w:name w:val="DC370D27C8F84ADBA7086380CC2516E2"/>
-  </w:style>
-  <w:style w:type="paragraph" w:customStyle="1" w:styleId="EBC4E54F93044ED28AE69A70FA2F62F5">
-    <w:name w:val="EBC4E54F93044ED28AE69A70FA2F62F5"/>
-  </w:style>
-  <w:style w:type="paragraph" w:customStyle="1" w:styleId="132A6A81467F4E0B856BFC146724C762">
-    <w:name w:val="132A6A81467F4E0B856BFC146724C762"/>
-  </w:style>
-</w:styles>
-</file>
-
-<file path=word/glossary/webSettings.xml><?xml version="1.0" encoding="utf-8"?>
-<w:webSettings xmlns:mc="http://schemas.openxmlformats.org/markup-compatibility/2006" xmlns:r="http://schemas.openxmlformats.org/officeDocument/2006/relationships" xmlns:w="http://schemas.openxmlformats.org/wordprocessingml/2006/main" xmlns:w14="http://schemas.microsoft.com/office/word/2010/wordml" xmlns:w15="http://schemas.microsoft.com/office/word/2012/wordml" xmlns:w16cid="http://schemas.microsoft.com/office/word/2016/wordml/cid" xmlns:w16se="http://schemas.microsoft.com/office/word/2015/wordml/symex" mc:Ignorable="w14 w15 w16se w16cid">
-  <w:optimizeForBrowser/>
-  <w:allowPNG/>
-</w:webSettings>
 </file>
 
 <file path=word/theme/theme1.xml><?xml version="1.0" encoding="utf-8"?>
@@ -5146,6 +4628,152 @@
 </file>
 
 <file path=customXml/item1.xml><?xml version="1.0" encoding="utf-8"?>
+<CoverPageProperties xmlns="http://schemas.microsoft.com/office/2006/coverPageProps">
+  <PublishDate/>
+  <Abstract/>
+  <CompanyAddress>Grado en Ingeniería Informática</CompanyAddress>
+  <CompanyPhone/>
+  <CompanyFax/>
+  <CompanyEmail/>
+</CoverPageProperties>
+</file>
+
+<file path=customXml/item2.xml><?xml version="1.0" encoding="utf-8"?>
+<p:properties xmlns:p="http://schemas.microsoft.com/office/2006/metadata/properties" xmlns:xsi="http://www.w3.org/2001/XMLSchema-instance" xmlns:pc="http://schemas.microsoft.com/office/infopath/2007/PartnerControls">
+  <documentManagement>
+    <APDescription xmlns="4873beb7-5857-4685-be1f-d57550cc96cc" xsi:nil="true"/>
+    <AssetExpire xmlns="4873beb7-5857-4685-be1f-d57550cc96cc">2029-01-01T08:00:00+00:00</AssetExpire>
+    <CampaignTagsTaxHTField0 xmlns="4873beb7-5857-4685-be1f-d57550cc96cc">
+      <Terms xmlns="http://schemas.microsoft.com/office/infopath/2007/PartnerControls"/>
+    </CampaignTagsTaxHTField0>
+    <IntlLangReviewDate xmlns="4873beb7-5857-4685-be1f-d57550cc96cc" xsi:nil="true"/>
+    <TPFriendlyName xmlns="4873beb7-5857-4685-be1f-d57550cc96cc" xsi:nil="true"/>
+    <IntlLangReview xmlns="4873beb7-5857-4685-be1f-d57550cc96cc">false</IntlLangReview>
+    <LocLastLocAttemptVersionLookup xmlns="4873beb7-5857-4685-be1f-d57550cc96cc">856581</LocLastLocAttemptVersionLookup>
+    <PolicheckWords xmlns="4873beb7-5857-4685-be1f-d57550cc96cc" xsi:nil="true"/>
+    <SubmitterId xmlns="4873beb7-5857-4685-be1f-d57550cc96cc" xsi:nil="true"/>
+    <AcquiredFrom xmlns="4873beb7-5857-4685-be1f-d57550cc96cc">Internal MS</AcquiredFrom>
+    <EditorialStatus xmlns="4873beb7-5857-4685-be1f-d57550cc96cc">Complete</EditorialStatus>
+    <Markets xmlns="4873beb7-5857-4685-be1f-d57550cc96cc"/>
+    <OriginAsset xmlns="4873beb7-5857-4685-be1f-d57550cc96cc" xsi:nil="true"/>
+    <AssetStart xmlns="4873beb7-5857-4685-be1f-d57550cc96cc">2012-09-19T07:42:00+00:00</AssetStart>
+    <FriendlyTitle xmlns="4873beb7-5857-4685-be1f-d57550cc96cc" xsi:nil="true"/>
+    <MarketSpecific xmlns="4873beb7-5857-4685-be1f-d57550cc96cc">false</MarketSpecific>
+    <TPNamespace xmlns="4873beb7-5857-4685-be1f-d57550cc96cc" xsi:nil="true"/>
+    <PublishStatusLookup xmlns="4873beb7-5857-4685-be1f-d57550cc96cc">
+      <Value>1622610</Value>
+    </PublishStatusLookup>
+    <APAuthor xmlns="4873beb7-5857-4685-be1f-d57550cc96cc">
+      <UserInfo>
+        <DisplayName>REDMOND\v-aptall</DisplayName>
+        <AccountId>2566</AccountId>
+        <AccountType/>
+      </UserInfo>
+    </APAuthor>
+    <TPCommandLine xmlns="4873beb7-5857-4685-be1f-d57550cc96cc" xsi:nil="true"/>
+    <IntlLangReviewer xmlns="4873beb7-5857-4685-be1f-d57550cc96cc" xsi:nil="true"/>
+    <OpenTemplate xmlns="4873beb7-5857-4685-be1f-d57550cc96cc">true</OpenTemplate>
+    <CSXSubmissionDate xmlns="4873beb7-5857-4685-be1f-d57550cc96cc" xsi:nil="true"/>
+    <TaxCatchAll xmlns="4873beb7-5857-4685-be1f-d57550cc96cc"/>
+    <Manager xmlns="4873beb7-5857-4685-be1f-d57550cc96cc" xsi:nil="true"/>
+    <NumericId xmlns="4873beb7-5857-4685-be1f-d57550cc96cc" xsi:nil="true"/>
+    <ParentAssetId xmlns="4873beb7-5857-4685-be1f-d57550cc96cc" xsi:nil="true"/>
+    <OriginalSourceMarket xmlns="4873beb7-5857-4685-be1f-d57550cc96cc" xsi:nil="true"/>
+    <ApprovalStatus xmlns="4873beb7-5857-4685-be1f-d57550cc96cc">InProgress</ApprovalStatus>
+    <TPComponent xmlns="4873beb7-5857-4685-be1f-d57550cc96cc" xsi:nil="true"/>
+    <EditorialTags xmlns="4873beb7-5857-4685-be1f-d57550cc96cc" xsi:nil="true"/>
+    <TPExecutable xmlns="4873beb7-5857-4685-be1f-d57550cc96cc" xsi:nil="true"/>
+    <TPLaunchHelpLink xmlns="4873beb7-5857-4685-be1f-d57550cc96cc" xsi:nil="true"/>
+    <LocComments xmlns="4873beb7-5857-4685-be1f-d57550cc96cc" xsi:nil="true"/>
+    <LocRecommendedHandoff xmlns="4873beb7-5857-4685-be1f-d57550cc96cc" xsi:nil="true"/>
+    <SourceTitle xmlns="4873beb7-5857-4685-be1f-d57550cc96cc" xsi:nil="true"/>
+    <CSXUpdate xmlns="4873beb7-5857-4685-be1f-d57550cc96cc">false</CSXUpdate>
+    <IntlLocPriority xmlns="4873beb7-5857-4685-be1f-d57550cc96cc" xsi:nil="true"/>
+    <UAProjectedTotalWords xmlns="4873beb7-5857-4685-be1f-d57550cc96cc" xsi:nil="true"/>
+    <AssetType xmlns="4873beb7-5857-4685-be1f-d57550cc96cc">TP</AssetType>
+    <MachineTranslated xmlns="4873beb7-5857-4685-be1f-d57550cc96cc">false</MachineTranslated>
+    <OutputCachingOn xmlns="4873beb7-5857-4685-be1f-d57550cc96cc">false</OutputCachingOn>
+    <TemplateStatus xmlns="4873beb7-5857-4685-be1f-d57550cc96cc">Complete</TemplateStatus>
+    <IsSearchable xmlns="4873beb7-5857-4685-be1f-d57550cc96cc">true</IsSearchable>
+    <ContentItem xmlns="4873beb7-5857-4685-be1f-d57550cc96cc" xsi:nil="true"/>
+    <HandoffToMSDN xmlns="4873beb7-5857-4685-be1f-d57550cc96cc" xsi:nil="true"/>
+    <ShowIn xmlns="4873beb7-5857-4685-be1f-d57550cc96cc">Show everywhere</ShowIn>
+    <ThumbnailAssetId xmlns="4873beb7-5857-4685-be1f-d57550cc96cc" xsi:nil="true"/>
+    <UALocComments xmlns="4873beb7-5857-4685-be1f-d57550cc96cc" xsi:nil="true"/>
+    <UALocRecommendation xmlns="4873beb7-5857-4685-be1f-d57550cc96cc">Localize</UALocRecommendation>
+    <LastModifiedDateTime xmlns="4873beb7-5857-4685-be1f-d57550cc96cc" xsi:nil="true"/>
+    <LegacyData xmlns="4873beb7-5857-4685-be1f-d57550cc96cc" xsi:nil="true"/>
+    <LocManualTestRequired xmlns="4873beb7-5857-4685-be1f-d57550cc96cc">false</LocManualTestRequired>
+    <LocMarketGroupTiers2 xmlns="4873beb7-5857-4685-be1f-d57550cc96cc" xsi:nil="true"/>
+    <ClipArtFilename xmlns="4873beb7-5857-4685-be1f-d57550cc96cc" xsi:nil="true"/>
+    <TPApplication xmlns="4873beb7-5857-4685-be1f-d57550cc96cc" xsi:nil="true"/>
+    <CSXHash xmlns="4873beb7-5857-4685-be1f-d57550cc96cc" xsi:nil="true"/>
+    <DirectSourceMarket xmlns="4873beb7-5857-4685-be1f-d57550cc96cc" xsi:nil="true"/>
+    <PrimaryImageGen xmlns="4873beb7-5857-4685-be1f-d57550cc96cc">true</PrimaryImageGen>
+    <PlannedPubDate xmlns="4873beb7-5857-4685-be1f-d57550cc96cc" xsi:nil="true"/>
+    <CSXSubmissionMarket xmlns="4873beb7-5857-4685-be1f-d57550cc96cc" xsi:nil="true"/>
+    <Downloads xmlns="4873beb7-5857-4685-be1f-d57550cc96cc">0</Downloads>
+    <ArtSampleDocs xmlns="4873beb7-5857-4685-be1f-d57550cc96cc" xsi:nil="true"/>
+    <TrustLevel xmlns="4873beb7-5857-4685-be1f-d57550cc96cc">1 Microsoft Managed Content</TrustLevel>
+    <BlockPublish xmlns="4873beb7-5857-4685-be1f-d57550cc96cc">false</BlockPublish>
+    <TPLaunchHelpLinkType xmlns="4873beb7-5857-4685-be1f-d57550cc96cc">Template</TPLaunchHelpLinkType>
+    <LocalizationTagsTaxHTField0 xmlns="4873beb7-5857-4685-be1f-d57550cc96cc">
+      <Terms xmlns="http://schemas.microsoft.com/office/infopath/2007/PartnerControls"/>
+    </LocalizationTagsTaxHTField0>
+    <BusinessGroup xmlns="4873beb7-5857-4685-be1f-d57550cc96cc" xsi:nil="true"/>
+    <Providers xmlns="4873beb7-5857-4685-be1f-d57550cc96cc" xsi:nil="true"/>
+    <TemplateTemplateType xmlns="4873beb7-5857-4685-be1f-d57550cc96cc">Word Document Template</TemplateTemplateType>
+    <TimesCloned xmlns="4873beb7-5857-4685-be1f-d57550cc96cc" xsi:nil="true"/>
+    <TPAppVersion xmlns="4873beb7-5857-4685-be1f-d57550cc96cc" xsi:nil="true"/>
+    <VoteCount xmlns="4873beb7-5857-4685-be1f-d57550cc96cc" xsi:nil="true"/>
+    <AverageRating xmlns="4873beb7-5857-4685-be1f-d57550cc96cc" xsi:nil="true"/>
+    <FeatureTagsTaxHTField0 xmlns="4873beb7-5857-4685-be1f-d57550cc96cc">
+      <Terms xmlns="http://schemas.microsoft.com/office/infopath/2007/PartnerControls"/>
+    </FeatureTagsTaxHTField0>
+    <Provider xmlns="4873beb7-5857-4685-be1f-d57550cc96cc" xsi:nil="true"/>
+    <UACurrentWords xmlns="4873beb7-5857-4685-be1f-d57550cc96cc" xsi:nil="true"/>
+    <AssetId xmlns="4873beb7-5857-4685-be1f-d57550cc96cc">TP103457714</AssetId>
+    <TPClientViewer xmlns="4873beb7-5857-4685-be1f-d57550cc96cc" xsi:nil="true"/>
+    <DSATActionTaken xmlns="4873beb7-5857-4685-be1f-d57550cc96cc" xsi:nil="true"/>
+    <APEditor xmlns="4873beb7-5857-4685-be1f-d57550cc96cc">
+      <UserInfo>
+        <DisplayName/>
+        <AccountId xsi:nil="true"/>
+        <AccountType/>
+      </UserInfo>
+    </APEditor>
+    <TPInstallLocation xmlns="4873beb7-5857-4685-be1f-d57550cc96cc" xsi:nil="true"/>
+    <OOCacheId xmlns="4873beb7-5857-4685-be1f-d57550cc96cc" xsi:nil="true"/>
+    <IsDeleted xmlns="4873beb7-5857-4685-be1f-d57550cc96cc">false</IsDeleted>
+    <PublishTargets xmlns="4873beb7-5857-4685-be1f-d57550cc96cc">OfficeOnlineVNext</PublishTargets>
+    <ApprovalLog xmlns="4873beb7-5857-4685-be1f-d57550cc96cc" xsi:nil="true"/>
+    <BugNumber xmlns="4873beb7-5857-4685-be1f-d57550cc96cc" xsi:nil="true"/>
+    <CrawlForDependencies xmlns="4873beb7-5857-4685-be1f-d57550cc96cc">false</CrawlForDependencies>
+    <InternalTagsTaxHTField0 xmlns="4873beb7-5857-4685-be1f-d57550cc96cc">
+      <Terms xmlns="http://schemas.microsoft.com/office/infopath/2007/PartnerControls"/>
+    </InternalTagsTaxHTField0>
+    <LastHandOff xmlns="4873beb7-5857-4685-be1f-d57550cc96cc" xsi:nil="true"/>
+    <Milestone xmlns="4873beb7-5857-4685-be1f-d57550cc96cc" xsi:nil="true"/>
+    <OriginalRelease xmlns="4873beb7-5857-4685-be1f-d57550cc96cc">15</OriginalRelease>
+    <RecommendationsModifier xmlns="4873beb7-5857-4685-be1f-d57550cc96cc" xsi:nil="true"/>
+    <ScenarioTagsTaxHTField0 xmlns="4873beb7-5857-4685-be1f-d57550cc96cc">
+      <Terms xmlns="http://schemas.microsoft.com/office/infopath/2007/PartnerControls"/>
+    </ScenarioTagsTaxHTField0>
+    <UANotes xmlns="4873beb7-5857-4685-be1f-d57550cc96cc" xsi:nil="true"/>
+  </documentManagement>
+</p:properties>
+</file>
+
+<file path=customXml/item3.xml><?xml version="1.0" encoding="utf-8"?>
+<?mso-contentType ?>
+<FormTemplates xmlns="http://schemas.microsoft.com/sharepoint/v3/contenttype/forms">
+  <Display>DocumentLibraryForm</Display>
+  <Edit>AssetEditForm</Edit>
+  <New>DocumentLibraryForm</New>
+</FormTemplates>
+</file>
+
+<file path=customXml/item4.xml><?xml version="1.0" encoding="utf-8"?>
 <ct:contentTypeSchema xmlns:ct="http://schemas.microsoft.com/office/2006/metadata/contentType" xmlns:ma="http://schemas.microsoft.com/office/2006/metadata/properties/metaAttributes" ct:_="" ma:_="" ma:contentTypeName="TemplateFile" ma:contentTypeID="0x0101006EDDDB5EE6D98C44930B742096920B300400F5B6D36B3EF94B4E9A635CDF2A18F5B8" ma:contentTypeVersion="72" ma:contentTypeDescription="Create a new document." ma:contentTypeScope="" ma:versionID="a23e56308344d904b51738559c3d67c9">
   <xsd:schema xmlns:xsd="http://www.w3.org/2001/XMLSchema" xmlns:xs="http://www.w3.org/2001/XMLSchema" xmlns:p="http://schemas.microsoft.com/office/2006/metadata/properties" xmlns:ns2="4873beb7-5857-4685-be1f-d57550cc96cc" targetNamespace="http://schemas.microsoft.com/office/2006/metadata/properties" ma:root="true" ma:fieldsID="cd0908cc4600e77bf5da051303e00c8d" ns2:_="">
     <xsd:import namespace="4873beb7-5857-4685-be1f-d57550cc96cc"/>
@@ -6185,153 +5813,33 @@
 </ct:contentTypeSchema>
 </file>
 
-<file path=customXml/item2.xml><?xml version="1.0" encoding="utf-8"?>
-<?mso-contentType ?>
-<FormTemplates xmlns="http://schemas.microsoft.com/sharepoint/v3/contenttype/forms">
-  <Display>DocumentLibraryForm</Display>
-  <Edit>AssetEditForm</Edit>
-  <New>DocumentLibraryForm</New>
-</FormTemplates>
+<file path=customXml/itemProps1.xml><?xml version="1.0" encoding="utf-8"?>
+<ds:datastoreItem xmlns:ds="http://schemas.openxmlformats.org/officeDocument/2006/customXml" ds:itemID="{55AF091B-3C7A-41E3-B477-F2FDAA23CFDA}">
+  <ds:schemaRefs>
+    <ds:schemaRef ds:uri="http://schemas.microsoft.com/office/2006/coverPageProps"/>
+  </ds:schemaRefs>
+</ds:datastoreItem>
 </file>
 
-<file path=customXml/item3.xml><?xml version="1.0" encoding="utf-8"?>
-<p:properties xmlns:p="http://schemas.microsoft.com/office/2006/metadata/properties" xmlns:xsi="http://www.w3.org/2001/XMLSchema-instance" xmlns:pc="http://schemas.microsoft.com/office/infopath/2007/PartnerControls">
-  <documentManagement>
-    <APDescription xmlns="4873beb7-5857-4685-be1f-d57550cc96cc" xsi:nil="true"/>
-    <AssetExpire xmlns="4873beb7-5857-4685-be1f-d57550cc96cc">2029-01-01T08:00:00+00:00</AssetExpire>
-    <CampaignTagsTaxHTField0 xmlns="4873beb7-5857-4685-be1f-d57550cc96cc">
-      <Terms xmlns="http://schemas.microsoft.com/office/infopath/2007/PartnerControls"/>
-    </CampaignTagsTaxHTField0>
-    <IntlLangReviewDate xmlns="4873beb7-5857-4685-be1f-d57550cc96cc" xsi:nil="true"/>
-    <TPFriendlyName xmlns="4873beb7-5857-4685-be1f-d57550cc96cc" xsi:nil="true"/>
-    <IntlLangReview xmlns="4873beb7-5857-4685-be1f-d57550cc96cc">false</IntlLangReview>
-    <LocLastLocAttemptVersionLookup xmlns="4873beb7-5857-4685-be1f-d57550cc96cc">856581</LocLastLocAttemptVersionLookup>
-    <PolicheckWords xmlns="4873beb7-5857-4685-be1f-d57550cc96cc" xsi:nil="true"/>
-    <SubmitterId xmlns="4873beb7-5857-4685-be1f-d57550cc96cc" xsi:nil="true"/>
-    <AcquiredFrom xmlns="4873beb7-5857-4685-be1f-d57550cc96cc">Internal MS</AcquiredFrom>
-    <EditorialStatus xmlns="4873beb7-5857-4685-be1f-d57550cc96cc">Complete</EditorialStatus>
-    <Markets xmlns="4873beb7-5857-4685-be1f-d57550cc96cc"/>
-    <OriginAsset xmlns="4873beb7-5857-4685-be1f-d57550cc96cc" xsi:nil="true"/>
-    <AssetStart xmlns="4873beb7-5857-4685-be1f-d57550cc96cc">2012-09-19T07:42:00+00:00</AssetStart>
-    <FriendlyTitle xmlns="4873beb7-5857-4685-be1f-d57550cc96cc" xsi:nil="true"/>
-    <MarketSpecific xmlns="4873beb7-5857-4685-be1f-d57550cc96cc">false</MarketSpecific>
-    <TPNamespace xmlns="4873beb7-5857-4685-be1f-d57550cc96cc" xsi:nil="true"/>
-    <PublishStatusLookup xmlns="4873beb7-5857-4685-be1f-d57550cc96cc">
-      <Value>1622610</Value>
-    </PublishStatusLookup>
-    <APAuthor xmlns="4873beb7-5857-4685-be1f-d57550cc96cc">
-      <UserInfo>
-        <DisplayName>REDMOND\v-aptall</DisplayName>
-        <AccountId>2566</AccountId>
-        <AccountType/>
-      </UserInfo>
-    </APAuthor>
-    <TPCommandLine xmlns="4873beb7-5857-4685-be1f-d57550cc96cc" xsi:nil="true"/>
-    <IntlLangReviewer xmlns="4873beb7-5857-4685-be1f-d57550cc96cc" xsi:nil="true"/>
-    <OpenTemplate xmlns="4873beb7-5857-4685-be1f-d57550cc96cc">true</OpenTemplate>
-    <CSXSubmissionDate xmlns="4873beb7-5857-4685-be1f-d57550cc96cc" xsi:nil="true"/>
-    <TaxCatchAll xmlns="4873beb7-5857-4685-be1f-d57550cc96cc"/>
-    <Manager xmlns="4873beb7-5857-4685-be1f-d57550cc96cc" xsi:nil="true"/>
-    <NumericId xmlns="4873beb7-5857-4685-be1f-d57550cc96cc" xsi:nil="true"/>
-    <ParentAssetId xmlns="4873beb7-5857-4685-be1f-d57550cc96cc" xsi:nil="true"/>
-    <OriginalSourceMarket xmlns="4873beb7-5857-4685-be1f-d57550cc96cc" xsi:nil="true"/>
-    <ApprovalStatus xmlns="4873beb7-5857-4685-be1f-d57550cc96cc">InProgress</ApprovalStatus>
-    <TPComponent xmlns="4873beb7-5857-4685-be1f-d57550cc96cc" xsi:nil="true"/>
-    <EditorialTags xmlns="4873beb7-5857-4685-be1f-d57550cc96cc" xsi:nil="true"/>
-    <TPExecutable xmlns="4873beb7-5857-4685-be1f-d57550cc96cc" xsi:nil="true"/>
-    <TPLaunchHelpLink xmlns="4873beb7-5857-4685-be1f-d57550cc96cc" xsi:nil="true"/>
-    <LocComments xmlns="4873beb7-5857-4685-be1f-d57550cc96cc" xsi:nil="true"/>
-    <LocRecommendedHandoff xmlns="4873beb7-5857-4685-be1f-d57550cc96cc" xsi:nil="true"/>
-    <SourceTitle xmlns="4873beb7-5857-4685-be1f-d57550cc96cc" xsi:nil="true"/>
-    <CSXUpdate xmlns="4873beb7-5857-4685-be1f-d57550cc96cc">false</CSXUpdate>
-    <IntlLocPriority xmlns="4873beb7-5857-4685-be1f-d57550cc96cc" xsi:nil="true"/>
-    <UAProjectedTotalWords xmlns="4873beb7-5857-4685-be1f-d57550cc96cc" xsi:nil="true"/>
-    <AssetType xmlns="4873beb7-5857-4685-be1f-d57550cc96cc">TP</AssetType>
-    <MachineTranslated xmlns="4873beb7-5857-4685-be1f-d57550cc96cc">false</MachineTranslated>
-    <OutputCachingOn xmlns="4873beb7-5857-4685-be1f-d57550cc96cc">false</OutputCachingOn>
-    <TemplateStatus xmlns="4873beb7-5857-4685-be1f-d57550cc96cc">Complete</TemplateStatus>
-    <IsSearchable xmlns="4873beb7-5857-4685-be1f-d57550cc96cc">true</IsSearchable>
-    <ContentItem xmlns="4873beb7-5857-4685-be1f-d57550cc96cc" xsi:nil="true"/>
-    <HandoffToMSDN xmlns="4873beb7-5857-4685-be1f-d57550cc96cc" xsi:nil="true"/>
-    <ShowIn xmlns="4873beb7-5857-4685-be1f-d57550cc96cc">Show everywhere</ShowIn>
-    <ThumbnailAssetId xmlns="4873beb7-5857-4685-be1f-d57550cc96cc" xsi:nil="true"/>
-    <UALocComments xmlns="4873beb7-5857-4685-be1f-d57550cc96cc" xsi:nil="true"/>
-    <UALocRecommendation xmlns="4873beb7-5857-4685-be1f-d57550cc96cc">Localize</UALocRecommendation>
-    <LastModifiedDateTime xmlns="4873beb7-5857-4685-be1f-d57550cc96cc" xsi:nil="true"/>
-    <LegacyData xmlns="4873beb7-5857-4685-be1f-d57550cc96cc" xsi:nil="true"/>
-    <LocManualTestRequired xmlns="4873beb7-5857-4685-be1f-d57550cc96cc">false</LocManualTestRequired>
-    <LocMarketGroupTiers2 xmlns="4873beb7-5857-4685-be1f-d57550cc96cc" xsi:nil="true"/>
-    <ClipArtFilename xmlns="4873beb7-5857-4685-be1f-d57550cc96cc" xsi:nil="true"/>
-    <TPApplication xmlns="4873beb7-5857-4685-be1f-d57550cc96cc" xsi:nil="true"/>
-    <CSXHash xmlns="4873beb7-5857-4685-be1f-d57550cc96cc" xsi:nil="true"/>
-    <DirectSourceMarket xmlns="4873beb7-5857-4685-be1f-d57550cc96cc" xsi:nil="true"/>
-    <PrimaryImageGen xmlns="4873beb7-5857-4685-be1f-d57550cc96cc">true</PrimaryImageGen>
-    <PlannedPubDate xmlns="4873beb7-5857-4685-be1f-d57550cc96cc" xsi:nil="true"/>
-    <CSXSubmissionMarket xmlns="4873beb7-5857-4685-be1f-d57550cc96cc" xsi:nil="true"/>
-    <Downloads xmlns="4873beb7-5857-4685-be1f-d57550cc96cc">0</Downloads>
-    <ArtSampleDocs xmlns="4873beb7-5857-4685-be1f-d57550cc96cc" xsi:nil="true"/>
-    <TrustLevel xmlns="4873beb7-5857-4685-be1f-d57550cc96cc">1 Microsoft Managed Content</TrustLevel>
-    <BlockPublish xmlns="4873beb7-5857-4685-be1f-d57550cc96cc">false</BlockPublish>
-    <TPLaunchHelpLinkType xmlns="4873beb7-5857-4685-be1f-d57550cc96cc">Template</TPLaunchHelpLinkType>
-    <LocalizationTagsTaxHTField0 xmlns="4873beb7-5857-4685-be1f-d57550cc96cc">
-      <Terms xmlns="http://schemas.microsoft.com/office/infopath/2007/PartnerControls"/>
-    </LocalizationTagsTaxHTField0>
-    <BusinessGroup xmlns="4873beb7-5857-4685-be1f-d57550cc96cc" xsi:nil="true"/>
-    <Providers xmlns="4873beb7-5857-4685-be1f-d57550cc96cc" xsi:nil="true"/>
-    <TemplateTemplateType xmlns="4873beb7-5857-4685-be1f-d57550cc96cc">Word Document Template</TemplateTemplateType>
-    <TimesCloned xmlns="4873beb7-5857-4685-be1f-d57550cc96cc" xsi:nil="true"/>
-    <TPAppVersion xmlns="4873beb7-5857-4685-be1f-d57550cc96cc" xsi:nil="true"/>
-    <VoteCount xmlns="4873beb7-5857-4685-be1f-d57550cc96cc" xsi:nil="true"/>
-    <AverageRating xmlns="4873beb7-5857-4685-be1f-d57550cc96cc" xsi:nil="true"/>
-    <FeatureTagsTaxHTField0 xmlns="4873beb7-5857-4685-be1f-d57550cc96cc">
-      <Terms xmlns="http://schemas.microsoft.com/office/infopath/2007/PartnerControls"/>
-    </FeatureTagsTaxHTField0>
-    <Provider xmlns="4873beb7-5857-4685-be1f-d57550cc96cc" xsi:nil="true"/>
-    <UACurrentWords xmlns="4873beb7-5857-4685-be1f-d57550cc96cc" xsi:nil="true"/>
-    <AssetId xmlns="4873beb7-5857-4685-be1f-d57550cc96cc">TP103457714</AssetId>
-    <TPClientViewer xmlns="4873beb7-5857-4685-be1f-d57550cc96cc" xsi:nil="true"/>
-    <DSATActionTaken xmlns="4873beb7-5857-4685-be1f-d57550cc96cc" xsi:nil="true"/>
-    <APEditor xmlns="4873beb7-5857-4685-be1f-d57550cc96cc">
-      <UserInfo>
-        <DisplayName/>
-        <AccountId xsi:nil="true"/>
-        <AccountType/>
-      </UserInfo>
-    </APEditor>
-    <TPInstallLocation xmlns="4873beb7-5857-4685-be1f-d57550cc96cc" xsi:nil="true"/>
-    <OOCacheId xmlns="4873beb7-5857-4685-be1f-d57550cc96cc" xsi:nil="true"/>
-    <IsDeleted xmlns="4873beb7-5857-4685-be1f-d57550cc96cc">false</IsDeleted>
-    <PublishTargets xmlns="4873beb7-5857-4685-be1f-d57550cc96cc">OfficeOnlineVNext</PublishTargets>
-    <ApprovalLog xmlns="4873beb7-5857-4685-be1f-d57550cc96cc" xsi:nil="true"/>
-    <BugNumber xmlns="4873beb7-5857-4685-be1f-d57550cc96cc" xsi:nil="true"/>
-    <CrawlForDependencies xmlns="4873beb7-5857-4685-be1f-d57550cc96cc">false</CrawlForDependencies>
-    <InternalTagsTaxHTField0 xmlns="4873beb7-5857-4685-be1f-d57550cc96cc">
-      <Terms xmlns="http://schemas.microsoft.com/office/infopath/2007/PartnerControls"/>
-    </InternalTagsTaxHTField0>
-    <LastHandOff xmlns="4873beb7-5857-4685-be1f-d57550cc96cc" xsi:nil="true"/>
-    <Milestone xmlns="4873beb7-5857-4685-be1f-d57550cc96cc" xsi:nil="true"/>
-    <OriginalRelease xmlns="4873beb7-5857-4685-be1f-d57550cc96cc">15</OriginalRelease>
-    <RecommendationsModifier xmlns="4873beb7-5857-4685-be1f-d57550cc96cc" xsi:nil="true"/>
-    <ScenarioTagsTaxHTField0 xmlns="4873beb7-5857-4685-be1f-d57550cc96cc">
-      <Terms xmlns="http://schemas.microsoft.com/office/infopath/2007/PartnerControls"/>
-    </ScenarioTagsTaxHTField0>
-    <UANotes xmlns="4873beb7-5857-4685-be1f-d57550cc96cc" xsi:nil="true"/>
-  </documentManagement>
-</p:properties>
+<file path=customXml/itemProps2.xml><?xml version="1.0" encoding="utf-8"?>
+<ds:datastoreItem xmlns:ds="http://schemas.openxmlformats.org/officeDocument/2006/customXml" ds:itemID="{63671810-3EF7-4C8E-BCBA-248ABE2BAB39}">
+  <ds:schemaRefs>
+    <ds:schemaRef ds:uri="http://schemas.microsoft.com/office/2006/metadata/properties"/>
+    <ds:schemaRef ds:uri="http://schemas.microsoft.com/office/infopath/2007/PartnerControls"/>
+    <ds:schemaRef ds:uri="4873beb7-5857-4685-be1f-d57550cc96cc"/>
+  </ds:schemaRefs>
+</ds:datastoreItem>
 </file>
 
-<file path=customXml/item4.xml><?xml version="1.0" encoding="utf-8"?>
-<CoverPageProperties xmlns="http://schemas.microsoft.com/office/2006/coverPageProps">
-  <PublishDate/>
-  <Abstract/>
-  <CompanyAddress>Grado en Ingeniería Informática</CompanyAddress>
-  <CompanyPhone/>
-  <CompanyFax/>
-  <CompanyEmail/>
-</CoverPageProperties>
+<file path=customXml/itemProps3.xml><?xml version="1.0" encoding="utf-8"?>
+<ds:datastoreItem xmlns:ds="http://schemas.openxmlformats.org/officeDocument/2006/customXml" ds:itemID="{499EA1EC-B023-4266-9865-E1EDA122A8C9}">
+  <ds:schemaRefs>
+    <ds:schemaRef ds:uri="http://schemas.microsoft.com/sharepoint/v3/contenttype/forms"/>
+  </ds:schemaRefs>
+</ds:datastoreItem>
 </file>
 
-<file path=customXml/itemProps1.xml><?xml version="1.0" encoding="utf-8"?>
+<file path=customXml/itemProps4.xml><?xml version="1.0" encoding="utf-8"?>
 <ds:datastoreItem xmlns:ds="http://schemas.openxmlformats.org/officeDocument/2006/customXml" ds:itemID="{9332E30D-EFB4-40E8-AB8F-C2E02C2E75EB}">
   <ds:schemaRefs>
     <ds:schemaRef ds:uri="http://schemas.microsoft.com/office/2006/metadata/contentType"/>
@@ -6347,30 +5855,4 @@
     <ds:schemaRef ds:uri="http://schemas.microsoft.com/internal/obd"/>
   </ds:schemaRefs>
 </ds:datastoreItem>
-</file>
-
-<file path=customXml/itemProps2.xml><?xml version="1.0" encoding="utf-8"?>
-<ds:datastoreItem xmlns:ds="http://schemas.openxmlformats.org/officeDocument/2006/customXml" ds:itemID="{499EA1EC-B023-4266-9865-E1EDA122A8C9}">
-  <ds:schemaRefs>
-    <ds:schemaRef ds:uri="http://schemas.microsoft.com/sharepoint/v3/contenttype/forms"/>
-  </ds:schemaRefs>
-</ds:datastoreItem>
-</file>
-
-<file path=customXml/itemProps3.xml><?xml version="1.0" encoding="utf-8"?>
-<ds:datastoreItem xmlns:ds="http://schemas.openxmlformats.org/officeDocument/2006/customXml" ds:itemID="{63671810-3EF7-4C8E-BCBA-248ABE2BAB39}">
-  <ds:schemaRefs>
-    <ds:schemaRef ds:uri="http://schemas.microsoft.com/office/2006/metadata/properties"/>
-    <ds:schemaRef ds:uri="http://schemas.microsoft.com/office/infopath/2007/PartnerControls"/>
-    <ds:schemaRef ds:uri="4873beb7-5857-4685-be1f-d57550cc96cc"/>
-  </ds:schemaRefs>
-</ds:datastoreItem>
-</file>
-
-<file path=customXml/itemProps4.xml><?xml version="1.0" encoding="utf-8"?>
-<ds:datastoreItem xmlns:ds="http://schemas.openxmlformats.org/officeDocument/2006/customXml" ds:itemID="{55AF091B-3C7A-41E3-B477-F2FDAA23CFDA}">
-  <ds:schemaRefs>
-    <ds:schemaRef ds:uri="http://schemas.microsoft.com/office/2006/coverPageProps"/>
-  </ds:schemaRefs>
-</ds:datastoreItem>
 </file>
</xml_diff>